<commit_message>
con descripcion de diagramas
</commit_message>
<xml_diff>
--- a/Buen Ride App.docx
+++ b/Buen Ride App.docx
@@ -4288,7 +4288,7 @@
       </w:r>
       <w:proofErr w:type="spellEnd"/>
       <w:r>
-        <w:t xml:space="preserve"> de: la pantalla principal de </w:t>
+        <w:t xml:space="preserve"> de la pantalla principal de </w:t>
       </w:r>
       <w:proofErr w:type="spellStart"/>
       <w:r>
@@ -4296,8 +4296,16 @@
       </w:r>
       <w:proofErr w:type="spellEnd"/>
       <w:r>
-        <w:t xml:space="preserve"> de la aplicación, la pantalla de inscripción a la aplicación</w:t>
-      </w:r>
+        <w:t xml:space="preserve"> de la aplicación, la pantalla de inscripción a </w:t>
+      </w:r>
+      <w:r>
+        <w:t xml:space="preserve">Buen </w:t>
+      </w:r>
+      <w:proofErr w:type="spellStart"/>
+      <w:r>
+        <w:t>Ride</w:t>
+      </w:r>
+      <w:proofErr w:type="spellEnd"/>
       <w:r>
         <w:t>,</w:t>
       </w:r>
@@ -4326,19 +4334,15 @@
       <w:r>
         <w:t xml:space="preserve">pantalla de </w:t>
       </w:r>
-      <w:proofErr w:type="spellStart"/>
-      <w:r>
-        <w:t>prefil</w:t>
-      </w:r>
-      <w:proofErr w:type="spellEnd"/>
+      <w:r>
+        <w:t>perfil</w:t>
+      </w:r>
       <w:r>
         <w:t xml:space="preserve"> de usuario, </w:t>
       </w:r>
-      <w:proofErr w:type="spellStart"/>
-      <w:r>
-        <w:t>calculo</w:t>
-      </w:r>
-      <w:proofErr w:type="spellEnd"/>
+      <w:r>
+        <w:t>cálculo</w:t>
+      </w:r>
       <w:r>
         <w:t xml:space="preserve"> de costos y </w:t>
       </w:r>
@@ -4358,8 +4362,8 @@
         <w:lastRenderedPageBreak/>
         <w:drawing>
           <wp:inline distT="0" distB="0" distL="0" distR="0">
-            <wp:extent cx="5612130" cy="2129155"/>
-            <wp:effectExtent l="0" t="0" r="7620" b="4445"/>
+            <wp:extent cx="6305134" cy="2392070"/>
+            <wp:effectExtent l="0" t="0" r="635" b="8255"/>
             <wp:docPr id="9" name="Picture 9"/>
             <wp:cNvGraphicFramePr>
               <a:graphicFrameLocks xmlns:a="http://schemas.openxmlformats.org/drawingml/2006/main" noChangeAspect="1"/>
@@ -4386,7 +4390,7 @@
                   <pic:spPr>
                     <a:xfrm>
                       <a:off x="0" y="0"/>
-                      <a:ext cx="5612130" cy="2129155"/>
+                      <a:ext cx="6309869" cy="2393866"/>
                     </a:xfrm>
                     <a:prstGeom prst="rect">
                       <a:avLst/>
@@ -4462,8 +4466,8 @@
         </w:rPr>
         <w:drawing>
           <wp:inline distT="0" distB="0" distL="0" distR="0">
-            <wp:extent cx="5612130" cy="2801620"/>
-            <wp:effectExtent l="0" t="0" r="7620" b="0"/>
+            <wp:extent cx="6225235" cy="3107687"/>
+            <wp:effectExtent l="0" t="0" r="4445" b="0"/>
             <wp:docPr id="10" name="Picture 10"/>
             <wp:cNvGraphicFramePr>
               <a:graphicFrameLocks xmlns:a="http://schemas.openxmlformats.org/drawingml/2006/main" noChangeAspect="1"/>
@@ -4490,7 +4494,7 @@
                   <pic:spPr>
                     <a:xfrm>
                       <a:off x="0" y="0"/>
-                      <a:ext cx="5612130" cy="2801620"/>
+                      <a:ext cx="6228290" cy="3109212"/>
                     </a:xfrm>
                     <a:prstGeom prst="rect">
                       <a:avLst/>
@@ -4595,7 +4599,10 @@
         <w:t xml:space="preserve">: </w:t>
       </w:r>
       <w:r>
-        <w:t>Patrón</w:t>
+        <w:t>Se utiliza el p</w:t>
+      </w:r>
+      <w:r>
+        <w:t>atrón</w:t>
       </w:r>
       <w:r>
         <w:t xml:space="preserve"> de </w:t>
@@ -4622,6 +4629,7 @@
           <w:rFonts w:cs="Arial"/>
           <w:szCs w:val="24"/>
         </w:rPr>
+        <w:lastRenderedPageBreak/>
         <w:t>Página</w:t>
       </w:r>
       <w:r>
@@ -4650,7 +4658,14 @@
           <w:rFonts w:cs="Arial"/>
           <w:szCs w:val="24"/>
         </w:rPr>
-        <w:t>Patrón</w:t>
+        <w:t>Utiliza el p</w:t>
+      </w:r>
+      <w:r>
+        <w:rPr>
+          <w:rFonts w:cs="Arial"/>
+          <w:szCs w:val="24"/>
+        </w:rPr>
+        <w:t>atrón</w:t>
       </w:r>
       <w:r>
         <w:rPr>
@@ -4679,7 +4694,138 @@
           <w:rFonts w:cs="Arial"/>
           <w:szCs w:val="24"/>
         </w:rPr>
+        <w:t xml:space="preserve"> para ingresar los datos del nuevo usuario.</w:t>
+      </w:r>
+    </w:p>
+    <w:p>
+      <w:pPr>
+        <w:rPr>
+          <w:rFonts w:cs="Arial"/>
+          <w:szCs w:val="24"/>
+        </w:rPr>
+      </w:pPr>
+      <w:r>
+        <w:rPr>
+          <w:rFonts w:cs="Arial"/>
+          <w:szCs w:val="24"/>
+        </w:rPr>
+        <w:t>Pantalla de menú p</w:t>
+      </w:r>
+      <w:r>
+        <w:rPr>
+          <w:rFonts w:cs="Arial"/>
+          <w:szCs w:val="24"/>
+        </w:rPr>
+        <w:t>rincipal</w:t>
+      </w:r>
+      <w:r>
+        <w:rPr>
+          <w:rFonts w:cs="Arial"/>
+          <w:szCs w:val="24"/>
+        </w:rPr>
+        <w:t>:</w:t>
+      </w:r>
+      <w:r>
+        <w:rPr>
+          <w:rFonts w:cs="Arial"/>
+          <w:szCs w:val="24"/>
+        </w:rPr>
+        <w:t xml:space="preserve"> </w:t>
+      </w:r>
+      <w:r>
+        <w:rPr>
+          <w:rFonts w:cs="Arial"/>
+          <w:szCs w:val="24"/>
+        </w:rPr>
+        <w:t>Utiliza el p</w:t>
+      </w:r>
+      <w:r>
+        <w:rPr>
+          <w:rFonts w:cs="Arial"/>
+          <w:szCs w:val="24"/>
+        </w:rPr>
+        <w:t>at</w:t>
+      </w:r>
+      <w:r>
+        <w:rPr>
+          <w:rFonts w:cs="Arial"/>
+          <w:szCs w:val="24"/>
+        </w:rPr>
+        <w:t>r</w:t>
+      </w:r>
+      <w:r>
+        <w:rPr>
+          <w:rFonts w:cs="Arial"/>
+          <w:szCs w:val="24"/>
+        </w:rPr>
+        <w:t>ón</w:t>
+      </w:r>
+      <w:r>
+        <w:rPr>
+          <w:rFonts w:cs="Arial"/>
+          <w:szCs w:val="24"/>
+        </w:rPr>
+        <w:t xml:space="preserve"> </w:t>
+      </w:r>
+      <w:proofErr w:type="spellStart"/>
+      <w:r>
+        <w:rPr>
+          <w:rFonts w:cs="Arial"/>
+          <w:szCs w:val="24"/>
+        </w:rPr>
+        <w:t>Springboard</w:t>
+      </w:r>
+      <w:proofErr w:type="spellEnd"/>
+      <w:r>
+        <w:rPr>
+          <w:rFonts w:cs="Arial"/>
+          <w:szCs w:val="24"/>
+        </w:rPr>
+        <w:t xml:space="preserve"> de </w:t>
+      </w:r>
+      <w:r>
+        <w:rPr>
+          <w:rFonts w:cs="Arial"/>
+          <w:b/>
+          <w:szCs w:val="24"/>
+        </w:rPr>
+        <w:t>navegación</w:t>
+      </w:r>
+      <w:r>
+        <w:rPr>
+          <w:rFonts w:cs="Arial"/>
+          <w:szCs w:val="24"/>
+        </w:rPr>
+        <w:t xml:space="preserve"> primaria</w:t>
+      </w:r>
+      <w:r>
+        <w:rPr>
+          <w:rFonts w:cs="Arial"/>
+          <w:szCs w:val="24"/>
+        </w:rPr>
         <w:t>.</w:t>
+      </w:r>
+    </w:p>
+    <w:p>
+      <w:pPr>
+        <w:rPr>
+          <w:rFonts w:cs="Arial"/>
+          <w:szCs w:val="24"/>
+        </w:rPr>
+      </w:pPr>
+      <w:r>
+        <w:rPr>
+          <w:rFonts w:cs="Arial"/>
+          <w:szCs w:val="24"/>
+        </w:rPr>
+        <w:t xml:space="preserve">Pantalla de búsqueda por destino cercano: </w:t>
+      </w:r>
+      <w:r>
+        <w:rPr>
+          <w:rFonts w:cs="Arial"/>
+          <w:szCs w:val="24"/>
+        </w:rPr>
+        <w:t>Cuenta con:</w:t>
       </w:r>
     </w:p>
     <w:p>
@@ -4699,21 +4845,14 @@
           <w:rFonts w:cs="Arial"/>
           <w:szCs w:val="24"/>
         </w:rPr>
-        <w:t xml:space="preserve">Botones: </w:t>
+        <w:t>Patrón</w:t>
       </w:r>
       <w:r>
         <w:rPr>
           <w:rFonts w:cs="Arial"/>
           <w:szCs w:val="24"/>
         </w:rPr>
-        <w:t>Patrón</w:t>
-      </w:r>
-      <w:r>
-        <w:rPr>
-          <w:rFonts w:cs="Arial"/>
-          <w:szCs w:val="24"/>
-        </w:rPr>
-        <w:t xml:space="preserve"> de </w:t>
+        <w:t xml:space="preserve"> </w:t>
       </w:r>
       <w:r>
         <w:rPr>
@@ -4721,177 +4860,21 @@
           <w:b/>
           <w:szCs w:val="24"/>
         </w:rPr>
-        <w:t>herramienta</w:t>
+        <w:t>búsqueda</w:t>
       </w:r>
       <w:r>
         <w:rPr>
           <w:rFonts w:cs="Arial"/>
-          <w:b/>
-          <w:szCs w:val="24"/>
-        </w:rPr>
-        <w:t>.</w:t>
-      </w:r>
-    </w:p>
-    <w:p>
-      <w:pPr>
+          <w:szCs w:val="24"/>
+        </w:rPr>
+        <w:t xml:space="preserve"> con alcances</w:t>
+      </w:r>
+      <w:r>
         <w:rPr>
           <w:rFonts w:cs="Arial"/>
           <w:szCs w:val="24"/>
         </w:rPr>
-      </w:pPr>
-      <w:r>
-        <w:rPr>
-          <w:rFonts w:cs="Arial"/>
-          <w:szCs w:val="24"/>
-        </w:rPr>
-        <w:lastRenderedPageBreak/>
-        <w:t>Pantalla de menú p</w:t>
-      </w:r>
-      <w:r>
-        <w:rPr>
-          <w:rFonts w:cs="Arial"/>
-          <w:szCs w:val="24"/>
-        </w:rPr>
-        <w:t>rincipal</w:t>
-      </w:r>
-      <w:r>
-        <w:rPr>
-          <w:rFonts w:cs="Arial"/>
-          <w:szCs w:val="24"/>
-        </w:rPr>
-        <w:t>:</w:t>
-      </w:r>
-      <w:r>
-        <w:rPr>
-          <w:rFonts w:cs="Arial"/>
-          <w:szCs w:val="24"/>
-        </w:rPr>
-        <w:t xml:space="preserve"> </w:t>
-      </w:r>
-      <w:r>
-        <w:rPr>
-          <w:rFonts w:cs="Arial"/>
-          <w:szCs w:val="24"/>
-        </w:rPr>
-        <w:t>Pat</w:t>
-      </w:r>
-      <w:r>
-        <w:rPr>
-          <w:rFonts w:cs="Arial"/>
-          <w:szCs w:val="24"/>
-        </w:rPr>
-        <w:t>r</w:t>
-      </w:r>
-      <w:r>
-        <w:rPr>
-          <w:rFonts w:cs="Arial"/>
-          <w:szCs w:val="24"/>
-        </w:rPr>
-        <w:t>ón</w:t>
-      </w:r>
-      <w:r>
-        <w:rPr>
-          <w:rFonts w:cs="Arial"/>
-          <w:szCs w:val="24"/>
-        </w:rPr>
-        <w:t xml:space="preserve"> </w:t>
-      </w:r>
-      <w:proofErr w:type="spellStart"/>
-      <w:r>
-        <w:rPr>
-          <w:rFonts w:cs="Arial"/>
-          <w:szCs w:val="24"/>
-        </w:rPr>
-        <w:t>Springboard</w:t>
-      </w:r>
-      <w:proofErr w:type="spellEnd"/>
-      <w:r>
-        <w:rPr>
-          <w:rFonts w:cs="Arial"/>
-          <w:szCs w:val="24"/>
-        </w:rPr>
-        <w:t xml:space="preserve"> de </w:t>
-      </w:r>
-      <w:r>
-        <w:rPr>
-          <w:rFonts w:cs="Arial"/>
-          <w:b/>
-          <w:szCs w:val="24"/>
-        </w:rPr>
-        <w:t>navegación</w:t>
-      </w:r>
-      <w:r>
-        <w:rPr>
-          <w:rFonts w:cs="Arial"/>
-          <w:szCs w:val="24"/>
-        </w:rPr>
-        <w:t xml:space="preserve"> primaria</w:t>
-      </w:r>
-      <w:r>
-        <w:rPr>
-          <w:rFonts w:cs="Arial"/>
-          <w:szCs w:val="24"/>
-        </w:rPr>
-        <w:t>.</w:t>
-      </w:r>
-    </w:p>
-    <w:p>
-      <w:pPr>
-        <w:rPr>
-          <w:rFonts w:cs="Arial"/>
-          <w:szCs w:val="24"/>
-        </w:rPr>
-      </w:pPr>
-      <w:r>
-        <w:rPr>
-          <w:rFonts w:cs="Arial"/>
-          <w:szCs w:val="24"/>
-        </w:rPr>
-        <w:t xml:space="preserve">Pantalla de búsqueda por destino cercano: </w:t>
-      </w:r>
-      <w:bookmarkStart w:id="17" w:name="_GoBack"/>
-      <w:bookmarkEnd w:id="17"/>
-    </w:p>
-    <w:p>
-      <w:pPr>
-        <w:pStyle w:val="ListParagraph"/>
-        <w:numPr>
-          <w:ilvl w:val="0"/>
-          <w:numId w:val="15"/>
-        </w:numPr>
-        <w:rPr>
-          <w:rFonts w:cs="Arial"/>
-          <w:szCs w:val="24"/>
-        </w:rPr>
-      </w:pPr>
-      <w:r>
-        <w:rPr>
-          <w:rFonts w:cs="Arial"/>
-          <w:szCs w:val="24"/>
-        </w:rPr>
-        <w:t>Patrón</w:t>
-      </w:r>
-      <w:r>
-        <w:rPr>
-          <w:rFonts w:cs="Arial"/>
-          <w:szCs w:val="24"/>
-        </w:rPr>
-        <w:t xml:space="preserve"> </w:t>
-      </w:r>
-      <w:r>
-        <w:rPr>
-          <w:rFonts w:cs="Arial"/>
-          <w:b/>
-          <w:szCs w:val="24"/>
-        </w:rPr>
-        <w:t>búsqueda</w:t>
-      </w:r>
-      <w:r>
-        <w:rPr>
-          <w:rFonts w:cs="Arial"/>
-          <w:szCs w:val="24"/>
-        </w:rPr>
-        <w:t xml:space="preserve"> con alcances</w:t>
+        <w:t xml:space="preserve"> ya que se puede seleccionar el rango</w:t>
       </w:r>
       <w:r>
         <w:rPr>
@@ -4954,7 +4937,21 @@
           <w:rFonts w:cs="Arial"/>
           <w:szCs w:val="24"/>
         </w:rPr>
-        <w:t>búsquedas.</w:t>
+        <w:t>búsquedas</w:t>
+      </w:r>
+      <w:r>
+        <w:rPr>
+          <w:rFonts w:cs="Arial"/>
+          <w:szCs w:val="24"/>
+        </w:rPr>
+        <w:t xml:space="preserve"> en la barra de selección en la parte superior de la pantalla</w:t>
+      </w:r>
+      <w:r>
+        <w:rPr>
+          <w:rFonts w:cs="Arial"/>
+          <w:szCs w:val="24"/>
+        </w:rPr>
+        <w:t>.</w:t>
       </w:r>
     </w:p>
     <w:p>
@@ -5127,15 +5124,13 @@
         </w:rPr>
         <w:t xml:space="preserve"> de usuario: </w:t>
       </w:r>
-      <w:proofErr w:type="spellStart"/>
       <w:r>
         <w:rPr>
           <w:rFonts w:cs="Arial"/>
           <w:szCs w:val="24"/>
         </w:rPr>
-        <w:t>Toolbar</w:t>
-      </w:r>
-      <w:proofErr w:type="spellEnd"/>
+        <w:t>Utiliza un botón</w:t>
+      </w:r>
       <w:r>
         <w:rPr>
           <w:rFonts w:cs="Arial"/>
@@ -5202,6 +5197,14 @@
         </w:rPr>
         <w:t>formulario</w:t>
       </w:r>
+      <w:r>
+        <w:rPr>
+          <w:rFonts w:cs="Arial"/>
+          <w:b/>
+          <w:szCs w:val="24"/>
+        </w:rPr>
+        <w:t xml:space="preserve"> de cálculo.</w:t>
+      </w:r>
     </w:p>
     <w:p>
       <w:pPr>
@@ -5223,6 +5226,13 @@
           <w:szCs w:val="24"/>
         </w:rPr>
         <w:t>nombre:</w:t>
+      </w:r>
+      <w:r>
+        <w:rPr>
+          <w:rFonts w:cs="Arial"/>
+          <w:szCs w:val="24"/>
+        </w:rPr>
+        <w:t xml:space="preserve"> Cuenta con varios patrones integrados, descritos a continuación.</w:t>
       </w:r>
     </w:p>
     <w:p>
@@ -5285,7 +5295,23 @@
           <w:b/>
           <w:szCs w:val="24"/>
         </w:rPr>
-        <w:t xml:space="preserve">búsqueda explicita </w:t>
+        <w:t xml:space="preserve">búsqueda </w:t>
+      </w:r>
+      <w:r>
+        <w:rPr>
+          <w:rFonts w:cs="Arial"/>
+          <w:b/>
+          <w:szCs w:val="24"/>
+        </w:rPr>
+        <w:t>dinámica</w:t>
+      </w:r>
+      <w:r>
+        <w:rPr>
+          <w:rFonts w:cs="Arial"/>
+          <w:b/>
+          <w:szCs w:val="24"/>
+        </w:rPr>
+        <w:t xml:space="preserve"> </w:t>
       </w:r>
       <w:r>
         <w:rPr>
@@ -5373,25 +5399,340 @@
         </w:rPr>
         <w:t xml:space="preserve"> reciente</w:t>
       </w:r>
+      <w:r>
+        <w:rPr>
+          <w:rFonts w:cs="Arial"/>
+          <w:szCs w:val="24"/>
+        </w:rPr>
+        <w:t xml:space="preserve"> en los resultados obtenidos.</w:t>
+      </w:r>
     </w:p>
     <w:p>
       <w:pPr>
         <w:pStyle w:val="Heading1"/>
       </w:pPr>
-      <w:bookmarkStart w:id="18" w:name="_Toc387188078"/>
-      <w:r>
-        <w:t>Descripción de Diseño de Alto Nivel</w:t>
-      </w:r>
-      <w:bookmarkEnd w:id="18"/>
+      <w:bookmarkStart w:id="17" w:name="_Toc387188078"/>
     </w:p>
     <w:p>
       <w:pPr>
         <w:pStyle w:val="Heading1"/>
       </w:pPr>
-      <w:bookmarkStart w:id="19" w:name="_Toc387188079"/>
+    </w:p>
+    <w:p>
+      <w:pPr>
+        <w:pStyle w:val="Heading1"/>
+      </w:pPr>
+    </w:p>
+    <w:p/>
+    <w:p/>
+    <w:p/>
+    <w:p>
+      <w:pPr>
+        <w:pStyle w:val="Heading1"/>
+      </w:pPr>
+    </w:p>
+    <w:p>
+      <w:pPr>
+        <w:pStyle w:val="Heading1"/>
+      </w:pPr>
+      <w:r>
+        <w:t>Descripción de Diseño de Alto Nivel</w:t>
+      </w:r>
+      <w:bookmarkEnd w:id="17"/>
+    </w:p>
+    <w:p>
+      <w:r>
+        <w:t>A continuación se muestra el diagrama de clases de la aplicación en la figura 5.</w:t>
+      </w:r>
+      <w:r>
+        <w:t xml:space="preserve"> Las clases descritas son las que se implementan para la aplicación móvil, el </w:t>
+      </w:r>
+      <w:proofErr w:type="spellStart"/>
+      <w:r>
+        <w:t>backend</w:t>
+      </w:r>
+      <w:proofErr w:type="spellEnd"/>
+      <w:r>
+        <w:t xml:space="preserve"> es quien cuenta con la conexión a la base de datos, como se explica en el diagrama de componentes.</w:t>
+      </w:r>
+      <w:r>
+        <w:t xml:space="preserve"> Los componentes se muestran en el diagrama de la figura 6.</w:t>
+      </w:r>
+    </w:p>
+    <w:p>
+      <w:r>
+        <w:rPr>
+          <w:noProof/>
+          <w:lang w:val="en-US"/>
+        </w:rPr>
+        <w:drawing>
+          <wp:inline distT="0" distB="0" distL="0" distR="0">
+            <wp:extent cx="4803749" cy="3445459"/>
+            <wp:effectExtent l="0" t="0" r="0" b="3175"/>
+            <wp:docPr id="11" name="Picture 11"/>
+            <wp:cNvGraphicFramePr>
+              <a:graphicFrameLocks xmlns:a="http://schemas.openxmlformats.org/drawingml/2006/main" noChangeAspect="1"/>
+            </wp:cNvGraphicFramePr>
+            <a:graphic xmlns:a="http://schemas.openxmlformats.org/drawingml/2006/main">
+              <a:graphicData uri="http://schemas.openxmlformats.org/drawingml/2006/picture">
+                <pic:pic xmlns:pic="http://schemas.openxmlformats.org/drawingml/2006/picture">
+                  <pic:nvPicPr>
+                    <pic:cNvPr id="11" name="ClasesBuenRide.jpg"/>
+                    <pic:cNvPicPr/>
+                  </pic:nvPicPr>
+                  <pic:blipFill>
+                    <a:blip r:embed="rId19">
+                      <a:extLst>
+                        <a:ext uri="{28A0092B-C50C-407E-A947-70E740481C1C}">
+                          <a14:useLocalDpi xmlns:a14="http://schemas.microsoft.com/office/drawing/2010/main" val="0"/>
+                        </a:ext>
+                      </a:extLst>
+                    </a:blip>
+                    <a:stretch>
+                      <a:fillRect/>
+                    </a:stretch>
+                  </pic:blipFill>
+                  <pic:spPr>
+                    <a:xfrm>
+                      <a:off x="0" y="0"/>
+                      <a:ext cx="4806188" cy="3447208"/>
+                    </a:xfrm>
+                    <a:prstGeom prst="rect">
+                      <a:avLst/>
+                    </a:prstGeom>
+                  </pic:spPr>
+                </pic:pic>
+              </a:graphicData>
+            </a:graphic>
+          </wp:inline>
+        </w:drawing>
+      </w:r>
+      <w:r>
+        <w:t xml:space="preserve"> </w:t>
+      </w:r>
+    </w:p>
+    <w:p>
+      <w:pPr>
+        <w:jc w:val="center"/>
+        <w:rPr>
+          <w:b/>
+          <w:sz w:val="20"/>
+        </w:rPr>
+      </w:pPr>
+      <w:bookmarkStart w:id="18" w:name="_Toc387188079"/>
+      <w:r>
+        <w:rPr>
+          <w:b/>
+          <w:sz w:val="20"/>
+        </w:rPr>
+        <w:t xml:space="preserve">Figura </w:t>
+      </w:r>
+      <w:r>
+        <w:rPr>
+          <w:b/>
+          <w:sz w:val="20"/>
+        </w:rPr>
+        <w:t>5</w:t>
+      </w:r>
+      <w:r>
+        <w:rPr>
+          <w:b/>
+          <w:sz w:val="20"/>
+        </w:rPr>
+        <w:t xml:space="preserve">. </w:t>
+      </w:r>
+      <w:r>
+        <w:rPr>
+          <w:b/>
+          <w:sz w:val="20"/>
+        </w:rPr>
+        <w:t xml:space="preserve">Diagrama de clases de Buen </w:t>
+      </w:r>
+      <w:proofErr w:type="spellStart"/>
+      <w:r>
+        <w:rPr>
+          <w:b/>
+          <w:sz w:val="20"/>
+        </w:rPr>
+        <w:t>Ride</w:t>
+      </w:r>
+      <w:proofErr w:type="spellEnd"/>
+    </w:p>
+    <w:p>
+      <w:pPr>
+        <w:jc w:val="center"/>
+        <w:rPr>
+          <w:b/>
+          <w:sz w:val="20"/>
+        </w:rPr>
+      </w:pPr>
+      <w:r>
+        <w:rPr>
+          <w:b/>
+          <w:noProof/>
+          <w:sz w:val="20"/>
+          <w:lang w:val="en-US"/>
+        </w:rPr>
+        <w:drawing>
+          <wp:inline distT="0" distB="0" distL="0" distR="0">
+            <wp:extent cx="5612130" cy="1630045"/>
+            <wp:effectExtent l="0" t="0" r="7620" b="8255"/>
+            <wp:docPr id="12" name="Picture 12"/>
+            <wp:cNvGraphicFramePr>
+              <a:graphicFrameLocks xmlns:a="http://schemas.openxmlformats.org/drawingml/2006/main" noChangeAspect="1"/>
+            </wp:cNvGraphicFramePr>
+            <a:graphic xmlns:a="http://schemas.openxmlformats.org/drawingml/2006/main">
+              <a:graphicData uri="http://schemas.openxmlformats.org/drawingml/2006/picture">
+                <pic:pic xmlns:pic="http://schemas.openxmlformats.org/drawingml/2006/picture">
+                  <pic:nvPicPr>
+                    <pic:cNvPr id="12" name="ComponentesBuenRide.jpg"/>
+                    <pic:cNvPicPr/>
+                  </pic:nvPicPr>
+                  <pic:blipFill>
+                    <a:blip r:embed="rId20">
+                      <a:extLst>
+                        <a:ext uri="{28A0092B-C50C-407E-A947-70E740481C1C}">
+                          <a14:useLocalDpi xmlns:a14="http://schemas.microsoft.com/office/drawing/2010/main" val="0"/>
+                        </a:ext>
+                      </a:extLst>
+                    </a:blip>
+                    <a:stretch>
+                      <a:fillRect/>
+                    </a:stretch>
+                  </pic:blipFill>
+                  <pic:spPr>
+                    <a:xfrm>
+                      <a:off x="0" y="0"/>
+                      <a:ext cx="5612130" cy="1630045"/>
+                    </a:xfrm>
+                    <a:prstGeom prst="rect">
+                      <a:avLst/>
+                    </a:prstGeom>
+                  </pic:spPr>
+                </pic:pic>
+              </a:graphicData>
+            </a:graphic>
+          </wp:inline>
+        </w:drawing>
+      </w:r>
+    </w:p>
+    <w:p>
+      <w:pPr>
+        <w:jc w:val="center"/>
+        <w:rPr>
+          <w:b/>
+          <w:sz w:val="20"/>
+        </w:rPr>
+      </w:pPr>
+      <w:r>
+        <w:rPr>
+          <w:b/>
+          <w:sz w:val="20"/>
+        </w:rPr>
+        <w:t xml:space="preserve">Figura </w:t>
+      </w:r>
+      <w:r>
+        <w:rPr>
+          <w:b/>
+          <w:sz w:val="20"/>
+        </w:rPr>
+        <w:t>6</w:t>
+      </w:r>
+      <w:r>
+        <w:rPr>
+          <w:b/>
+          <w:sz w:val="20"/>
+        </w:rPr>
+        <w:t xml:space="preserve">. </w:t>
+      </w:r>
+      <w:r>
+        <w:rPr>
+          <w:b/>
+          <w:sz w:val="20"/>
+        </w:rPr>
+        <w:t xml:space="preserve">Diagrama de componentes de Buen </w:t>
+      </w:r>
+      <w:proofErr w:type="spellStart"/>
+      <w:r>
+        <w:rPr>
+          <w:b/>
+          <w:sz w:val="20"/>
+        </w:rPr>
+        <w:t>Ride</w:t>
+      </w:r>
+      <w:proofErr w:type="spellEnd"/>
+    </w:p>
+    <w:p>
+      <w:pPr>
+        <w:rPr>
+          <w:sz w:val="20"/>
+        </w:rPr>
+      </w:pPr>
+      <w:r>
+        <w:rPr>
+          <w:sz w:val="20"/>
+        </w:rPr>
+        <w:t xml:space="preserve">Los componentes de la aplicación son Facebook, Twitter, Google </w:t>
+      </w:r>
+      <w:proofErr w:type="spellStart"/>
+      <w:r>
+        <w:rPr>
+          <w:sz w:val="20"/>
+        </w:rPr>
+        <w:t>Maps</w:t>
+      </w:r>
+      <w:proofErr w:type="spellEnd"/>
+      <w:r>
+        <w:rPr>
+          <w:sz w:val="20"/>
+        </w:rPr>
+        <w:t xml:space="preserve">, el </w:t>
+      </w:r>
+      <w:proofErr w:type="spellStart"/>
+      <w:r>
+        <w:rPr>
+          <w:sz w:val="20"/>
+        </w:rPr>
+        <w:t>backend</w:t>
+      </w:r>
+      <w:proofErr w:type="spellEnd"/>
+      <w:r>
+        <w:rPr>
+          <w:sz w:val="20"/>
+        </w:rPr>
+        <w:t xml:space="preserve">, la base de datos y la aplicación móvil. Dentro de la aplicación móvil se encuentran tanto los componentes de lógica </w:t>
+      </w:r>
+      <w:r>
+        <w:rPr>
+          <w:sz w:val="20"/>
+        </w:rPr>
+        <w:lastRenderedPageBreak/>
+        <w:t xml:space="preserve">como los de la interfaz de usuario. Cada uno de estos componentes se relaciona con los demás de la forma mostrada en la figura 6, utilizando interfaces para facilitar la comunicación y modularidad de las partes que conforman Buen </w:t>
+      </w:r>
+      <w:proofErr w:type="spellStart"/>
+      <w:r>
+        <w:rPr>
+          <w:sz w:val="20"/>
+        </w:rPr>
+        <w:t>Ride</w:t>
+      </w:r>
+      <w:proofErr w:type="spellEnd"/>
+      <w:r>
+        <w:rPr>
+          <w:sz w:val="20"/>
+        </w:rPr>
+        <w:t>.</w:t>
+      </w:r>
+    </w:p>
+    <w:p>
+      <w:pPr>
+        <w:pStyle w:val="Heading1"/>
+      </w:pPr>
       <w:r>
         <w:t>Descripción Detallada</w:t>
       </w:r>
+      <w:bookmarkStart w:id="19" w:name="_GoBack"/>
+      <w:bookmarkEnd w:id="18"/>
       <w:bookmarkEnd w:id="19"/>
     </w:p>
     <w:p>
@@ -9347,38 +9688,38 @@
     </dgm:pt>
   </dgm:ptLst>
   <dgm:cxnLst>
-    <dgm:cxn modelId="{DC377B42-4AA4-4589-B00D-6669D32FC9D9}" type="presOf" srcId="{1CB8ED86-E585-4EBD-AD66-E0DF86A4A61D}" destId="{0856F82C-8EC1-4D8E-9F26-2FC9FC4FA888}" srcOrd="1" destOrd="0" presId="urn:microsoft.com/office/officeart/2005/8/layout/radial5"/>
     <dgm:cxn modelId="{7F8A7F77-5B82-496B-93AA-506DBAB75123}" srcId="{8506DC0F-653E-4C1D-B2CA-3B1F994AD674}" destId="{DA2DB47E-E7B7-4395-86E7-BE3EDF522B29}" srcOrd="0" destOrd="0" parTransId="{7AC93F07-9612-438A-95C6-089CE55B82DE}" sibTransId="{35625176-2E90-46BB-8401-76879E191CB3}"/>
+    <dgm:cxn modelId="{9B7A0BDB-280B-4CB3-A7F5-D9F15F58697D}" type="presOf" srcId="{7AC93F07-9612-438A-95C6-089CE55B82DE}" destId="{5B922780-40F7-4292-B42E-3CFDCE947955}" srcOrd="1" destOrd="0" presId="urn:microsoft.com/office/officeart/2005/8/layout/radial5"/>
+    <dgm:cxn modelId="{29BE995D-C8E2-4F84-A79E-AE1DCEAC6044}" type="presOf" srcId="{DA2DB47E-E7B7-4395-86E7-BE3EDF522B29}" destId="{9D76FAE9-6563-4A0E-8253-2C566BD3072C}" srcOrd="0" destOrd="0" presId="urn:microsoft.com/office/officeart/2005/8/layout/radial5"/>
     <dgm:cxn modelId="{751E2854-93C8-44AC-9BCB-7B1DAC1EB83A}" srcId="{160E9C2A-A18F-4263-9B3E-916164D21AC7}" destId="{8506DC0F-653E-4C1D-B2CA-3B1F994AD674}" srcOrd="0" destOrd="0" parTransId="{55ACE83C-3C9E-484E-88F6-2F5897FA8007}" sibTransId="{D4866480-C8E9-48C5-AFF5-13CA3252F0AF}"/>
-    <dgm:cxn modelId="{B3A590F8-FFFE-477E-AD9B-6DCAD439C173}" type="presOf" srcId="{45FF32CA-A5F8-4565-AF7D-4F23D571B47E}" destId="{F127B7B9-FAED-4E6B-8904-86765EB25D40}" srcOrd="1" destOrd="0" presId="urn:microsoft.com/office/officeart/2005/8/layout/radial5"/>
+    <dgm:cxn modelId="{4E8A9C58-17F4-42CD-AFB1-6A2E7EE06058}" type="presOf" srcId="{1CB8ED86-E585-4EBD-AD66-E0DF86A4A61D}" destId="{D92AA47B-50F8-4E13-97A8-D704A0FCB8CC}" srcOrd="0" destOrd="0" presId="urn:microsoft.com/office/officeart/2005/8/layout/radial5"/>
     <dgm:cxn modelId="{17EC314F-0A4C-4B20-AC5D-BED9379B0C3C}" srcId="{8506DC0F-653E-4C1D-B2CA-3B1F994AD674}" destId="{173CB3EC-47D0-4D93-BDB4-E8BF49B28C46}" srcOrd="2" destOrd="0" parTransId="{A55D3F20-477B-4817-BF9E-ED5DD633DB44}" sibTransId="{09733A80-93E7-4EC1-A719-F7BC228E36DF}"/>
-    <dgm:cxn modelId="{83898228-475D-4E5C-8F04-D2D5724B2AE8}" type="presOf" srcId="{22CDC383-B388-495F-8720-8526CD962DE1}" destId="{052359AC-5647-4353-858C-C0986A12C195}" srcOrd="0" destOrd="0" presId="urn:microsoft.com/office/officeart/2005/8/layout/radial5"/>
+    <dgm:cxn modelId="{0C25450D-33E7-4631-8B3E-9A59397B0AA3}" type="presOf" srcId="{45FF32CA-A5F8-4565-AF7D-4F23D571B47E}" destId="{70F8BBCE-2496-4AB5-B07B-C94DB2CCE2DA}" srcOrd="0" destOrd="0" presId="urn:microsoft.com/office/officeart/2005/8/layout/radial5"/>
+    <dgm:cxn modelId="{6449CF76-5343-46D0-9729-75263C5C422E}" type="presOf" srcId="{02E22516-DFC5-4145-B932-28A55317446D}" destId="{F464FCF7-245E-4692-87CA-444317EDE7CC}" srcOrd="0" destOrd="0" presId="urn:microsoft.com/office/officeart/2005/8/layout/radial5"/>
     <dgm:cxn modelId="{43823155-8BAC-4B62-99DC-47FC0418A996}" srcId="{8506DC0F-653E-4C1D-B2CA-3B1F994AD674}" destId="{02E22516-DFC5-4145-B932-28A55317446D}" srcOrd="3" destOrd="0" parTransId="{1CB8ED86-E585-4EBD-AD66-E0DF86A4A61D}" sibTransId="{F6AE3B4F-5F75-4FF9-ADED-DB24B281A581}"/>
-    <dgm:cxn modelId="{15888B84-DFEE-4F87-A352-47597185903D}" type="presOf" srcId="{02E22516-DFC5-4145-B932-28A55317446D}" destId="{F464FCF7-245E-4692-87CA-444317EDE7CC}" srcOrd="0" destOrd="0" presId="urn:microsoft.com/office/officeart/2005/8/layout/radial5"/>
-    <dgm:cxn modelId="{8D8A43D3-802B-4880-AE52-C7B0DA576C03}" type="presOf" srcId="{8506DC0F-653E-4C1D-B2CA-3B1F994AD674}" destId="{83A7FAEB-A571-45E0-AA67-B603A0E08F73}" srcOrd="0" destOrd="0" presId="urn:microsoft.com/office/officeart/2005/8/layout/radial5"/>
-    <dgm:cxn modelId="{2369394D-4898-48F7-A472-FB0A033AEA7C}" type="presOf" srcId="{A55D3F20-477B-4817-BF9E-ED5DD633DB44}" destId="{A71F255B-C133-4F1F-A51A-FEFEE3B13EB4}" srcOrd="0" destOrd="0" presId="urn:microsoft.com/office/officeart/2005/8/layout/radial5"/>
+    <dgm:cxn modelId="{CCF15982-78D7-4ABA-BDC7-497348064330}" type="presOf" srcId="{A55D3F20-477B-4817-BF9E-ED5DD633DB44}" destId="{C9C94268-42E6-4BFD-8EBB-A272420CA77B}" srcOrd="1" destOrd="0" presId="urn:microsoft.com/office/officeart/2005/8/layout/radial5"/>
     <dgm:cxn modelId="{8E38CDDE-1BDE-4B27-9FF2-34B8DF33BB6C}" srcId="{8506DC0F-653E-4C1D-B2CA-3B1F994AD674}" destId="{22CDC383-B388-495F-8720-8526CD962DE1}" srcOrd="1" destOrd="0" parTransId="{45FF32CA-A5F8-4565-AF7D-4F23D571B47E}" sibTransId="{093B95C8-2609-4642-9984-A7472CD3E8A0}"/>
-    <dgm:cxn modelId="{26C8A090-9AB3-4BCF-88BB-91F25FB938F6}" type="presOf" srcId="{7AC93F07-9612-438A-95C6-089CE55B82DE}" destId="{5B922780-40F7-4292-B42E-3CFDCE947955}" srcOrd="1" destOrd="0" presId="urn:microsoft.com/office/officeart/2005/8/layout/radial5"/>
-    <dgm:cxn modelId="{5C00BE92-9D5D-454E-902A-8E49265B1778}" type="presOf" srcId="{1CB8ED86-E585-4EBD-AD66-E0DF86A4A61D}" destId="{D92AA47B-50F8-4E13-97A8-D704A0FCB8CC}" srcOrd="0" destOrd="0" presId="urn:microsoft.com/office/officeart/2005/8/layout/radial5"/>
-    <dgm:cxn modelId="{A0EBEBB9-5F60-4A79-9B28-EEAC3F2ED8C2}" type="presOf" srcId="{45FF32CA-A5F8-4565-AF7D-4F23D571B47E}" destId="{70F8BBCE-2496-4AB5-B07B-C94DB2CCE2DA}" srcOrd="0" destOrd="0" presId="urn:microsoft.com/office/officeart/2005/8/layout/radial5"/>
-    <dgm:cxn modelId="{A89BE5B0-57A1-41FC-B8FC-C0940BBD7183}" type="presOf" srcId="{A55D3F20-477B-4817-BF9E-ED5DD633DB44}" destId="{C9C94268-42E6-4BFD-8EBB-A272420CA77B}" srcOrd="1" destOrd="0" presId="urn:microsoft.com/office/officeart/2005/8/layout/radial5"/>
-    <dgm:cxn modelId="{AB4C3E8C-111F-4BB3-9123-0033DB3B2D97}" type="presOf" srcId="{173CB3EC-47D0-4D93-BDB4-E8BF49B28C46}" destId="{4831BDA9-7257-404C-A038-A6452DFB55BB}" srcOrd="0" destOrd="0" presId="urn:microsoft.com/office/officeart/2005/8/layout/radial5"/>
-    <dgm:cxn modelId="{32FEF727-00E6-410C-B3AD-6AEF9CBE1D63}" type="presOf" srcId="{7AC93F07-9612-438A-95C6-089CE55B82DE}" destId="{119CCF0C-A9E1-4CD0-8672-94BC54988131}" srcOrd="0" destOrd="0" presId="urn:microsoft.com/office/officeart/2005/8/layout/radial5"/>
-    <dgm:cxn modelId="{08D40A02-424E-48CE-811F-683331D6F939}" type="presOf" srcId="{160E9C2A-A18F-4263-9B3E-916164D21AC7}" destId="{D25D99E0-6135-4E78-B2D2-873A6E2A4CE3}" srcOrd="0" destOrd="0" presId="urn:microsoft.com/office/officeart/2005/8/layout/radial5"/>
-    <dgm:cxn modelId="{59C5C188-121C-4D95-AD05-138D1ADB618A}" type="presOf" srcId="{DA2DB47E-E7B7-4395-86E7-BE3EDF522B29}" destId="{9D76FAE9-6563-4A0E-8253-2C566BD3072C}" srcOrd="0" destOrd="0" presId="urn:microsoft.com/office/officeart/2005/8/layout/radial5"/>
-    <dgm:cxn modelId="{BD238E89-E285-4FC5-9AB2-B2F203CDDD93}" type="presParOf" srcId="{D25D99E0-6135-4E78-B2D2-873A6E2A4CE3}" destId="{83A7FAEB-A571-45E0-AA67-B603A0E08F73}" srcOrd="0" destOrd="0" presId="urn:microsoft.com/office/officeart/2005/8/layout/radial5"/>
-    <dgm:cxn modelId="{50A89E3B-0840-4289-AB9F-75E8E159328D}" type="presParOf" srcId="{D25D99E0-6135-4E78-B2D2-873A6E2A4CE3}" destId="{119CCF0C-A9E1-4CD0-8672-94BC54988131}" srcOrd="1" destOrd="0" presId="urn:microsoft.com/office/officeart/2005/8/layout/radial5"/>
-    <dgm:cxn modelId="{868BE5DB-373C-40D1-83AD-F57B9748EB06}" type="presParOf" srcId="{119CCF0C-A9E1-4CD0-8672-94BC54988131}" destId="{5B922780-40F7-4292-B42E-3CFDCE947955}" srcOrd="0" destOrd="0" presId="urn:microsoft.com/office/officeart/2005/8/layout/radial5"/>
-    <dgm:cxn modelId="{4C2DD2FE-8D03-493E-9177-E269CE1F4725}" type="presParOf" srcId="{D25D99E0-6135-4E78-B2D2-873A6E2A4CE3}" destId="{9D76FAE9-6563-4A0E-8253-2C566BD3072C}" srcOrd="2" destOrd="0" presId="urn:microsoft.com/office/officeart/2005/8/layout/radial5"/>
-    <dgm:cxn modelId="{4482F434-0DB0-4226-96BE-5F0535619B12}" type="presParOf" srcId="{D25D99E0-6135-4E78-B2D2-873A6E2A4CE3}" destId="{70F8BBCE-2496-4AB5-B07B-C94DB2CCE2DA}" srcOrd="3" destOrd="0" presId="urn:microsoft.com/office/officeart/2005/8/layout/radial5"/>
-    <dgm:cxn modelId="{F2610D5C-AC4B-4F5B-B81F-C57499B705E9}" type="presParOf" srcId="{70F8BBCE-2496-4AB5-B07B-C94DB2CCE2DA}" destId="{F127B7B9-FAED-4E6B-8904-86765EB25D40}" srcOrd="0" destOrd="0" presId="urn:microsoft.com/office/officeart/2005/8/layout/radial5"/>
-    <dgm:cxn modelId="{8FED56EF-7795-44E1-9C32-2D8C7F8FA06F}" type="presParOf" srcId="{D25D99E0-6135-4E78-B2D2-873A6E2A4CE3}" destId="{052359AC-5647-4353-858C-C0986A12C195}" srcOrd="4" destOrd="0" presId="urn:microsoft.com/office/officeart/2005/8/layout/radial5"/>
-    <dgm:cxn modelId="{57A9B9D9-F404-47E9-B1EF-21ABB5567AFC}" type="presParOf" srcId="{D25D99E0-6135-4E78-B2D2-873A6E2A4CE3}" destId="{A71F255B-C133-4F1F-A51A-FEFEE3B13EB4}" srcOrd="5" destOrd="0" presId="urn:microsoft.com/office/officeart/2005/8/layout/radial5"/>
-    <dgm:cxn modelId="{2C813F17-62DA-4B5F-9B1A-C4FA77BC8F06}" type="presParOf" srcId="{A71F255B-C133-4F1F-A51A-FEFEE3B13EB4}" destId="{C9C94268-42E6-4BFD-8EBB-A272420CA77B}" srcOrd="0" destOrd="0" presId="urn:microsoft.com/office/officeart/2005/8/layout/radial5"/>
-    <dgm:cxn modelId="{E35411C3-86D2-4E9A-A824-7D8406AFDA37}" type="presParOf" srcId="{D25D99E0-6135-4E78-B2D2-873A6E2A4CE3}" destId="{4831BDA9-7257-404C-A038-A6452DFB55BB}" srcOrd="6" destOrd="0" presId="urn:microsoft.com/office/officeart/2005/8/layout/radial5"/>
-    <dgm:cxn modelId="{2B3BD13E-6CA2-4D04-9916-1D5B3B87AB6B}" type="presParOf" srcId="{D25D99E0-6135-4E78-B2D2-873A6E2A4CE3}" destId="{D92AA47B-50F8-4E13-97A8-D704A0FCB8CC}" srcOrd="7" destOrd="0" presId="urn:microsoft.com/office/officeart/2005/8/layout/radial5"/>
-    <dgm:cxn modelId="{03F52192-1024-4EC9-A893-671770C3E298}" type="presParOf" srcId="{D92AA47B-50F8-4E13-97A8-D704A0FCB8CC}" destId="{0856F82C-8EC1-4D8E-9F26-2FC9FC4FA888}" srcOrd="0" destOrd="0" presId="urn:microsoft.com/office/officeart/2005/8/layout/radial5"/>
-    <dgm:cxn modelId="{A68F8848-8A9F-46AB-96EE-D23B3A3D32BA}" type="presParOf" srcId="{D25D99E0-6135-4E78-B2D2-873A6E2A4CE3}" destId="{F464FCF7-245E-4692-87CA-444317EDE7CC}" srcOrd="8" destOrd="0" presId="urn:microsoft.com/office/officeart/2005/8/layout/radial5"/>
+    <dgm:cxn modelId="{F4D07B33-14ED-49D8-BDE0-5EDE1ECE2B42}" type="presOf" srcId="{45FF32CA-A5F8-4565-AF7D-4F23D571B47E}" destId="{F127B7B9-FAED-4E6B-8904-86765EB25D40}" srcOrd="1" destOrd="0" presId="urn:microsoft.com/office/officeart/2005/8/layout/radial5"/>
+    <dgm:cxn modelId="{04AEC535-0F8C-439C-BC63-8ED782A8698B}" type="presOf" srcId="{8506DC0F-653E-4C1D-B2CA-3B1F994AD674}" destId="{83A7FAEB-A571-45E0-AA67-B603A0E08F73}" srcOrd="0" destOrd="0" presId="urn:microsoft.com/office/officeart/2005/8/layout/radial5"/>
+    <dgm:cxn modelId="{B3E773A4-6D09-40CE-AE68-A58CED2F28D1}" type="presOf" srcId="{7AC93F07-9612-438A-95C6-089CE55B82DE}" destId="{119CCF0C-A9E1-4CD0-8672-94BC54988131}" srcOrd="0" destOrd="0" presId="urn:microsoft.com/office/officeart/2005/8/layout/radial5"/>
+    <dgm:cxn modelId="{BBC809E3-2F1F-48D9-99E3-A744F6F787A4}" type="presOf" srcId="{160E9C2A-A18F-4263-9B3E-916164D21AC7}" destId="{D25D99E0-6135-4E78-B2D2-873A6E2A4CE3}" srcOrd="0" destOrd="0" presId="urn:microsoft.com/office/officeart/2005/8/layout/radial5"/>
+    <dgm:cxn modelId="{148CF426-8510-46D8-88B3-7FCF6159DD6B}" type="presOf" srcId="{22CDC383-B388-495F-8720-8526CD962DE1}" destId="{052359AC-5647-4353-858C-C0986A12C195}" srcOrd="0" destOrd="0" presId="urn:microsoft.com/office/officeart/2005/8/layout/radial5"/>
+    <dgm:cxn modelId="{431E39DE-0E95-4EBB-BEAB-2E934BECA326}" type="presOf" srcId="{A55D3F20-477B-4817-BF9E-ED5DD633DB44}" destId="{A71F255B-C133-4F1F-A51A-FEFEE3B13EB4}" srcOrd="0" destOrd="0" presId="urn:microsoft.com/office/officeart/2005/8/layout/radial5"/>
+    <dgm:cxn modelId="{8CB75B32-5CB5-42FE-A028-D819AA0EA2F0}" type="presOf" srcId="{173CB3EC-47D0-4D93-BDB4-E8BF49B28C46}" destId="{4831BDA9-7257-404C-A038-A6452DFB55BB}" srcOrd="0" destOrd="0" presId="urn:microsoft.com/office/officeart/2005/8/layout/radial5"/>
+    <dgm:cxn modelId="{68490244-13FE-4861-B59A-6E9A7148671A}" type="presOf" srcId="{1CB8ED86-E585-4EBD-AD66-E0DF86A4A61D}" destId="{0856F82C-8EC1-4D8E-9F26-2FC9FC4FA888}" srcOrd="1" destOrd="0" presId="urn:microsoft.com/office/officeart/2005/8/layout/radial5"/>
+    <dgm:cxn modelId="{60C3885A-AB9E-4495-919F-6EA8D5029722}" type="presParOf" srcId="{D25D99E0-6135-4E78-B2D2-873A6E2A4CE3}" destId="{83A7FAEB-A571-45E0-AA67-B603A0E08F73}" srcOrd="0" destOrd="0" presId="urn:microsoft.com/office/officeart/2005/8/layout/radial5"/>
+    <dgm:cxn modelId="{F2592151-6C79-483D-92B2-A1B13128F9D3}" type="presParOf" srcId="{D25D99E0-6135-4E78-B2D2-873A6E2A4CE3}" destId="{119CCF0C-A9E1-4CD0-8672-94BC54988131}" srcOrd="1" destOrd="0" presId="urn:microsoft.com/office/officeart/2005/8/layout/radial5"/>
+    <dgm:cxn modelId="{BEA6E9A0-BB99-4080-ABE6-8E82430CE6B0}" type="presParOf" srcId="{119CCF0C-A9E1-4CD0-8672-94BC54988131}" destId="{5B922780-40F7-4292-B42E-3CFDCE947955}" srcOrd="0" destOrd="0" presId="urn:microsoft.com/office/officeart/2005/8/layout/radial5"/>
+    <dgm:cxn modelId="{F3DBFC7A-A73C-42E0-A65D-DD7F6D872853}" type="presParOf" srcId="{D25D99E0-6135-4E78-B2D2-873A6E2A4CE3}" destId="{9D76FAE9-6563-4A0E-8253-2C566BD3072C}" srcOrd="2" destOrd="0" presId="urn:microsoft.com/office/officeart/2005/8/layout/radial5"/>
+    <dgm:cxn modelId="{8F91ED37-61B9-4A9D-BF59-D60F7CB0BE6A}" type="presParOf" srcId="{D25D99E0-6135-4E78-B2D2-873A6E2A4CE3}" destId="{70F8BBCE-2496-4AB5-B07B-C94DB2CCE2DA}" srcOrd="3" destOrd="0" presId="urn:microsoft.com/office/officeart/2005/8/layout/radial5"/>
+    <dgm:cxn modelId="{75A2D0F7-9370-4D94-8532-5B8F94804952}" type="presParOf" srcId="{70F8BBCE-2496-4AB5-B07B-C94DB2CCE2DA}" destId="{F127B7B9-FAED-4E6B-8904-86765EB25D40}" srcOrd="0" destOrd="0" presId="urn:microsoft.com/office/officeart/2005/8/layout/radial5"/>
+    <dgm:cxn modelId="{529A5581-8E3C-461C-851C-8D13A07FBD0E}" type="presParOf" srcId="{D25D99E0-6135-4E78-B2D2-873A6E2A4CE3}" destId="{052359AC-5647-4353-858C-C0986A12C195}" srcOrd="4" destOrd="0" presId="urn:microsoft.com/office/officeart/2005/8/layout/radial5"/>
+    <dgm:cxn modelId="{89C0B88A-6588-43E3-AD47-89030B661455}" type="presParOf" srcId="{D25D99E0-6135-4E78-B2D2-873A6E2A4CE3}" destId="{A71F255B-C133-4F1F-A51A-FEFEE3B13EB4}" srcOrd="5" destOrd="0" presId="urn:microsoft.com/office/officeart/2005/8/layout/radial5"/>
+    <dgm:cxn modelId="{339A135E-EE44-41DA-8DF9-9262CE3C68D7}" type="presParOf" srcId="{A71F255B-C133-4F1F-A51A-FEFEE3B13EB4}" destId="{C9C94268-42E6-4BFD-8EBB-A272420CA77B}" srcOrd="0" destOrd="0" presId="urn:microsoft.com/office/officeart/2005/8/layout/radial5"/>
+    <dgm:cxn modelId="{AC3B5805-4F8C-4AE2-AF94-4F303A9FC96C}" type="presParOf" srcId="{D25D99E0-6135-4E78-B2D2-873A6E2A4CE3}" destId="{4831BDA9-7257-404C-A038-A6452DFB55BB}" srcOrd="6" destOrd="0" presId="urn:microsoft.com/office/officeart/2005/8/layout/radial5"/>
+    <dgm:cxn modelId="{438C26BE-F928-4C27-8C7E-53CD8BE70E1A}" type="presParOf" srcId="{D25D99E0-6135-4E78-B2D2-873A6E2A4CE3}" destId="{D92AA47B-50F8-4E13-97A8-D704A0FCB8CC}" srcOrd="7" destOrd="0" presId="urn:microsoft.com/office/officeart/2005/8/layout/radial5"/>
+    <dgm:cxn modelId="{439DE610-C9A8-4CD7-BED9-28584BC791BC}" type="presParOf" srcId="{D92AA47B-50F8-4E13-97A8-D704A0FCB8CC}" destId="{0856F82C-8EC1-4D8E-9F26-2FC9FC4FA888}" srcOrd="0" destOrd="0" presId="urn:microsoft.com/office/officeart/2005/8/layout/radial5"/>
+    <dgm:cxn modelId="{B16CBE3A-63B3-48D8-941F-FE12B8960369}" type="presParOf" srcId="{D25D99E0-6135-4E78-B2D2-873A6E2A4CE3}" destId="{F464FCF7-245E-4692-87CA-444317EDE7CC}" srcOrd="8" destOrd="0" presId="urn:microsoft.com/office/officeart/2005/8/layout/radial5"/>
   </dgm:cxnLst>
   <dgm:bg/>
   <dgm:whole/>
@@ -11761,7 +12102,7 @@
 </file>
 
 <file path=customXml/itemProps1.xml><?xml version="1.0" encoding="utf-8"?>
-<ds:datastoreItem xmlns:ds="http://schemas.openxmlformats.org/officeDocument/2006/customXml" ds:itemID="{3066AD27-6FD1-4B27-974E-2D5C3E001BA3}">
+<ds:datastoreItem xmlns:ds="http://schemas.openxmlformats.org/officeDocument/2006/customXml" ds:itemID="{D437CF24-A7AE-44F4-BFDE-11D2421A2A41}">
   <ds:schemaRefs>
     <ds:schemaRef ds:uri="http://schemas.openxmlformats.org/officeDocument/2006/bibliography"/>
   </ds:schemaRefs>

</xml_diff>

<commit_message>
descripcion nde web services
</commit_message>
<xml_diff>
--- a/Buen Ride App.docx
+++ b/Buen Ride App.docx
@@ -1,6 +1,6 @@
 
 <file path=word/document.xml><?xml version="1.0" encoding="utf-8"?>
-<w:document xmlns:wpc="http://schemas.microsoft.com/office/word/2010/wordprocessingCanvas" xmlns:mc="http://schemas.openxmlformats.org/markup-compatibility/2006" xmlns:o="urn:schemas-microsoft-com:office:office" xmlns:r="http://schemas.openxmlformats.org/officeDocument/2006/relationships" xmlns:m="http://schemas.openxmlformats.org/officeDocument/2006/math" xmlns:v="urn:schemas-microsoft-com:vml" xmlns:wp14="http://schemas.microsoft.com/office/word/2010/wordprocessingDrawing" xmlns:wp="http://schemas.openxmlformats.org/drawingml/2006/wordprocessingDrawing" xmlns:w10="urn:schemas-microsoft-com:office:word" xmlns:w="http://schemas.openxmlformats.org/wordprocessingml/2006/main" xmlns:w14="http://schemas.microsoft.com/office/word/2010/wordml" xmlns:w15="http://schemas.microsoft.com/office/word/2012/wordml" xmlns:wpg="http://schemas.microsoft.com/office/word/2010/wordprocessingGroup" xmlns:wpi="http://schemas.microsoft.com/office/word/2010/wordprocessingInk" xmlns:wne="http://schemas.microsoft.com/office/word/2006/wordml" xmlns:wps="http://schemas.microsoft.com/office/word/2010/wordprocessingShape" mc:Ignorable="w14 w15 wp14">
+<w:document xmlns:wpc="http://schemas.microsoft.com/office/word/2010/wordprocessingCanvas" xmlns:mc="http://schemas.openxmlformats.org/markup-compatibility/2006" xmlns:o="urn:schemas-microsoft-com:office:office" xmlns:r="http://schemas.openxmlformats.org/officeDocument/2006/relationships" xmlns:m="http://schemas.openxmlformats.org/officeDocument/2006/math" xmlns:v="urn:schemas-microsoft-com:vml" xmlns:wp14="http://schemas.microsoft.com/office/word/2010/wordprocessingDrawing" xmlns:wp="http://schemas.openxmlformats.org/drawingml/2006/wordprocessingDrawing" xmlns:w10="urn:schemas-microsoft-com:office:word" xmlns:w="http://schemas.openxmlformats.org/wordprocessingml/2006/main" xmlns:w14="http://schemas.microsoft.com/office/word/2010/wordml" xmlns:wpg="http://schemas.microsoft.com/office/word/2010/wordprocessingGroup" xmlns:wpi="http://schemas.microsoft.com/office/word/2010/wordprocessingInk" xmlns:wne="http://schemas.microsoft.com/office/word/2006/wordml" xmlns:wps="http://schemas.microsoft.com/office/word/2010/wordprocessingShape" mc:Ignorable="w14 wp14">
   <w:body>
     <w:p>
       <w:pPr>
@@ -15,7 +15,7 @@
       <w:r>
         <w:rPr>
           <w:noProof/>
-          <w:lang w:val="en-US"/>
+          <w:lang w:eastAsia="es-CR"/>
         </w:rPr>
         <mc:AlternateContent>
           <mc:Choice Requires="wps">
@@ -167,7 +167,7 @@
           </mc:Choice>
           <mc:Fallback>
             <w:pict>
-              <v:shapetype w14:anchorId="55FBE61F" id="_x0000_t202" coordsize="21600,21600" o:spt="202" path="m,l,21600r21600,l21600,xe">
+              <v:shapetype id="_x0000_t202" coordsize="21600,21600" o:spt="202" path="m,l,21600r21600,l21600,xe">
                 <v:stroke joinstyle="miter"/>
                 <v:path gradientshapeok="t" o:connecttype="rect"/>
               </v:shapetype>
@@ -302,7 +302,7 @@
       <w:sdtContent>
         <w:p>
           <w:pPr>
-            <w:pStyle w:val="TOCHeading"/>
+            <w:pStyle w:val="TtulodeTDC"/>
           </w:pPr>
           <w:r>
             <w:t>Contents</w:t>
@@ -310,7 +310,7 @@
         </w:p>
         <w:p>
           <w:pPr>
-            <w:pStyle w:val="TOC1"/>
+            <w:pStyle w:val="TDC1"/>
             <w:tabs>
               <w:tab w:val="right" w:leader="dot" w:pos="8828"/>
             </w:tabs>
@@ -330,7 +330,7 @@
           <w:hyperlink w:anchor="_Toc387188069" w:history="1">
             <w:r>
               <w:rPr>
-                <w:rStyle w:val="Hyperlink"/>
+                <w:rStyle w:val="Hipervnculo"/>
                 <w:rFonts w:eastAsia="Times New Roman"/>
                 <w:noProof/>
               </w:rPr>
@@ -388,7 +388,7 @@
         </w:p>
         <w:p>
           <w:pPr>
-            <w:pStyle w:val="TOC1"/>
+            <w:pStyle w:val="TDC1"/>
             <w:tabs>
               <w:tab w:val="right" w:leader="dot" w:pos="8828"/>
             </w:tabs>
@@ -399,7 +399,7 @@
           <w:hyperlink w:anchor="_Toc387188070" w:history="1">
             <w:r>
               <w:rPr>
-                <w:rStyle w:val="Hyperlink"/>
+                <w:rStyle w:val="Hipervnculo"/>
                 <w:rFonts w:eastAsia="Times New Roman"/>
                 <w:noProof/>
               </w:rPr>
@@ -457,7 +457,7 @@
         </w:p>
         <w:p>
           <w:pPr>
-            <w:pStyle w:val="TOC1"/>
+            <w:pStyle w:val="TDC1"/>
             <w:tabs>
               <w:tab w:val="right" w:leader="dot" w:pos="8828"/>
             </w:tabs>
@@ -468,7 +468,7 @@
           <w:hyperlink w:anchor="_Toc387188071" w:history="1">
             <w:r>
               <w:rPr>
-                <w:rStyle w:val="Hyperlink"/>
+                <w:rStyle w:val="Hipervnculo"/>
                 <w:rFonts w:eastAsia="Times New Roman"/>
                 <w:noProof/>
               </w:rPr>
@@ -526,7 +526,7 @@
         </w:p>
         <w:p>
           <w:pPr>
-            <w:pStyle w:val="TOC1"/>
+            <w:pStyle w:val="TDC1"/>
             <w:tabs>
               <w:tab w:val="right" w:leader="dot" w:pos="8828"/>
             </w:tabs>
@@ -537,7 +537,7 @@
           <w:hyperlink w:anchor="_Toc387188072" w:history="1">
             <w:r>
               <w:rPr>
-                <w:rStyle w:val="Hyperlink"/>
+                <w:rStyle w:val="Hipervnculo"/>
                 <w:noProof/>
               </w:rPr>
               <w:t>Alcance e Interacción con Sistemas Externos</w:t>
@@ -594,7 +594,7 @@
         </w:p>
         <w:p>
           <w:pPr>
-            <w:pStyle w:val="TOC1"/>
+            <w:pStyle w:val="TDC1"/>
             <w:tabs>
               <w:tab w:val="right" w:leader="dot" w:pos="8828"/>
             </w:tabs>
@@ -605,7 +605,7 @@
           <w:hyperlink w:anchor="_Toc387188073" w:history="1">
             <w:r>
               <w:rPr>
-                <w:rStyle w:val="Hyperlink"/>
+                <w:rStyle w:val="Hipervnculo"/>
                 <w:noProof/>
               </w:rPr>
               <w:t>Perspectiva del producto</w:t>
@@ -662,7 +662,7 @@
         </w:p>
         <w:p>
           <w:pPr>
-            <w:pStyle w:val="TOC1"/>
+            <w:pStyle w:val="TDC1"/>
             <w:tabs>
               <w:tab w:val="right" w:leader="dot" w:pos="8828"/>
             </w:tabs>
@@ -673,7 +673,7 @@
           <w:hyperlink w:anchor="_Toc387188074" w:history="1">
             <w:r>
               <w:rPr>
-                <w:rStyle w:val="Hyperlink"/>
+                <w:rStyle w:val="Hipervnculo"/>
                 <w:noProof/>
               </w:rPr>
               <w:t>Interfaces con el software</w:t>
@@ -730,7 +730,7 @@
         </w:p>
         <w:p>
           <w:pPr>
-            <w:pStyle w:val="TOC1"/>
+            <w:pStyle w:val="TDC1"/>
             <w:tabs>
               <w:tab w:val="right" w:leader="dot" w:pos="8828"/>
             </w:tabs>
@@ -741,7 +741,7 @@
           <w:hyperlink w:anchor="_Toc387188075" w:history="1">
             <w:r>
               <w:rPr>
-                <w:rStyle w:val="Hyperlink"/>
+                <w:rStyle w:val="Hipervnculo"/>
                 <w:noProof/>
               </w:rPr>
               <w:t>Interfaces de Hardware</w:t>
@@ -798,7 +798,7 @@
         </w:p>
         <w:p>
           <w:pPr>
-            <w:pStyle w:val="TOC1"/>
+            <w:pStyle w:val="TDC1"/>
             <w:tabs>
               <w:tab w:val="right" w:leader="dot" w:pos="8828"/>
             </w:tabs>
@@ -809,7 +809,7 @@
           <w:hyperlink w:anchor="_Toc387188076" w:history="1">
             <w:r>
               <w:rPr>
-                <w:rStyle w:val="Hyperlink"/>
+                <w:rStyle w:val="Hipervnculo"/>
                 <w:noProof/>
               </w:rPr>
               <w:t>Interfaces de Comunicaciones</w:t>
@@ -866,7 +866,7 @@
         </w:p>
         <w:p>
           <w:pPr>
-            <w:pStyle w:val="TOC1"/>
+            <w:pStyle w:val="TDC1"/>
             <w:tabs>
               <w:tab w:val="right" w:leader="dot" w:pos="8828"/>
             </w:tabs>
@@ -877,7 +877,7 @@
           <w:hyperlink w:anchor="_Toc387188077" w:history="1">
             <w:r>
               <w:rPr>
-                <w:rStyle w:val="Hyperlink"/>
+                <w:rStyle w:val="Hipervnculo"/>
                 <w:noProof/>
               </w:rPr>
               <w:t>Wireframes</w:t>
@@ -934,7 +934,7 @@
         </w:p>
         <w:p>
           <w:pPr>
-            <w:pStyle w:val="TOC1"/>
+            <w:pStyle w:val="TDC1"/>
             <w:tabs>
               <w:tab w:val="right" w:leader="dot" w:pos="8828"/>
             </w:tabs>
@@ -945,7 +945,7 @@
           <w:hyperlink w:anchor="_Toc387188078" w:history="1">
             <w:r>
               <w:rPr>
-                <w:rStyle w:val="Hyperlink"/>
+                <w:rStyle w:val="Hipervnculo"/>
                 <w:noProof/>
               </w:rPr>
               <w:t>Descripción de Diseño de Alto Nivel</w:t>
@@ -1002,7 +1002,7 @@
         </w:p>
         <w:p>
           <w:pPr>
-            <w:pStyle w:val="TOC1"/>
+            <w:pStyle w:val="TDC1"/>
             <w:tabs>
               <w:tab w:val="right" w:leader="dot" w:pos="8828"/>
             </w:tabs>
@@ -1013,7 +1013,7 @@
           <w:hyperlink w:anchor="_Toc387188079" w:history="1">
             <w:r>
               <w:rPr>
-                <w:rStyle w:val="Hyperlink"/>
+                <w:rStyle w:val="Hipervnculo"/>
                 <w:noProof/>
               </w:rPr>
               <w:t>Descripción Detallada</w:t>
@@ -1070,7 +1070,7 @@
         </w:p>
         <w:p>
           <w:pPr>
-            <w:pStyle w:val="TOC1"/>
+            <w:pStyle w:val="TDC1"/>
             <w:tabs>
               <w:tab w:val="right" w:leader="dot" w:pos="8828"/>
             </w:tabs>
@@ -1081,7 +1081,7 @@
           <w:hyperlink w:anchor="_Toc387188080" w:history="1">
             <w:r>
               <w:rPr>
-                <w:rStyle w:val="Hyperlink"/>
+                <w:rStyle w:val="Hipervnculo"/>
                 <w:noProof/>
               </w:rPr>
               <w:t>Descripción del Web Service</w:t>
@@ -1138,7 +1138,7 @@
         </w:p>
         <w:p>
           <w:pPr>
-            <w:pStyle w:val="TOC1"/>
+            <w:pStyle w:val="TDC1"/>
             <w:tabs>
               <w:tab w:val="right" w:leader="dot" w:pos="8828"/>
             </w:tabs>
@@ -1149,7 +1149,7 @@
           <w:hyperlink w:anchor="_Toc387188081" w:history="1">
             <w:r>
               <w:rPr>
-                <w:rStyle w:val="Hyperlink"/>
+                <w:rStyle w:val="Hipervnculo"/>
                 <w:noProof/>
               </w:rPr>
               <w:t>Problemas de Diseño</w:t>
@@ -1206,7 +1206,7 @@
         </w:p>
         <w:p>
           <w:pPr>
-            <w:pStyle w:val="TOC1"/>
+            <w:pStyle w:val="TDC1"/>
             <w:tabs>
               <w:tab w:val="right" w:leader="dot" w:pos="8828"/>
             </w:tabs>
@@ -1217,7 +1217,7 @@
           <w:hyperlink w:anchor="_Toc387188082" w:history="1">
             <w:r>
               <w:rPr>
-                <w:rStyle w:val="Hyperlink"/>
+                <w:rStyle w:val="Hipervnculo"/>
                 <w:noProof/>
               </w:rPr>
               <w:t>Descripción de Entregables</w:t>
@@ -1301,7 +1301,7 @@
     </w:p>
     <w:p>
       <w:pPr>
-        <w:pStyle w:val="Heading1"/>
+        <w:pStyle w:val="Ttulo1"/>
         <w:rPr>
           <w:rFonts w:eastAsia="Times New Roman"/>
         </w:rPr>
@@ -1499,7 +1499,21 @@
         <w:rPr>
           <w:rFonts w:eastAsia="Times New Roman"/>
         </w:rPr>
-        <w:t xml:space="preserve">rmas de software como Android, </w:t>
+        <w:t xml:space="preserve">rmas de software como </w:t>
+      </w:r>
+      <w:proofErr w:type="spellStart"/>
+      <w:r>
+        <w:rPr>
+          <w:rFonts w:eastAsia="Times New Roman"/>
+        </w:rPr>
+        <w:t>Android</w:t>
+      </w:r>
+      <w:proofErr w:type="spellEnd"/>
+      <w:r>
+        <w:rPr>
+          <w:rFonts w:eastAsia="Times New Roman"/>
+        </w:rPr>
+        <w:t xml:space="preserve">, </w:t>
       </w:r>
       <w:proofErr w:type="spellStart"/>
       <w:r>
@@ -1629,7 +1643,7 @@
     </w:p>
     <w:p>
       <w:pPr>
-        <w:pStyle w:val="Heading1"/>
+        <w:pStyle w:val="Ttulo1"/>
         <w:rPr>
           <w:rFonts w:eastAsia="Times New Roman"/>
         </w:rPr>
@@ -1638,7 +1652,7 @@
       <w:r>
         <w:rPr>
           <w:noProof/>
-          <w:lang w:val="en-US"/>
+          <w:lang w:eastAsia="es-CR"/>
         </w:rPr>
         <w:drawing>
           <wp:anchor distT="0" distB="0" distL="114300" distR="114300" simplePos="0" relativeHeight="251658240" behindDoc="0" locked="0" layoutInCell="1" allowOverlap="1" wp14:anchorId="4EC7AD82" wp14:editId="5D583183">
@@ -1666,7 +1680,7 @@
                     </pic:cNvPicPr>
                   </pic:nvPicPr>
                   <pic:blipFill>
-                    <a:blip r:embed="rId8" cstate="print">
+                    <a:blip r:embed="rId9" cstate="print">
                       <a:extLst>
                         <a:ext uri="{28A0092B-C50C-407E-A947-70E740481C1C}">
                           <a14:useLocalDpi xmlns:a14="http://schemas.microsoft.com/office/drawing/2010/main" val="0"/>
@@ -1868,6 +1882,7 @@
           <w:color w:val="000000"/>
           <w:szCs w:val="24"/>
         </w:rPr>
+        <w:lastRenderedPageBreak/>
         <w:tab/>
       </w:r>
     </w:p>
@@ -1890,9 +1905,8 @@
           <w:noProof/>
           <w:color w:val="000000"/>
           <w:szCs w:val="24"/>
-          <w:lang w:val="en-US"/>
-        </w:rPr>
-        <w:lastRenderedPageBreak/>
+          <w:lang w:eastAsia="es-CR"/>
+        </w:rPr>
         <w:drawing>
           <wp:anchor distT="0" distB="0" distL="114300" distR="114300" simplePos="0" relativeHeight="251659264" behindDoc="0" locked="0" layoutInCell="1" allowOverlap="1" wp14:anchorId="1336A93F" wp14:editId="33078FCF">
             <wp:simplePos x="0" y="0"/>
@@ -1909,7 +1923,7 @@
             <wp:cNvGraphicFramePr/>
             <a:graphic xmlns:a="http://schemas.openxmlformats.org/drawingml/2006/main">
               <a:graphicData uri="http://schemas.openxmlformats.org/drawingml/2006/diagram">
-                <dgm:relIds xmlns:dgm="http://schemas.openxmlformats.org/drawingml/2006/diagram" xmlns:r="http://schemas.openxmlformats.org/officeDocument/2006/relationships" r:dm="rId9" r:lo="rId10" r:qs="rId11" r:cs="rId12"/>
+                <dgm:relIds xmlns:dgm="http://schemas.openxmlformats.org/drawingml/2006/diagram" xmlns:r="http://schemas.openxmlformats.org/officeDocument/2006/relationships" r:dm="rId10" r:lo="rId11" r:qs="rId12" r:cs="rId13"/>
               </a:graphicData>
             </a:graphic>
             <wp14:sizeRelH relativeFrom="margin">
@@ -2184,7 +2198,7 @@
       <w:r>
         <w:rPr>
           <w:noProof/>
-          <w:lang w:val="en-US"/>
+          <w:lang w:eastAsia="es-CR"/>
         </w:rPr>
         <w:drawing>
           <wp:anchor distT="0" distB="0" distL="114300" distR="114300" simplePos="0" relativeHeight="251660288" behindDoc="0" locked="0" layoutInCell="1" allowOverlap="1" wp14:anchorId="45AA14A0" wp14:editId="28E60FB9">
@@ -2212,7 +2226,7 @@
                     </pic:cNvPicPr>
                   </pic:nvPicPr>
                   <pic:blipFill>
-                    <a:blip r:embed="rId14" cstate="print">
+                    <a:blip r:embed="rId15" cstate="print">
                       <a:extLst>
                         <a:ext uri="{28A0092B-C50C-407E-A947-70E740481C1C}">
                           <a14:useLocalDpi xmlns:a14="http://schemas.microsoft.com/office/drawing/2010/main" val="0"/>
@@ -2326,7 +2340,16 @@
           <w:szCs w:val="24"/>
         </w:rPr>
         <w:tab/>
-        <w:t xml:space="preserve">Debido a la cantidad de mercado a la que se pretende llegar, se opta por un desarrollo híbrido, cuyos sistemas operativos de interés son </w:t>
+        <w:t xml:space="preserve">Debido a la cantidad de mercado a la que se pretende llegar, se opta por un desarrollo </w:t>
+      </w:r>
+      <w:r>
+        <w:rPr>
+          <w:rFonts w:eastAsia="Times New Roman" w:cs="Arial"/>
+          <w:color w:val="000000"/>
+          <w:szCs w:val="24"/>
+        </w:rPr>
+        <w:lastRenderedPageBreak/>
+        <w:t xml:space="preserve">híbrido, cuyos sistemas operativos de interés son </w:t>
       </w:r>
       <w:proofErr w:type="spellStart"/>
       <w:r>
@@ -2344,7 +2367,25 @@
           <w:color w:val="000000"/>
           <w:szCs w:val="24"/>
         </w:rPr>
-        <w:t xml:space="preserve"> y Android.</w:t>
+        <w:t xml:space="preserve"> y </w:t>
+      </w:r>
+      <w:proofErr w:type="spellStart"/>
+      <w:r>
+        <w:rPr>
+          <w:rFonts w:eastAsia="Times New Roman" w:cs="Arial"/>
+          <w:color w:val="000000"/>
+          <w:szCs w:val="24"/>
+        </w:rPr>
+        <w:t>Android</w:t>
+      </w:r>
+      <w:proofErr w:type="spellEnd"/>
+      <w:r>
+        <w:rPr>
+          <w:rFonts w:eastAsia="Times New Roman" w:cs="Arial"/>
+          <w:color w:val="000000"/>
+          <w:szCs w:val="24"/>
+        </w:rPr>
+        <w:t>.</w:t>
       </w:r>
       <w:r>
         <w:rPr>
@@ -2387,7 +2428,6 @@
           <w:color w:val="000000"/>
           <w:szCs w:val="24"/>
         </w:rPr>
-        <w:lastRenderedPageBreak/>
         <w:tab/>
         <w:t xml:space="preserve">Buen </w:t>
       </w:r>
@@ -2842,7 +2882,16 @@
           <w:szCs w:val="24"/>
         </w:rPr>
         <w:tab/>
-        <w:t xml:space="preserve">El valor agregado de la aplicación, que la diferenciará de competencias presentes en el mercado, será una herramienta de asistencia al chofer, para poder llevar un registro de los costos de transporte. Esta funcionalidad le proveerá al usuario, de manera simple, la inversión que ha realizado, las estadísticas del </w:t>
+        <w:t xml:space="preserve">El valor agregado de la aplicación, que la diferenciará de competencias presentes en el mercado, será una herramienta de asistencia al chofer, para poder </w:t>
+      </w:r>
+      <w:r>
+        <w:rPr>
+          <w:rFonts w:eastAsia="Times New Roman" w:cs="Arial"/>
+          <w:color w:val="000000"/>
+          <w:szCs w:val="24"/>
+        </w:rPr>
+        <w:lastRenderedPageBreak/>
+        <w:t xml:space="preserve">llevar un registro de los costos de transporte. Esta funcionalidad le proveerá al usuario, de manera simple, la inversión que ha realizado, las estadísticas del </w:t>
       </w:r>
       <w:proofErr w:type="spellStart"/>
       <w:r>
@@ -2877,7 +2926,6 @@
           <w:color w:val="000000"/>
           <w:szCs w:val="24"/>
         </w:rPr>
-        <w:lastRenderedPageBreak/>
         <w:tab/>
         <w:t xml:space="preserve">Para llegar a un acuerdo de transporte con otro </w:t>
       </w:r>
@@ -2920,7 +2968,7 @@
     </w:p>
     <w:p>
       <w:pPr>
-        <w:pStyle w:val="Heading1"/>
+        <w:pStyle w:val="Ttulo1"/>
         <w:rPr>
           <w:rFonts w:eastAsia="Times New Roman"/>
         </w:rPr>
@@ -2972,7 +3020,7 @@
     </w:p>
     <w:p>
       <w:pPr>
-        <w:pStyle w:val="ListParagraph"/>
+        <w:pStyle w:val="Prrafodelista"/>
         <w:numPr>
           <w:ilvl w:val="0"/>
           <w:numId w:val="2"/>
@@ -3012,7 +3060,7 @@
     </w:p>
     <w:p>
       <w:pPr>
-        <w:pStyle w:val="ListParagraph"/>
+        <w:pStyle w:val="Prrafodelista"/>
         <w:numPr>
           <w:ilvl w:val="0"/>
           <w:numId w:val="2"/>
@@ -3034,7 +3082,7 @@
     </w:p>
     <w:p>
       <w:pPr>
-        <w:pStyle w:val="ListParagraph"/>
+        <w:pStyle w:val="Prrafodelista"/>
         <w:numPr>
           <w:ilvl w:val="0"/>
           <w:numId w:val="2"/>
@@ -3056,7 +3104,7 @@
     </w:p>
     <w:p>
       <w:pPr>
-        <w:pStyle w:val="ListParagraph"/>
+        <w:pStyle w:val="Prrafodelista"/>
         <w:numPr>
           <w:ilvl w:val="0"/>
           <w:numId w:val="2"/>
@@ -3078,7 +3126,7 @@
     </w:p>
     <w:p>
       <w:pPr>
-        <w:pStyle w:val="ListParagraph"/>
+        <w:pStyle w:val="Prrafodelista"/>
         <w:numPr>
           <w:ilvl w:val="0"/>
           <w:numId w:val="2"/>
@@ -3118,7 +3166,7 @@
     </w:p>
     <w:p>
       <w:pPr>
-        <w:pStyle w:val="ListParagraph"/>
+        <w:pStyle w:val="Prrafodelista"/>
         <w:numPr>
           <w:ilvl w:val="0"/>
           <w:numId w:val="2"/>
@@ -3135,7 +3183,25 @@
           <w:color w:val="000000"/>
           <w:szCs w:val="24"/>
         </w:rPr>
-        <w:t xml:space="preserve">Desplegar un mapa, de google </w:t>
+        <w:t xml:space="preserve">Desplegar un mapa, de </w:t>
+      </w:r>
+      <w:proofErr w:type="spellStart"/>
+      <w:r>
+        <w:rPr>
+          <w:rFonts w:eastAsia="Times New Roman" w:cs="Arial"/>
+          <w:color w:val="000000"/>
+          <w:szCs w:val="24"/>
+        </w:rPr>
+        <w:t>google</w:t>
+      </w:r>
+      <w:proofErr w:type="spellEnd"/>
+      <w:r>
+        <w:rPr>
+          <w:rFonts w:eastAsia="Times New Roman" w:cs="Arial"/>
+          <w:color w:val="000000"/>
+          <w:szCs w:val="24"/>
+        </w:rPr>
+        <w:t xml:space="preserve"> </w:t>
       </w:r>
       <w:proofErr w:type="spellStart"/>
       <w:r>
@@ -3194,7 +3260,7 @@
     </w:p>
     <w:p>
       <w:pPr>
-        <w:pStyle w:val="ListParagraph"/>
+        <w:pStyle w:val="Prrafodelista"/>
         <w:numPr>
           <w:ilvl w:val="0"/>
           <w:numId w:val="2"/>
@@ -3234,7 +3300,7 @@
     </w:p>
     <w:p>
       <w:pPr>
-        <w:pStyle w:val="ListParagraph"/>
+        <w:pStyle w:val="Prrafodelista"/>
         <w:numPr>
           <w:ilvl w:val="0"/>
           <w:numId w:val="2"/>
@@ -3274,7 +3340,7 @@
     </w:p>
     <w:p>
       <w:pPr>
-        <w:pStyle w:val="ListParagraph"/>
+        <w:pStyle w:val="Prrafodelista"/>
         <w:numPr>
           <w:ilvl w:val="0"/>
           <w:numId w:val="2"/>
@@ -3296,7 +3362,7 @@
     </w:p>
     <w:p>
       <w:pPr>
-        <w:pStyle w:val="ListParagraph"/>
+        <w:pStyle w:val="Prrafodelista"/>
         <w:numPr>
           <w:ilvl w:val="0"/>
           <w:numId w:val="2"/>
@@ -3318,7 +3384,7 @@
     </w:p>
     <w:p>
       <w:pPr>
-        <w:pStyle w:val="ListParagraph"/>
+        <w:pStyle w:val="Prrafodelista"/>
         <w:numPr>
           <w:ilvl w:val="0"/>
           <w:numId w:val="2"/>
@@ -3340,7 +3406,7 @@
     </w:p>
     <w:p>
       <w:pPr>
-        <w:pStyle w:val="ListParagraph"/>
+        <w:pStyle w:val="Prrafodelista"/>
         <w:numPr>
           <w:ilvl w:val="0"/>
           <w:numId w:val="2"/>
@@ -3362,7 +3428,7 @@
     </w:p>
     <w:p>
       <w:pPr>
-        <w:pStyle w:val="ListParagraph"/>
+        <w:pStyle w:val="Prrafodelista"/>
         <w:numPr>
           <w:ilvl w:val="0"/>
           <w:numId w:val="2"/>
@@ -3384,7 +3450,7 @@
     </w:p>
     <w:p>
       <w:pPr>
-        <w:pStyle w:val="ListParagraph"/>
+        <w:pStyle w:val="Prrafodelista"/>
         <w:numPr>
           <w:ilvl w:val="0"/>
           <w:numId w:val="2"/>
@@ -3406,7 +3472,7 @@
     </w:p>
     <w:p>
       <w:pPr>
-        <w:pStyle w:val="Heading1"/>
+        <w:pStyle w:val="Ttulo1"/>
       </w:pPr>
       <w:bookmarkStart w:id="3" w:name="_Toc384598457"/>
       <w:bookmarkStart w:id="4" w:name="_Toc387188072"/>
@@ -3442,7 +3508,7 @@
           <w:noProof/>
           <w:color w:val="000000"/>
           <w:szCs w:val="24"/>
-          <w:lang w:val="en-US"/>
+          <w:lang w:eastAsia="es-CR"/>
         </w:rPr>
         <w:lastRenderedPageBreak/>
         <w:drawing>
@@ -3463,7 +3529,7 @@
                     </pic:cNvPicPr>
                   </pic:nvPicPr>
                   <pic:blipFill>
-                    <a:blip r:embed="rId15">
+                    <a:blip r:embed="rId16">
                       <a:extLst>
                         <a:ext uri="{28A0092B-C50C-407E-A947-70E740481C1C}">
                           <a14:useLocalDpi xmlns:a14="http://schemas.microsoft.com/office/drawing/2010/main" val="0"/>
@@ -3585,7 +3651,7 @@
     </w:p>
     <w:p>
       <w:pPr>
-        <w:pStyle w:val="ListParagraph"/>
+        <w:pStyle w:val="Prrafodelista"/>
         <w:numPr>
           <w:ilvl w:val="0"/>
           <w:numId w:val="3"/>
@@ -3629,7 +3695,7 @@
     </w:p>
     <w:p>
       <w:pPr>
-        <w:pStyle w:val="ListParagraph"/>
+        <w:pStyle w:val="Prrafodelista"/>
         <w:numPr>
           <w:ilvl w:val="0"/>
           <w:numId w:val="3"/>
@@ -3662,7 +3728,7 @@
     </w:p>
     <w:p>
       <w:pPr>
-        <w:pStyle w:val="ListParagraph"/>
+        <w:pStyle w:val="Prrafodelista"/>
         <w:numPr>
           <w:ilvl w:val="0"/>
           <w:numId w:val="3"/>
@@ -3694,7 +3760,7 @@
     </w:p>
     <w:p>
       <w:pPr>
-        <w:pStyle w:val="ListParagraph"/>
+        <w:pStyle w:val="Prrafodelista"/>
         <w:numPr>
           <w:ilvl w:val="0"/>
           <w:numId w:val="3"/>
@@ -3718,15 +3784,20 @@
     </w:p>
     <w:p>
       <w:pPr>
-        <w:pStyle w:val="ListParagraph"/>
+        <w:pStyle w:val="Prrafodelista"/>
         <w:numPr>
           <w:ilvl w:val="0"/>
           <w:numId w:val="3"/>
         </w:numPr>
         <w:spacing w:before="0" w:after="200" w:line="276" w:lineRule="auto"/>
       </w:pPr>
-      <w:r>
-        <w:t xml:space="preserve">Twitter: </w:t>
+      <w:proofErr w:type="spellStart"/>
+      <w:r>
+        <w:t>Twitter</w:t>
+      </w:r>
+      <w:proofErr w:type="spellEnd"/>
+      <w:r>
+        <w:t xml:space="preserve">: </w:t>
       </w:r>
       <w:r>
         <w:t xml:space="preserve">Buen </w:t>
@@ -3737,12 +3808,20 @@
       </w:r>
       <w:proofErr w:type="spellEnd"/>
       <w:r>
-        <w:t xml:space="preserve"> podrá postear tweets en los perfiles de los usuarios asociados a esta red social.</w:t>
+        <w:t xml:space="preserve"> podrá postear </w:t>
+      </w:r>
+      <w:proofErr w:type="spellStart"/>
+      <w:r>
+        <w:t>tweets</w:t>
+      </w:r>
+      <w:proofErr w:type="spellEnd"/>
+      <w:r>
+        <w:t xml:space="preserve"> en los perfiles de los usuarios asociados a esta red social.</w:t>
       </w:r>
     </w:p>
     <w:p>
       <w:pPr>
-        <w:pStyle w:val="Heading1"/>
+        <w:pStyle w:val="Ttulo1"/>
       </w:pPr>
       <w:bookmarkStart w:id="6" w:name="_Toc384598458"/>
       <w:bookmarkStart w:id="7" w:name="_Toc387188073"/>
@@ -3757,14 +3836,14 @@
         <w:ind w:firstLine="708"/>
       </w:pPr>
       <w:r>
-        <w:t>El producto a desarrollar no es parte de otro sistema más grande, es individual y auto contenido. Sin embargo su funcionamiento se relaciona directamente con otro producto, este es el receptor GPS que se encuentra in</w:t>
-      </w:r>
-      <w:r>
-        <w:t xml:space="preserve">tegrado </w:t>
+        <w:t xml:space="preserve">El producto a desarrollar no es parte de otro sistema más grande, es individual y auto contenido. Sin embargo su funcionamiento se relaciona </w:t>
       </w:r>
       <w:r>
         <w:lastRenderedPageBreak/>
-        <w:t xml:space="preserve">en los </w:t>
+        <w:t>directamente con otro producto, este es el receptor GPS que se encuentra in</w:t>
+      </w:r>
+      <w:r>
+        <w:t xml:space="preserve">tegrado en los </w:t>
       </w:r>
       <w:proofErr w:type="spellStart"/>
       <w:r>
@@ -3837,7 +3916,7 @@
       <w:r>
         <w:rPr>
           <w:noProof/>
-          <w:lang w:val="en-US"/>
+          <w:lang w:eastAsia="es-CR"/>
         </w:rPr>
         <w:drawing>
           <wp:inline distT="0" distB="0" distL="0" distR="0" wp14:anchorId="5DF14FDC" wp14:editId="0D918F8E">
@@ -3857,7 +3936,7 @@
                     </pic:cNvPicPr>
                   </pic:nvPicPr>
                   <pic:blipFill>
-                    <a:blip r:embed="rId16">
+                    <a:blip r:embed="rId17">
                       <a:extLst>
                         <a:ext uri="{28A0092B-C50C-407E-A947-70E740481C1C}">
                           <a14:useLocalDpi xmlns:a14="http://schemas.microsoft.com/office/drawing/2010/main" val="0"/>
@@ -3937,7 +4016,7 @@
     </w:p>
     <w:p>
       <w:pPr>
-        <w:pStyle w:val="Heading1"/>
+        <w:pStyle w:val="Ttulo1"/>
       </w:pPr>
       <w:bookmarkStart w:id="8" w:name="_Toc384598459"/>
       <w:bookmarkStart w:id="9" w:name="_Toc387188074"/>
@@ -3954,7 +4033,7 @@
     </w:p>
     <w:p>
       <w:pPr>
-        <w:pStyle w:val="ListParagraph"/>
+        <w:pStyle w:val="Prrafodelista"/>
         <w:numPr>
           <w:ilvl w:val="0"/>
           <w:numId w:val="4"/>
@@ -3970,7 +4049,7 @@
     </w:p>
     <w:p>
       <w:pPr>
-        <w:pStyle w:val="ListParagraph"/>
+        <w:pStyle w:val="Prrafodelista"/>
         <w:numPr>
           <w:ilvl w:val="0"/>
           <w:numId w:val="4"/>
@@ -4002,7 +4081,7 @@
     </w:p>
     <w:p>
       <w:pPr>
-        <w:pStyle w:val="ListParagraph"/>
+        <w:pStyle w:val="Prrafodelista"/>
         <w:numPr>
           <w:ilvl w:val="0"/>
           <w:numId w:val="4"/>
@@ -4010,6 +4089,7 @@
         <w:spacing w:before="0" w:after="200" w:line="276" w:lineRule="auto"/>
       </w:pPr>
       <w:r>
+        <w:lastRenderedPageBreak/>
         <w:t>Comunicación con Facebook: Se establecerá un en</w:t>
       </w:r>
       <w:r>
@@ -4047,7 +4127,7 @@
     </w:p>
     <w:p>
       <w:pPr>
-        <w:pStyle w:val="ListParagraph"/>
+        <w:pStyle w:val="Prrafodelista"/>
         <w:numPr>
           <w:ilvl w:val="0"/>
           <w:numId w:val="4"/>
@@ -4055,7 +4135,6 @@
         <w:spacing w:before="0" w:after="200" w:line="276" w:lineRule="auto"/>
       </w:pPr>
       <w:r>
-        <w:lastRenderedPageBreak/>
         <w:t xml:space="preserve">Comunicación con Twitter: Se establecerá un enlace con el servicio de </w:t>
       </w:r>
       <w:proofErr w:type="spellStart"/>
@@ -4064,7 +4143,15 @@
       </w:r>
       <w:proofErr w:type="spellEnd"/>
       <w:r>
-        <w:t xml:space="preserve"> Twitter y el cual permitirá publicar comentarios acerca de los </w:t>
+        <w:t xml:space="preserve"> </w:t>
+      </w:r>
+      <w:proofErr w:type="spellStart"/>
+      <w:r>
+        <w:t>Twitter</w:t>
+      </w:r>
+      <w:proofErr w:type="spellEnd"/>
+      <w:r>
+        <w:t xml:space="preserve"> y el cual permitirá publicar comentarios acerca de los </w:t>
       </w:r>
       <w:r>
         <w:t>eventos relacionados con la aplicación</w:t>
@@ -4075,7 +4162,7 @@
     </w:p>
     <w:p>
       <w:pPr>
-        <w:pStyle w:val="ListParagraph"/>
+        <w:pStyle w:val="Prrafodelista"/>
         <w:numPr>
           <w:ilvl w:val="0"/>
           <w:numId w:val="4"/>
@@ -4104,7 +4191,7 @@
     </w:p>
     <w:p>
       <w:pPr>
-        <w:pStyle w:val="ListParagraph"/>
+        <w:pStyle w:val="Prrafodelista"/>
         <w:numPr>
           <w:ilvl w:val="0"/>
           <w:numId w:val="4"/>
@@ -4144,7 +4231,15 @@
         <w:t xml:space="preserve"> para </w:t>
       </w:r>
       <w:r>
-        <w:t xml:space="preserve">generar código para Android y para </w:t>
+        <w:t xml:space="preserve">generar código para </w:t>
+      </w:r>
+      <w:proofErr w:type="spellStart"/>
+      <w:r>
+        <w:t>Android</w:t>
+      </w:r>
+      <w:proofErr w:type="spellEnd"/>
+      <w:r>
+        <w:t xml:space="preserve"> y para </w:t>
       </w:r>
       <w:proofErr w:type="spellStart"/>
       <w:r>
@@ -4160,7 +4255,7 @@
     </w:p>
     <w:p>
       <w:pPr>
-        <w:pStyle w:val="Heading1"/>
+        <w:pStyle w:val="Ttulo1"/>
       </w:pPr>
       <w:bookmarkStart w:id="10" w:name="_Toc384598460"/>
       <w:bookmarkStart w:id="11" w:name="_Toc387188075"/>
@@ -4214,7 +4309,7 @@
     </w:p>
     <w:p>
       <w:pPr>
-        <w:pStyle w:val="Heading1"/>
+        <w:pStyle w:val="Ttulo1"/>
       </w:pPr>
       <w:bookmarkStart w:id="12" w:name="_Toc383376346"/>
       <w:bookmarkStart w:id="13" w:name="_Toc384598461"/>
@@ -4234,7 +4329,7 @@
     </w:p>
     <w:p>
       <w:pPr>
-        <w:pStyle w:val="ListParagraph"/>
+        <w:pStyle w:val="Prrafodelista"/>
         <w:numPr>
           <w:ilvl w:val="0"/>
           <w:numId w:val="5"/>
@@ -4247,7 +4342,7 @@
     </w:p>
     <w:p>
       <w:pPr>
-        <w:pStyle w:val="ListParagraph"/>
+        <w:pStyle w:val="Prrafodelista"/>
         <w:numPr>
           <w:ilvl w:val="0"/>
           <w:numId w:val="5"/>
@@ -4267,7 +4362,7 @@
     </w:p>
     <w:p>
       <w:pPr>
-        <w:pStyle w:val="Heading1"/>
+        <w:pStyle w:val="Ttulo1"/>
       </w:pPr>
       <w:bookmarkStart w:id="16" w:name="_Toc387188077"/>
       <w:proofErr w:type="spellStart"/>
@@ -4357,7 +4452,7 @@
       <w:r>
         <w:rPr>
           <w:noProof/>
-          <w:lang w:val="en-US"/>
+          <w:lang w:eastAsia="es-CR"/>
         </w:rPr>
         <w:lastRenderedPageBreak/>
         <w:drawing>
@@ -4376,7 +4471,7 @@
                     <pic:cNvPicPr/>
                   </pic:nvPicPr>
                   <pic:blipFill>
-                    <a:blip r:embed="rId17" cstate="print">
+                    <a:blip r:embed="rId18" cstate="print">
                       <a:extLst>
                         <a:ext uri="{28A0092B-C50C-407E-A947-70E740481C1C}">
                           <a14:useLocalDpi xmlns:a14="http://schemas.microsoft.com/office/drawing/2010/main" val="0"/>
@@ -4462,7 +4557,7 @@
       <w:r>
         <w:rPr>
           <w:noProof/>
-          <w:lang w:val="en-US"/>
+          <w:lang w:eastAsia="es-CR"/>
         </w:rPr>
         <w:drawing>
           <wp:inline distT="0" distB="0" distL="0" distR="0">
@@ -4480,7 +4575,7 @@
                     <pic:cNvPicPr/>
                   </pic:nvPicPr>
                   <pic:blipFill>
-                    <a:blip r:embed="rId18">
+                    <a:blip r:embed="rId19">
                       <a:extLst>
                         <a:ext uri="{28A0092B-C50C-407E-A947-70E740481C1C}">
                           <a14:useLocalDpi xmlns:a14="http://schemas.microsoft.com/office/drawing/2010/main" val="0"/>
@@ -4565,7 +4660,7 @@
     <w:p/>
     <w:p>
       <w:pPr>
-        <w:pStyle w:val="Heading2"/>
+        <w:pStyle w:val="Ttulo2"/>
         <w:rPr>
           <w:rFonts w:ascii="Arial" w:hAnsi="Arial" w:cs="Arial"/>
           <w:sz w:val="24"/>
@@ -4630,21 +4725,7 @@
           <w:szCs w:val="24"/>
         </w:rPr>
         <w:lastRenderedPageBreak/>
-        <w:t>Página</w:t>
-      </w:r>
-      <w:r>
-        <w:rPr>
-          <w:rFonts w:cs="Arial"/>
-          <w:szCs w:val="24"/>
-        </w:rPr>
-        <w:t xml:space="preserve"> de </w:t>
-      </w:r>
-      <w:r>
-        <w:rPr>
-          <w:rFonts w:cs="Arial"/>
-          <w:szCs w:val="24"/>
-        </w:rPr>
-        <w:t>Inscripción</w:t>
+        <w:t>Página de Inscripción</w:t>
       </w:r>
       <w:r>
         <w:rPr>
@@ -4716,14 +4797,7 @@
           <w:rFonts w:cs="Arial"/>
           <w:szCs w:val="24"/>
         </w:rPr>
-        <w:t>rincipal</w:t>
-      </w:r>
-      <w:r>
-        <w:rPr>
-          <w:rFonts w:cs="Arial"/>
-          <w:szCs w:val="24"/>
-        </w:rPr>
-        <w:t>:</w:t>
+        <w:t>rincipal:</w:t>
       </w:r>
       <w:r>
         <w:rPr>
@@ -4830,7 +4904,7 @@
     </w:p>
     <w:p>
       <w:pPr>
-        <w:pStyle w:val="ListParagraph"/>
+        <w:pStyle w:val="Prrafodelista"/>
         <w:numPr>
           <w:ilvl w:val="0"/>
           <w:numId w:val="15"/>
@@ -4886,7 +4960,7 @@
     </w:p>
     <w:p>
       <w:pPr>
-        <w:pStyle w:val="ListParagraph"/>
+        <w:pStyle w:val="Prrafodelista"/>
         <w:numPr>
           <w:ilvl w:val="0"/>
           <w:numId w:val="12"/>
@@ -4956,7 +5030,7 @@
     </w:p>
     <w:p>
       <w:pPr>
-        <w:pStyle w:val="ListParagraph"/>
+        <w:pStyle w:val="Prrafodelista"/>
         <w:numPr>
           <w:ilvl w:val="0"/>
           <w:numId w:val="12"/>
@@ -4993,19 +5067,12 @@
           <w:rFonts w:cs="Arial"/>
           <w:szCs w:val="24"/>
         </w:rPr>
-        <w:t xml:space="preserve"> en el mapa</w:t>
-      </w:r>
-      <w:r>
-        <w:rPr>
-          <w:rFonts w:cs="Arial"/>
-          <w:szCs w:val="24"/>
-        </w:rPr>
-        <w:t>.</w:t>
+        <w:t xml:space="preserve"> en el mapa.</w:t>
       </w:r>
     </w:p>
     <w:p>
       <w:pPr>
-        <w:pStyle w:val="ListParagraph"/>
+        <w:pStyle w:val="Prrafodelista"/>
         <w:numPr>
           <w:ilvl w:val="0"/>
           <w:numId w:val="12"/>
@@ -5108,21 +5175,7 @@
           <w:rFonts w:cs="Arial"/>
           <w:szCs w:val="24"/>
         </w:rPr>
-        <w:t>Pantalla de p</w:t>
-      </w:r>
-      <w:r>
-        <w:rPr>
-          <w:rFonts w:cs="Arial"/>
-          <w:szCs w:val="24"/>
-        </w:rPr>
-        <w:t>erfil</w:t>
-      </w:r>
-      <w:r>
-        <w:rPr>
-          <w:rFonts w:cs="Arial"/>
-          <w:szCs w:val="24"/>
-        </w:rPr>
-        <w:t xml:space="preserve"> de usuario: </w:t>
+        <w:t xml:space="preserve">Pantalla de perfil de usuario: </w:t>
       </w:r>
       <w:r>
         <w:rPr>
@@ -5151,14 +5204,7 @@
           <w:rFonts w:cs="Arial"/>
           <w:szCs w:val="24"/>
         </w:rPr>
-        <w:t xml:space="preserve"> (las estrellas)</w:t>
-      </w:r>
-      <w:r>
-        <w:rPr>
-          <w:rFonts w:cs="Arial"/>
-          <w:szCs w:val="24"/>
-        </w:rPr>
-        <w:t>.</w:t>
+        <w:t xml:space="preserve"> (las estrellas).</w:t>
       </w:r>
     </w:p>
     <w:p>
@@ -5180,14 +5226,7 @@
           <w:rFonts w:cs="Arial"/>
           <w:szCs w:val="24"/>
         </w:rPr>
-        <w:t>Patrón</w:t>
-      </w:r>
-      <w:r>
-        <w:rPr>
-          <w:rFonts w:cs="Arial"/>
-          <w:szCs w:val="24"/>
-        </w:rPr>
-        <w:t xml:space="preserve"> de </w:t>
+        <w:t xml:space="preserve">Patrón de </w:t>
       </w:r>
       <w:r>
         <w:rPr>
@@ -5237,7 +5276,7 @@
     </w:p>
     <w:p>
       <w:pPr>
-        <w:pStyle w:val="ListParagraph"/>
+        <w:pStyle w:val="Prrafodelista"/>
         <w:numPr>
           <w:ilvl w:val="0"/>
           <w:numId w:val="16"/>
@@ -5272,7 +5311,7 @@
     </w:p>
     <w:p>
       <w:pPr>
-        <w:pStyle w:val="ListParagraph"/>
+        <w:pStyle w:val="Prrafodelista"/>
         <w:numPr>
           <w:ilvl w:val="0"/>
           <w:numId w:val="13"/>
@@ -5367,7 +5406,7 @@
     </w:p>
     <w:p>
       <w:pPr>
-        <w:pStyle w:val="ListParagraph"/>
+        <w:pStyle w:val="Prrafodelista"/>
         <w:numPr>
           <w:ilvl w:val="0"/>
           <w:numId w:val="13"/>
@@ -5409,62 +5448,50 @@
     </w:p>
     <w:p>
       <w:pPr>
-        <w:pStyle w:val="Heading1"/>
+        <w:pStyle w:val="Ttulo1"/>
       </w:pPr>
       <w:bookmarkStart w:id="17" w:name="_Toc387188078"/>
-    </w:p>
-    <w:p>
-      <w:pPr>
-        <w:pStyle w:val="Heading1"/>
-      </w:pPr>
-    </w:p>
-    <w:p>
-      <w:pPr>
-        <w:pStyle w:val="Heading1"/>
-      </w:pPr>
-    </w:p>
-    <w:p/>
-    <w:p/>
-    <w:p/>
-    <w:p>
-      <w:pPr>
-        <w:pStyle w:val="Heading1"/>
-      </w:pPr>
-    </w:p>
-    <w:p>
-      <w:pPr>
-        <w:pStyle w:val="Heading1"/>
-      </w:pPr>
+      <w:bookmarkStart w:id="18" w:name="_GoBack"/>
+      <w:bookmarkEnd w:id="18"/>
       <w:r>
         <w:t>Descripción de Diseño de Alto Nivel</w:t>
       </w:r>
       <w:bookmarkEnd w:id="17"/>
     </w:p>
     <w:p>
-      <w:r>
-        <w:t>A continuación se muestra el diagrama de clases de la aplicación en la figura 5.</w:t>
-      </w:r>
-      <w:r>
-        <w:t xml:space="preserve"> Las clases descritas son las que se implementan para la aplicación móvil, el </w:t>
-      </w:r>
-      <w:proofErr w:type="spellStart"/>
-      <w:r>
-        <w:t>backend</w:t>
-      </w:r>
-      <w:proofErr w:type="spellEnd"/>
-      <w:r>
-        <w:t xml:space="preserve"> es quien cuenta con la conexión a la base de datos, como se explica en el diagrama de componentes.</w:t>
-      </w:r>
-      <w:r>
-        <w:t xml:space="preserve"> Los componentes se muestran en el diagrama de la figura 6.</w:t>
+      <w:pPr>
+        <w:pStyle w:val="Ttulo1"/>
+      </w:pPr>
+      <w:r>
+        <w:t>Descripción Detallada</w:t>
       </w:r>
     </w:p>
     <w:p>
       <w:r>
+        <w:t>A continuación se muestra el diagrama de clases de la aplicación en la figura 5.</w:t>
+      </w:r>
+      <w:r>
+        <w:t xml:space="preserve"> Las clases descritas son las que se implementan para la aplicación móvil, el </w:t>
+      </w:r>
+      <w:proofErr w:type="spellStart"/>
+      <w:r>
+        <w:t>backend</w:t>
+      </w:r>
+      <w:proofErr w:type="spellEnd"/>
+      <w:r>
+        <w:t xml:space="preserve"> es quien cuenta con la conexión a la base de datos, como se explica en el diagrama de componentes.</w:t>
+      </w:r>
+      <w:r>
+        <w:t xml:space="preserve"> Los componentes se muestran en el diagrama de la figura 6.</w:t>
+      </w:r>
+    </w:p>
+    <w:p>
+      <w:r>
         <w:rPr>
           <w:noProof/>
-          <w:lang w:val="en-US"/>
-        </w:rPr>
+          <w:lang w:eastAsia="es-CR"/>
+        </w:rPr>
+        <w:lastRenderedPageBreak/>
         <w:drawing>
           <wp:inline distT="0" distB="0" distL="0" distR="0">
             <wp:extent cx="4803749" cy="3445459"/>
@@ -5481,7 +5508,7 @@
                     <pic:cNvPicPr/>
                   </pic:nvPicPr>
                   <pic:blipFill>
-                    <a:blip r:embed="rId19">
+                    <a:blip r:embed="rId20">
                       <a:extLst>
                         <a:ext uri="{28A0092B-C50C-407E-A947-70E740481C1C}">
                           <a14:useLocalDpi xmlns:a14="http://schemas.microsoft.com/office/drawing/2010/main" val="0"/>
@@ -5519,7 +5546,7 @@
           <w:sz w:val="20"/>
         </w:rPr>
       </w:pPr>
-      <w:bookmarkStart w:id="18" w:name="_Toc387188079"/>
+      <w:bookmarkStart w:id="19" w:name="_Toc387188079"/>
       <w:r>
         <w:rPr>
           <w:b/>
@@ -5566,15 +5593,24 @@
           <w:sz w:val="20"/>
         </w:rPr>
       </w:pPr>
+    </w:p>
+    <w:p>
+      <w:pPr>
+        <w:jc w:val="center"/>
+        <w:rPr>
+          <w:b/>
+          <w:sz w:val="20"/>
+        </w:rPr>
+      </w:pPr>
       <w:r>
         <w:rPr>
           <w:b/>
           <w:noProof/>
           <w:sz w:val="20"/>
-          <w:lang w:val="en-US"/>
+          <w:lang w:eastAsia="es-CR"/>
         </w:rPr>
         <w:drawing>
-          <wp:inline distT="0" distB="0" distL="0" distR="0">
+          <wp:inline distT="0" distB="0" distL="0" distR="0" wp14:anchorId="52515506" wp14:editId="1537976E">
             <wp:extent cx="5612130" cy="1630045"/>
             <wp:effectExtent l="0" t="0" r="7620" b="8255"/>
             <wp:docPr id="12" name="Picture 12"/>
@@ -5589,7 +5625,7 @@
                     <pic:cNvPicPr/>
                   </pic:nvPicPr>
                   <pic:blipFill>
-                    <a:blip r:embed="rId20">
+                    <a:blip r:embed="rId21">
                       <a:extLst>
                         <a:ext uri="{28A0092B-C50C-407E-A947-70E740481C1C}">
                           <a14:useLocalDpi xmlns:a14="http://schemas.microsoft.com/office/drawing/2010/main" val="0"/>
@@ -5672,13 +5708,27 @@
         <w:rPr>
           <w:sz w:val="20"/>
         </w:rPr>
-        <w:t xml:space="preserve">Los componentes de la aplicación son Facebook, Twitter, Google </w:t>
+        <w:t xml:space="preserve">Los componentes de la aplicación son Facebook, </w:t>
       </w:r>
       <w:proofErr w:type="spellStart"/>
       <w:r>
         <w:rPr>
           <w:sz w:val="20"/>
         </w:rPr>
+        <w:t>Twitter</w:t>
+      </w:r>
+      <w:proofErr w:type="spellEnd"/>
+      <w:r>
+        <w:rPr>
+          <w:sz w:val="20"/>
+        </w:rPr>
+        <w:t xml:space="preserve">, Google </w:t>
+      </w:r>
+      <w:proofErr w:type="spellStart"/>
+      <w:r>
+        <w:rPr>
+          <w:sz w:val="20"/>
+        </w:rPr>
         <w:t>Maps</w:t>
       </w:r>
       <w:proofErr w:type="spellEnd"/>
@@ -5700,14 +5750,7 @@
         <w:rPr>
           <w:sz w:val="20"/>
         </w:rPr>
-        <w:t xml:space="preserve">, la base de datos y la aplicación móvil. Dentro de la aplicación móvil se encuentran tanto los componentes de lógica </w:t>
-      </w:r>
-      <w:r>
-        <w:rPr>
-          <w:sz w:val="20"/>
-        </w:rPr>
-        <w:lastRenderedPageBreak/>
-        <w:t xml:space="preserve">como los de la interfaz de usuario. Cada uno de estos componentes se relaciona con los demás de la forma mostrada en la figura 6, utilizando interfaces para facilitar la comunicación y modularidad de las partes que conforman Buen </w:t>
+        <w:t xml:space="preserve">, la base de datos y la aplicación móvil. Dentro de la aplicación móvil se encuentran tanto los componentes de lógica como los de la interfaz de usuario. Cada uno de estos componentes se relaciona con los demás de la forma mostrada en la figura 6, utilizando interfaces para facilitar la comunicación y modularidad de las partes que conforman Buen </w:t>
       </w:r>
       <w:proofErr w:type="spellStart"/>
       <w:r>
@@ -5726,20 +5769,10 @@
     </w:p>
     <w:p>
       <w:pPr>
-        <w:pStyle w:val="Heading1"/>
-      </w:pPr>
-      <w:r>
-        <w:t>Descripción Detallada</w:t>
-      </w:r>
-      <w:bookmarkStart w:id="19" w:name="_GoBack"/>
-      <w:bookmarkEnd w:id="18"/>
+        <w:pStyle w:val="Ttulo1"/>
+      </w:pPr>
+      <w:bookmarkStart w:id="20" w:name="_Toc387188080"/>
       <w:bookmarkEnd w:id="19"/>
-    </w:p>
-    <w:p>
-      <w:pPr>
-        <w:pStyle w:val="Heading1"/>
-      </w:pPr>
-      <w:bookmarkStart w:id="20" w:name="_Toc387188080"/>
       <w:r>
         <w:t xml:space="preserve">Descripción del Web </w:t>
       </w:r>
@@ -5752,7 +5785,1508 @@
     </w:p>
     <w:p>
       <w:pPr>
-        <w:pStyle w:val="Heading1"/>
+        <w:rPr>
+          <w:sz w:val="20"/>
+        </w:rPr>
+      </w:pPr>
+      <w:r>
+        <w:rPr>
+          <w:sz w:val="20"/>
+        </w:rPr>
+        <w:t xml:space="preserve">El web </w:t>
+      </w:r>
+      <w:proofErr w:type="spellStart"/>
+      <w:r>
+        <w:rPr>
+          <w:sz w:val="20"/>
+        </w:rPr>
+        <w:t>service</w:t>
+      </w:r>
+      <w:proofErr w:type="spellEnd"/>
+      <w:r>
+        <w:rPr>
+          <w:sz w:val="20"/>
+        </w:rPr>
+        <w:t xml:space="preserve"> se desarrollara en Ruby </w:t>
+      </w:r>
+      <w:proofErr w:type="spellStart"/>
+      <w:r>
+        <w:rPr>
+          <w:sz w:val="20"/>
+        </w:rPr>
+        <w:t>on</w:t>
+      </w:r>
+      <w:proofErr w:type="spellEnd"/>
+      <w:r>
+        <w:rPr>
+          <w:sz w:val="20"/>
+        </w:rPr>
+        <w:t xml:space="preserve"> </w:t>
+      </w:r>
+      <w:proofErr w:type="spellStart"/>
+      <w:r>
+        <w:rPr>
+          <w:sz w:val="20"/>
+        </w:rPr>
+        <w:t>rails</w:t>
+      </w:r>
+      <w:proofErr w:type="spellEnd"/>
+      <w:r>
+        <w:rPr>
+          <w:sz w:val="20"/>
+        </w:rPr>
+        <w:t xml:space="preserve">, en la siguiente tabla se describen los </w:t>
+      </w:r>
+      <w:proofErr w:type="spellStart"/>
+      <w:r>
+        <w:rPr>
+          <w:sz w:val="20"/>
+        </w:rPr>
+        <w:t>endpoints</w:t>
+      </w:r>
+      <w:proofErr w:type="spellEnd"/>
+      <w:r>
+        <w:rPr>
+          <w:sz w:val="20"/>
+        </w:rPr>
+        <w:t xml:space="preserve"> que posee el API.</w:t>
+      </w:r>
+    </w:p>
+    <w:tbl>
+      <w:tblPr>
+        <w:tblStyle w:val="Listaclara-nfasis5"/>
+        <w:tblW w:w="0" w:type="auto"/>
+        <w:tblLook w:val="04A0" w:firstRow="1" w:lastRow="0" w:firstColumn="1" w:lastColumn="0" w:noHBand="0" w:noVBand="1"/>
+      </w:tblPr>
+      <w:tblGrid>
+        <w:gridCol w:w="2431"/>
+        <w:gridCol w:w="2256"/>
+        <w:gridCol w:w="2129"/>
+        <w:gridCol w:w="2238"/>
+      </w:tblGrid>
+      <w:tr>
+        <w:trPr>
+          <w:cnfStyle w:val="100000000000" w:firstRow="1" w:lastRow="0" w:firstColumn="0" w:lastColumn="0" w:oddVBand="0" w:evenVBand="0" w:oddHBand="0" w:evenHBand="0" w:firstRowFirstColumn="0" w:firstRowLastColumn="0" w:lastRowFirstColumn="0" w:lastRowLastColumn="0"/>
+        </w:trPr>
+        <w:tc>
+          <w:tcPr>
+            <w:cnfStyle w:val="001000000000" w:firstRow="0" w:lastRow="0" w:firstColumn="1" w:lastColumn="0" w:oddVBand="0" w:evenVBand="0" w:oddHBand="0" w:evenHBand="0" w:firstRowFirstColumn="0" w:firstRowLastColumn="0" w:lastRowFirstColumn="0" w:lastRowLastColumn="0"/>
+            <w:tcW w:w="2322" w:type="dxa"/>
+          </w:tcPr>
+          <w:p>
+            <w:pPr>
+              <w:rPr>
+                <w:lang w:val="es-CR"/>
+              </w:rPr>
+            </w:pPr>
+            <w:r>
+              <w:rPr>
+                <w:lang w:val="es-CR"/>
+              </w:rPr>
+              <w:lastRenderedPageBreak/>
+              <w:t>Nombre</w:t>
+            </w:r>
+          </w:p>
+        </w:tc>
+        <w:tc>
+          <w:tcPr>
+            <w:tcW w:w="2292" w:type="dxa"/>
+          </w:tcPr>
+          <w:p>
+            <w:pPr>
+              <w:cnfStyle w:val="100000000000" w:firstRow="1" w:lastRow="0" w:firstColumn="0" w:lastColumn="0" w:oddVBand="0" w:evenVBand="0" w:oddHBand="0" w:evenHBand="0" w:firstRowFirstColumn="0" w:firstRowLastColumn="0" w:lastRowFirstColumn="0" w:lastRowLastColumn="0"/>
+              <w:rPr>
+                <w:lang w:val="es-CR"/>
+              </w:rPr>
+            </w:pPr>
+            <w:proofErr w:type="spellStart"/>
+            <w:r>
+              <w:rPr>
+                <w:lang w:val="es-CR"/>
+              </w:rPr>
+              <w:t>Descripcion</w:t>
+            </w:r>
+            <w:proofErr w:type="spellEnd"/>
+          </w:p>
+        </w:tc>
+        <w:tc>
+          <w:tcPr>
+            <w:tcW w:w="2186" w:type="dxa"/>
+          </w:tcPr>
+          <w:p>
+            <w:pPr>
+              <w:cnfStyle w:val="100000000000" w:firstRow="1" w:lastRow="0" w:firstColumn="0" w:lastColumn="0" w:oddVBand="0" w:evenVBand="0" w:oddHBand="0" w:evenHBand="0" w:firstRowFirstColumn="0" w:firstRowLastColumn="0" w:lastRowFirstColumn="0" w:lastRowLastColumn="0"/>
+              <w:rPr>
+                <w:lang w:val="es-CR"/>
+              </w:rPr>
+            </w:pPr>
+            <w:proofErr w:type="spellStart"/>
+            <w:r>
+              <w:rPr>
+                <w:lang w:val="es-CR"/>
+              </w:rPr>
+              <w:t>Metodo</w:t>
+            </w:r>
+            <w:proofErr w:type="spellEnd"/>
+          </w:p>
+        </w:tc>
+        <w:tc>
+          <w:tcPr>
+            <w:tcW w:w="2254" w:type="dxa"/>
+          </w:tcPr>
+          <w:p>
+            <w:pPr>
+              <w:cnfStyle w:val="100000000000" w:firstRow="1" w:lastRow="0" w:firstColumn="0" w:lastColumn="0" w:oddVBand="0" w:evenVBand="0" w:oddHBand="0" w:evenHBand="0" w:firstRowFirstColumn="0" w:firstRowLastColumn="0" w:lastRowFirstColumn="0" w:lastRowLastColumn="0"/>
+              <w:rPr>
+                <w:lang w:val="es-CR"/>
+              </w:rPr>
+            </w:pPr>
+            <w:proofErr w:type="spellStart"/>
+            <w:r>
+              <w:rPr>
+                <w:lang w:val="es-CR"/>
+              </w:rPr>
+              <w:t>Parametros</w:t>
+            </w:r>
+            <w:proofErr w:type="spellEnd"/>
+          </w:p>
+        </w:tc>
+      </w:tr>
+      <w:tr>
+        <w:trPr>
+          <w:cnfStyle w:val="000000100000" w:firstRow="0" w:lastRow="0" w:firstColumn="0" w:lastColumn="0" w:oddVBand="0" w:evenVBand="0" w:oddHBand="1" w:evenHBand="0" w:firstRowFirstColumn="0" w:firstRowLastColumn="0" w:lastRowFirstColumn="0" w:lastRowLastColumn="0"/>
+        </w:trPr>
+        <w:tc>
+          <w:tcPr>
+            <w:cnfStyle w:val="001000000000" w:firstRow="0" w:lastRow="0" w:firstColumn="1" w:lastColumn="0" w:oddVBand="0" w:evenVBand="0" w:oddHBand="0" w:evenHBand="0" w:firstRowFirstColumn="0" w:firstRowLastColumn="0" w:lastRowFirstColumn="0" w:lastRowLastColumn="0"/>
+            <w:tcW w:w="2322" w:type="dxa"/>
+          </w:tcPr>
+          <w:p>
+            <w:pPr>
+              <w:rPr>
+                <w:lang w:val="es-CR"/>
+              </w:rPr>
+            </w:pPr>
+            <w:r>
+              <w:rPr>
+                <w:lang w:val="es-CR"/>
+              </w:rPr>
+              <w:t>/</w:t>
+            </w:r>
+            <w:proofErr w:type="spellStart"/>
+            <w:r>
+              <w:rPr>
+                <w:lang w:val="es-CR"/>
+              </w:rPr>
+              <w:t>login</w:t>
+            </w:r>
+            <w:proofErr w:type="spellEnd"/>
+          </w:p>
+        </w:tc>
+        <w:tc>
+          <w:tcPr>
+            <w:tcW w:w="2292" w:type="dxa"/>
+          </w:tcPr>
+          <w:p>
+            <w:pPr>
+              <w:cnfStyle w:val="000000100000" w:firstRow="0" w:lastRow="0" w:firstColumn="0" w:lastColumn="0" w:oddVBand="0" w:evenVBand="0" w:oddHBand="1" w:evenHBand="0" w:firstRowFirstColumn="0" w:firstRowLastColumn="0" w:lastRowFirstColumn="0" w:lastRowLastColumn="0"/>
+              <w:rPr>
+                <w:lang w:val="es-CR"/>
+              </w:rPr>
+            </w:pPr>
+            <w:r>
+              <w:rPr>
+                <w:lang w:val="es-CR"/>
+              </w:rPr>
+              <w:t xml:space="preserve">Para hacer el </w:t>
+            </w:r>
+            <w:proofErr w:type="spellStart"/>
+            <w:r>
+              <w:rPr>
+                <w:lang w:val="es-CR"/>
+              </w:rPr>
+              <w:t>login</w:t>
+            </w:r>
+            <w:proofErr w:type="spellEnd"/>
+            <w:r>
+              <w:rPr>
+                <w:lang w:val="es-CR"/>
+              </w:rPr>
+              <w:t xml:space="preserve"> de usuarios</w:t>
+            </w:r>
+          </w:p>
+        </w:tc>
+        <w:tc>
+          <w:tcPr>
+            <w:tcW w:w="2186" w:type="dxa"/>
+          </w:tcPr>
+          <w:p>
+            <w:pPr>
+              <w:cnfStyle w:val="000000100000" w:firstRow="0" w:lastRow="0" w:firstColumn="0" w:lastColumn="0" w:oddVBand="0" w:evenVBand="0" w:oddHBand="1" w:evenHBand="0" w:firstRowFirstColumn="0" w:firstRowLastColumn="0" w:lastRowFirstColumn="0" w:lastRowLastColumn="0"/>
+              <w:rPr>
+                <w:lang w:val="es-CR"/>
+              </w:rPr>
+            </w:pPr>
+            <w:r>
+              <w:rPr>
+                <w:lang w:val="es-CR"/>
+              </w:rPr>
+              <w:t>POST</w:t>
+            </w:r>
+          </w:p>
+        </w:tc>
+        <w:tc>
+          <w:tcPr>
+            <w:tcW w:w="2254" w:type="dxa"/>
+          </w:tcPr>
+          <w:p>
+            <w:pPr>
+              <w:cnfStyle w:val="000000100000" w:firstRow="0" w:lastRow="0" w:firstColumn="0" w:lastColumn="0" w:oddVBand="0" w:evenVBand="0" w:oddHBand="1" w:evenHBand="0" w:firstRowFirstColumn="0" w:firstRowLastColumn="0" w:lastRowFirstColumn="0" w:lastRowLastColumn="0"/>
+              <w:rPr>
+                <w:lang w:val="es-CR"/>
+              </w:rPr>
+            </w:pPr>
+            <w:r>
+              <w:rPr>
+                <w:lang w:val="es-CR"/>
+              </w:rPr>
+              <w:t>E</w:t>
+            </w:r>
+            <w:r>
+              <w:rPr>
+                <w:lang w:val="es-CR"/>
+              </w:rPr>
+              <w:t>mail</w:t>
+            </w:r>
+            <w:r>
+              <w:rPr>
+                <w:lang w:val="es-CR"/>
+              </w:rPr>
+              <w:t>/</w:t>
+            </w:r>
+            <w:proofErr w:type="spellStart"/>
+            <w:r>
+              <w:rPr>
+                <w:lang w:val="es-CR"/>
+              </w:rPr>
+              <w:t>username</w:t>
+            </w:r>
+            <w:proofErr w:type="spellEnd"/>
+          </w:p>
+          <w:p>
+            <w:pPr>
+              <w:cnfStyle w:val="000000100000" w:firstRow="0" w:lastRow="0" w:firstColumn="0" w:lastColumn="0" w:oddVBand="0" w:evenVBand="0" w:oddHBand="1" w:evenHBand="0" w:firstRowFirstColumn="0" w:firstRowLastColumn="0" w:lastRowFirstColumn="0" w:lastRowLastColumn="0"/>
+              <w:rPr>
+                <w:lang w:val="es-CR"/>
+              </w:rPr>
+            </w:pPr>
+            <w:proofErr w:type="spellStart"/>
+            <w:r>
+              <w:rPr>
+                <w:lang w:val="es-CR"/>
+              </w:rPr>
+              <w:t>password</w:t>
+            </w:r>
+            <w:proofErr w:type="spellEnd"/>
+          </w:p>
+        </w:tc>
+      </w:tr>
+      <w:tr>
+        <w:tc>
+          <w:tcPr>
+            <w:cnfStyle w:val="001000000000" w:firstRow="0" w:lastRow="0" w:firstColumn="1" w:lastColumn="0" w:oddVBand="0" w:evenVBand="0" w:oddHBand="0" w:evenHBand="0" w:firstRowFirstColumn="0" w:firstRowLastColumn="0" w:lastRowFirstColumn="0" w:lastRowLastColumn="0"/>
+            <w:tcW w:w="2322" w:type="dxa"/>
+          </w:tcPr>
+          <w:p>
+            <w:r>
+              <w:t>/</w:t>
+            </w:r>
+            <w:proofErr w:type="spellStart"/>
+            <w:r>
+              <w:t>loginfacebook</w:t>
+            </w:r>
+            <w:proofErr w:type="spellEnd"/>
+          </w:p>
+        </w:tc>
+        <w:tc>
+          <w:tcPr>
+            <w:tcW w:w="2292" w:type="dxa"/>
+          </w:tcPr>
+          <w:p>
+            <w:pPr>
+              <w:cnfStyle w:val="000000000000" w:firstRow="0" w:lastRow="0" w:firstColumn="0" w:lastColumn="0" w:oddVBand="0" w:evenVBand="0" w:oddHBand="0" w:evenHBand="0" w:firstRowFirstColumn="0" w:firstRowLastColumn="0" w:lastRowFirstColumn="0" w:lastRowLastColumn="0"/>
+              <w:rPr>
+                <w:lang w:val="es-CR"/>
+              </w:rPr>
+            </w:pPr>
+            <w:r>
+              <w:rPr>
+                <w:lang w:val="es-CR"/>
+              </w:rPr>
+              <w:t xml:space="preserve">Para hacer el </w:t>
+            </w:r>
+            <w:proofErr w:type="spellStart"/>
+            <w:r>
+              <w:rPr>
+                <w:lang w:val="es-CR"/>
+              </w:rPr>
+              <w:t>login</w:t>
+            </w:r>
+            <w:proofErr w:type="spellEnd"/>
+            <w:r>
+              <w:rPr>
+                <w:lang w:val="es-CR"/>
+              </w:rPr>
+              <w:t xml:space="preserve"> de usuarios</w:t>
+            </w:r>
+            <w:r>
+              <w:rPr>
+                <w:lang w:val="es-CR"/>
+              </w:rPr>
+              <w:t xml:space="preserve"> por medio de </w:t>
+            </w:r>
+            <w:proofErr w:type="spellStart"/>
+            <w:r>
+              <w:rPr>
+                <w:lang w:val="es-CR"/>
+              </w:rPr>
+              <w:t>facebook</w:t>
+            </w:r>
+            <w:proofErr w:type="spellEnd"/>
+          </w:p>
+        </w:tc>
+        <w:tc>
+          <w:tcPr>
+            <w:tcW w:w="2186" w:type="dxa"/>
+          </w:tcPr>
+          <w:p>
+            <w:pPr>
+              <w:cnfStyle w:val="000000000000" w:firstRow="0" w:lastRow="0" w:firstColumn="0" w:lastColumn="0" w:oddVBand="0" w:evenVBand="0" w:oddHBand="0" w:evenHBand="0" w:firstRowFirstColumn="0" w:firstRowLastColumn="0" w:lastRowFirstColumn="0" w:lastRowLastColumn="0"/>
+              <w:rPr>
+                <w:lang w:val="es-CR"/>
+              </w:rPr>
+            </w:pPr>
+            <w:r>
+              <w:rPr>
+                <w:lang w:val="es-CR"/>
+              </w:rPr>
+              <w:t>POST</w:t>
+            </w:r>
+          </w:p>
+        </w:tc>
+        <w:tc>
+          <w:tcPr>
+            <w:tcW w:w="2254" w:type="dxa"/>
+          </w:tcPr>
+          <w:p>
+            <w:pPr>
+              <w:cnfStyle w:val="000000000000" w:firstRow="0" w:lastRow="0" w:firstColumn="0" w:lastColumn="0" w:oddVBand="0" w:evenVBand="0" w:oddHBand="0" w:evenHBand="0" w:firstRowFirstColumn="0" w:firstRowLastColumn="0" w:lastRowFirstColumn="0" w:lastRowLastColumn="0"/>
+              <w:rPr>
+                <w:lang w:val="es-CR"/>
+              </w:rPr>
+            </w:pPr>
+            <w:proofErr w:type="spellStart"/>
+            <w:r>
+              <w:rPr>
+                <w:lang w:val="es-CR"/>
+              </w:rPr>
+              <w:t>Username</w:t>
+            </w:r>
+            <w:proofErr w:type="spellEnd"/>
+          </w:p>
+          <w:p>
+            <w:pPr>
+              <w:cnfStyle w:val="000000000000" w:firstRow="0" w:lastRow="0" w:firstColumn="0" w:lastColumn="0" w:oddVBand="0" w:evenVBand="0" w:oddHBand="0" w:evenHBand="0" w:firstRowFirstColumn="0" w:firstRowLastColumn="0" w:lastRowFirstColumn="0" w:lastRowLastColumn="0"/>
+              <w:rPr>
+                <w:lang w:val="es-CR"/>
+              </w:rPr>
+            </w:pPr>
+            <w:proofErr w:type="spellStart"/>
+            <w:r>
+              <w:rPr>
+                <w:lang w:val="es-CR"/>
+              </w:rPr>
+              <w:t>password</w:t>
+            </w:r>
+            <w:proofErr w:type="spellEnd"/>
+          </w:p>
+        </w:tc>
+      </w:tr>
+      <w:tr>
+        <w:trPr>
+          <w:cnfStyle w:val="000000100000" w:firstRow="0" w:lastRow="0" w:firstColumn="0" w:lastColumn="0" w:oddVBand="0" w:evenVBand="0" w:oddHBand="1" w:evenHBand="0" w:firstRowFirstColumn="0" w:firstRowLastColumn="0" w:lastRowFirstColumn="0" w:lastRowLastColumn="0"/>
+        </w:trPr>
+        <w:tc>
+          <w:tcPr>
+            <w:cnfStyle w:val="001000000000" w:firstRow="0" w:lastRow="0" w:firstColumn="1" w:lastColumn="0" w:oddVBand="0" w:evenVBand="0" w:oddHBand="0" w:evenHBand="0" w:firstRowFirstColumn="0" w:firstRowLastColumn="0" w:lastRowFirstColumn="0" w:lastRowLastColumn="0"/>
+            <w:tcW w:w="2322" w:type="dxa"/>
+          </w:tcPr>
+          <w:p>
+            <w:pPr>
+              <w:rPr>
+                <w:lang w:val="es-CR"/>
+              </w:rPr>
+            </w:pPr>
+            <w:r>
+              <w:rPr>
+                <w:lang w:val="es-CR"/>
+              </w:rPr>
+              <w:t>/</w:t>
+            </w:r>
+            <w:proofErr w:type="spellStart"/>
+            <w:r>
+              <w:rPr>
+                <w:lang w:val="es-CR"/>
+              </w:rPr>
+              <w:t>register</w:t>
+            </w:r>
+            <w:proofErr w:type="spellEnd"/>
+          </w:p>
+        </w:tc>
+        <w:tc>
+          <w:tcPr>
+            <w:tcW w:w="2292" w:type="dxa"/>
+          </w:tcPr>
+          <w:p>
+            <w:pPr>
+              <w:cnfStyle w:val="000000100000" w:firstRow="0" w:lastRow="0" w:firstColumn="0" w:lastColumn="0" w:oddVBand="0" w:evenVBand="0" w:oddHBand="1" w:evenHBand="0" w:firstRowFirstColumn="0" w:firstRowLastColumn="0" w:lastRowFirstColumn="0" w:lastRowLastColumn="0"/>
+              <w:rPr>
+                <w:lang w:val="es-CR"/>
+              </w:rPr>
+            </w:pPr>
+            <w:r>
+              <w:rPr>
+                <w:lang w:val="es-CR"/>
+              </w:rPr>
+              <w:t>Hace el registro de usuarios</w:t>
+            </w:r>
+          </w:p>
+        </w:tc>
+        <w:tc>
+          <w:tcPr>
+            <w:tcW w:w="2186" w:type="dxa"/>
+          </w:tcPr>
+          <w:p>
+            <w:pPr>
+              <w:cnfStyle w:val="000000100000" w:firstRow="0" w:lastRow="0" w:firstColumn="0" w:lastColumn="0" w:oddVBand="0" w:evenVBand="0" w:oddHBand="1" w:evenHBand="0" w:firstRowFirstColumn="0" w:firstRowLastColumn="0" w:lastRowFirstColumn="0" w:lastRowLastColumn="0"/>
+              <w:rPr>
+                <w:lang w:val="es-CR"/>
+              </w:rPr>
+            </w:pPr>
+            <w:r>
+              <w:rPr>
+                <w:lang w:val="es-CR"/>
+              </w:rPr>
+              <w:t>POST</w:t>
+            </w:r>
+          </w:p>
+        </w:tc>
+        <w:tc>
+          <w:tcPr>
+            <w:tcW w:w="2254" w:type="dxa"/>
+          </w:tcPr>
+          <w:p>
+            <w:pPr>
+              <w:cnfStyle w:val="000000100000" w:firstRow="0" w:lastRow="0" w:firstColumn="0" w:lastColumn="0" w:oddVBand="0" w:evenVBand="0" w:oddHBand="1" w:evenHBand="0" w:firstRowFirstColumn="0" w:firstRowLastColumn="0" w:lastRowFirstColumn="0" w:lastRowLastColumn="0"/>
+              <w:rPr>
+                <w:lang w:val="es-CR"/>
+              </w:rPr>
+            </w:pPr>
+            <w:r>
+              <w:rPr>
+                <w:lang w:val="es-CR"/>
+              </w:rPr>
+              <w:t xml:space="preserve">nombre </w:t>
+            </w:r>
+            <w:r>
+              <w:rPr>
+                <w:lang w:val="es-CR"/>
+              </w:rPr>
+              <w:t>completo</w:t>
+            </w:r>
+          </w:p>
+          <w:p>
+            <w:pPr>
+              <w:cnfStyle w:val="000000100000" w:firstRow="0" w:lastRow="0" w:firstColumn="0" w:lastColumn="0" w:oddVBand="0" w:evenVBand="0" w:oddHBand="1" w:evenHBand="0" w:firstRowFirstColumn="0" w:firstRowLastColumn="0" w:lastRowFirstColumn="0" w:lastRowLastColumn="0"/>
+            </w:pPr>
+            <w:r>
+              <w:t>email</w:t>
+            </w:r>
+          </w:p>
+          <w:p>
+            <w:pPr>
+              <w:cnfStyle w:val="000000100000" w:firstRow="0" w:lastRow="0" w:firstColumn="0" w:lastColumn="0" w:oddVBand="0" w:evenVBand="0" w:oddHBand="1" w:evenHBand="0" w:firstRowFirstColumn="0" w:firstRowLastColumn="0" w:lastRowFirstColumn="0" w:lastRowLastColumn="0"/>
+            </w:pPr>
+            <w:r>
+              <w:t>username</w:t>
+            </w:r>
+          </w:p>
+          <w:p>
+            <w:pPr>
+              <w:cnfStyle w:val="000000100000" w:firstRow="0" w:lastRow="0" w:firstColumn="0" w:lastColumn="0" w:oddVBand="0" w:evenVBand="0" w:oddHBand="1" w:evenHBand="0" w:firstRowFirstColumn="0" w:firstRowLastColumn="0" w:lastRowFirstColumn="0" w:lastRowLastColumn="0"/>
+            </w:pPr>
+            <w:r>
+              <w:t>password</w:t>
+            </w:r>
+          </w:p>
+          <w:p>
+            <w:pPr>
+              <w:cnfStyle w:val="000000100000" w:firstRow="0" w:lastRow="0" w:firstColumn="0" w:lastColumn="0" w:oddVBand="0" w:evenVBand="0" w:oddHBand="1" w:evenHBand="0" w:firstRowFirstColumn="0" w:firstRowLastColumn="0" w:lastRowFirstColumn="0" w:lastRowLastColumn="0"/>
+            </w:pPr>
+            <w:r>
+              <w:t xml:space="preserve"> </w:t>
+            </w:r>
+            <w:proofErr w:type="spellStart"/>
+            <w:r>
+              <w:t>telefono</w:t>
+            </w:r>
+            <w:proofErr w:type="spellEnd"/>
+          </w:p>
+        </w:tc>
+      </w:tr>
+      <w:tr>
+        <w:tc>
+          <w:tcPr>
+            <w:cnfStyle w:val="001000000000" w:firstRow="0" w:lastRow="0" w:firstColumn="1" w:lastColumn="0" w:oddVBand="0" w:evenVBand="0" w:oddHBand="0" w:evenHBand="0" w:firstRowFirstColumn="0" w:firstRowLastColumn="0" w:lastRowFirstColumn="0" w:lastRowLastColumn="0"/>
+            <w:tcW w:w="2322" w:type="dxa"/>
+          </w:tcPr>
+          <w:p>
+            <w:r>
+              <w:t>/</w:t>
+            </w:r>
+            <w:proofErr w:type="spellStart"/>
+            <w:r>
+              <w:t>getUser</w:t>
+            </w:r>
+            <w:proofErr w:type="spellEnd"/>
+          </w:p>
+        </w:tc>
+        <w:tc>
+          <w:tcPr>
+            <w:tcW w:w="2292" w:type="dxa"/>
+          </w:tcPr>
+          <w:p>
+            <w:pPr>
+              <w:cnfStyle w:val="000000000000" w:firstRow="0" w:lastRow="0" w:firstColumn="0" w:lastColumn="0" w:oddVBand="0" w:evenVBand="0" w:oddHBand="0" w:evenHBand="0" w:firstRowFirstColumn="0" w:firstRowLastColumn="0" w:lastRowFirstColumn="0" w:lastRowLastColumn="0"/>
+              <w:rPr>
+                <w:lang w:val="es-CR"/>
+              </w:rPr>
+            </w:pPr>
+            <w:r>
+              <w:rPr>
+                <w:lang w:val="es-CR"/>
+              </w:rPr>
+              <w:t xml:space="preserve">Obtiene </w:t>
+            </w:r>
+            <w:r>
+              <w:rPr>
+                <w:lang w:val="es-CR"/>
+              </w:rPr>
+              <w:t xml:space="preserve">la información básica del </w:t>
+            </w:r>
+            <w:r>
+              <w:rPr>
+                <w:lang w:val="es-CR"/>
+              </w:rPr>
+              <w:t>perfil del usuario</w:t>
+            </w:r>
+          </w:p>
+        </w:tc>
+        <w:tc>
+          <w:tcPr>
+            <w:tcW w:w="2186" w:type="dxa"/>
+          </w:tcPr>
+          <w:p>
+            <w:pPr>
+              <w:cnfStyle w:val="000000000000" w:firstRow="0" w:lastRow="0" w:firstColumn="0" w:lastColumn="0" w:oddVBand="0" w:evenVBand="0" w:oddHBand="0" w:evenHBand="0" w:firstRowFirstColumn="0" w:firstRowLastColumn="0" w:lastRowFirstColumn="0" w:lastRowLastColumn="0"/>
+              <w:rPr>
+                <w:lang w:val="es-CR"/>
+              </w:rPr>
+            </w:pPr>
+            <w:r>
+              <w:rPr>
+                <w:lang w:val="es-CR"/>
+              </w:rPr>
+              <w:t>POST</w:t>
+            </w:r>
+          </w:p>
+          <w:p>
+            <w:pPr>
+              <w:cnfStyle w:val="000000000000" w:firstRow="0" w:lastRow="0" w:firstColumn="0" w:lastColumn="0" w:oddVBand="0" w:evenVBand="0" w:oddHBand="0" w:evenHBand="0" w:firstRowFirstColumn="0" w:firstRowLastColumn="0" w:lastRowFirstColumn="0" w:lastRowLastColumn="0"/>
+              <w:rPr>
+                <w:lang w:val="es-CR"/>
+              </w:rPr>
+            </w:pPr>
+          </w:p>
+        </w:tc>
+        <w:tc>
+          <w:tcPr>
+            <w:tcW w:w="2254" w:type="dxa"/>
+          </w:tcPr>
+          <w:p>
+            <w:pPr>
+              <w:cnfStyle w:val="000000000000" w:firstRow="0" w:lastRow="0" w:firstColumn="0" w:lastColumn="0" w:oddVBand="0" w:evenVBand="0" w:oddHBand="0" w:evenHBand="0" w:firstRowFirstColumn="0" w:firstRowLastColumn="0" w:lastRowFirstColumn="0" w:lastRowLastColumn="0"/>
+              <w:rPr>
+                <w:lang w:val="es-CR"/>
+              </w:rPr>
+            </w:pPr>
+            <w:proofErr w:type="spellStart"/>
+            <w:r>
+              <w:rPr>
+                <w:lang w:val="es-CR"/>
+              </w:rPr>
+              <w:t>username</w:t>
+            </w:r>
+            <w:proofErr w:type="spellEnd"/>
+          </w:p>
+          <w:p>
+            <w:pPr>
+              <w:cnfStyle w:val="000000000000" w:firstRow="0" w:lastRow="0" w:firstColumn="0" w:lastColumn="0" w:oddVBand="0" w:evenVBand="0" w:oddHBand="0" w:evenHBand="0" w:firstRowFirstColumn="0" w:firstRowLastColumn="0" w:lastRowFirstColumn="0" w:lastRowLastColumn="0"/>
+              <w:rPr>
+                <w:lang w:val="es-CR"/>
+              </w:rPr>
+            </w:pPr>
+          </w:p>
+        </w:tc>
+      </w:tr>
+      <w:tr>
+        <w:trPr>
+          <w:cnfStyle w:val="000000100000" w:firstRow="0" w:lastRow="0" w:firstColumn="0" w:lastColumn="0" w:oddVBand="0" w:evenVBand="0" w:oddHBand="1" w:evenHBand="0" w:firstRowFirstColumn="0" w:firstRowLastColumn="0" w:lastRowFirstColumn="0" w:lastRowLastColumn="0"/>
+        </w:trPr>
+        <w:tc>
+          <w:tcPr>
+            <w:cnfStyle w:val="001000000000" w:firstRow="0" w:lastRow="0" w:firstColumn="1" w:lastColumn="0" w:oddVBand="0" w:evenVBand="0" w:oddHBand="0" w:evenHBand="0" w:firstRowFirstColumn="0" w:firstRowLastColumn="0" w:lastRowFirstColumn="0" w:lastRowLastColumn="0"/>
+            <w:tcW w:w="2322" w:type="dxa"/>
+          </w:tcPr>
+          <w:p>
+            <w:r>
+              <w:t>/</w:t>
+            </w:r>
+            <w:proofErr w:type="spellStart"/>
+            <w:r>
+              <w:t>get</w:t>
+            </w:r>
+            <w:r>
+              <w:t>UserPerDestiny</w:t>
+            </w:r>
+            <w:proofErr w:type="spellEnd"/>
+          </w:p>
+        </w:tc>
+        <w:tc>
+          <w:tcPr>
+            <w:tcW w:w="2292" w:type="dxa"/>
+          </w:tcPr>
+          <w:p>
+            <w:pPr>
+              <w:cnfStyle w:val="000000100000" w:firstRow="0" w:lastRow="0" w:firstColumn="0" w:lastColumn="0" w:oddVBand="0" w:evenVBand="0" w:oddHBand="1" w:evenHBand="0" w:firstRowFirstColumn="0" w:firstRowLastColumn="0" w:lastRowFirstColumn="0" w:lastRowLastColumn="0"/>
+              <w:rPr>
+                <w:lang w:val="es-CR"/>
+              </w:rPr>
+            </w:pPr>
+            <w:r>
+              <w:rPr>
+                <w:lang w:val="es-CR"/>
+              </w:rPr>
+              <w:t xml:space="preserve">Obtiene </w:t>
+            </w:r>
+            <w:r>
+              <w:rPr>
+                <w:lang w:val="es-CR"/>
+              </w:rPr>
+              <w:t>los usuarios que van al mismo destino</w:t>
+            </w:r>
+          </w:p>
+        </w:tc>
+        <w:tc>
+          <w:tcPr>
+            <w:tcW w:w="2186" w:type="dxa"/>
+          </w:tcPr>
+          <w:p>
+            <w:pPr>
+              <w:cnfStyle w:val="000000100000" w:firstRow="0" w:lastRow="0" w:firstColumn="0" w:lastColumn="0" w:oddVBand="0" w:evenVBand="0" w:oddHBand="1" w:evenHBand="0" w:firstRowFirstColumn="0" w:firstRowLastColumn="0" w:lastRowFirstColumn="0" w:lastRowLastColumn="0"/>
+              <w:rPr>
+                <w:lang w:val="es-CR"/>
+              </w:rPr>
+            </w:pPr>
+            <w:r>
+              <w:rPr>
+                <w:lang w:val="es-CR"/>
+              </w:rPr>
+              <w:t>POST</w:t>
+            </w:r>
+          </w:p>
+        </w:tc>
+        <w:tc>
+          <w:tcPr>
+            <w:tcW w:w="2254" w:type="dxa"/>
+          </w:tcPr>
+          <w:p>
+            <w:pPr>
+              <w:cnfStyle w:val="000000100000" w:firstRow="0" w:lastRow="0" w:firstColumn="0" w:lastColumn="0" w:oddVBand="0" w:evenVBand="0" w:oddHBand="1" w:evenHBand="0" w:firstRowFirstColumn="0" w:firstRowLastColumn="0" w:lastRowFirstColumn="0" w:lastRowLastColumn="0"/>
+              <w:rPr>
+                <w:lang w:val="es-CR"/>
+              </w:rPr>
+            </w:pPr>
+            <w:proofErr w:type="spellStart"/>
+            <w:r>
+              <w:rPr>
+                <w:lang w:val="es-CR"/>
+              </w:rPr>
+              <w:t>destiny</w:t>
+            </w:r>
+            <w:proofErr w:type="spellEnd"/>
+          </w:p>
+          <w:p>
+            <w:pPr>
+              <w:cnfStyle w:val="000000100000" w:firstRow="0" w:lastRow="0" w:firstColumn="0" w:lastColumn="0" w:oddVBand="0" w:evenVBand="0" w:oddHBand="1" w:evenHBand="0" w:firstRowFirstColumn="0" w:firstRowLastColumn="0" w:lastRowFirstColumn="0" w:lastRowLastColumn="0"/>
+              <w:rPr>
+                <w:lang w:val="es-CR"/>
+              </w:rPr>
+            </w:pPr>
+          </w:p>
+        </w:tc>
+      </w:tr>
+      <w:tr>
+        <w:tc>
+          <w:tcPr>
+            <w:cnfStyle w:val="001000000000" w:firstRow="0" w:lastRow="0" w:firstColumn="1" w:lastColumn="0" w:oddVBand="0" w:evenVBand="0" w:oddHBand="0" w:evenHBand="0" w:firstRowFirstColumn="0" w:firstRowLastColumn="0" w:lastRowFirstColumn="0" w:lastRowLastColumn="0"/>
+            <w:tcW w:w="2322" w:type="dxa"/>
+          </w:tcPr>
+          <w:p>
+            <w:pPr>
+              <w:rPr>
+                <w:lang w:val="es-CR"/>
+              </w:rPr>
+            </w:pPr>
+            <w:r>
+              <w:rPr>
+                <w:lang w:val="es-CR"/>
+              </w:rPr>
+              <w:t>/</w:t>
+            </w:r>
+            <w:proofErr w:type="spellStart"/>
+            <w:r>
+              <w:rPr>
+                <w:lang w:val="es-CR"/>
+              </w:rPr>
+              <w:t>getUserReviews</w:t>
+            </w:r>
+            <w:proofErr w:type="spellEnd"/>
+          </w:p>
+        </w:tc>
+        <w:tc>
+          <w:tcPr>
+            <w:tcW w:w="2292" w:type="dxa"/>
+          </w:tcPr>
+          <w:p>
+            <w:pPr>
+              <w:cnfStyle w:val="000000000000" w:firstRow="0" w:lastRow="0" w:firstColumn="0" w:lastColumn="0" w:oddVBand="0" w:evenVBand="0" w:oddHBand="0" w:evenHBand="0" w:firstRowFirstColumn="0" w:firstRowLastColumn="0" w:lastRowFirstColumn="0" w:lastRowLastColumn="0"/>
+              <w:rPr>
+                <w:lang w:val="es-CR"/>
+              </w:rPr>
+            </w:pPr>
+            <w:r>
+              <w:rPr>
+                <w:lang w:val="es-CR"/>
+              </w:rPr>
+              <w:t xml:space="preserve">Obtiene los </w:t>
+            </w:r>
+            <w:r>
+              <w:rPr>
+                <w:lang w:val="es-CR"/>
+              </w:rPr>
+              <w:t>comentarios hechos a un usuario</w:t>
+            </w:r>
+            <w:r>
+              <w:rPr>
+                <w:lang w:val="es-CR"/>
+              </w:rPr>
+              <w:t xml:space="preserve"> </w:t>
+            </w:r>
+          </w:p>
+        </w:tc>
+        <w:tc>
+          <w:tcPr>
+            <w:tcW w:w="2186" w:type="dxa"/>
+          </w:tcPr>
+          <w:p>
+            <w:pPr>
+              <w:cnfStyle w:val="000000000000" w:firstRow="0" w:lastRow="0" w:firstColumn="0" w:lastColumn="0" w:oddVBand="0" w:evenVBand="0" w:oddHBand="0" w:evenHBand="0" w:firstRowFirstColumn="0" w:firstRowLastColumn="0" w:lastRowFirstColumn="0" w:lastRowLastColumn="0"/>
+              <w:rPr>
+                <w:lang w:val="es-CR"/>
+              </w:rPr>
+            </w:pPr>
+            <w:r>
+              <w:rPr>
+                <w:lang w:val="es-CR"/>
+              </w:rPr>
+              <w:t>POST</w:t>
+            </w:r>
+          </w:p>
+        </w:tc>
+        <w:tc>
+          <w:tcPr>
+            <w:tcW w:w="2254" w:type="dxa"/>
+          </w:tcPr>
+          <w:p>
+            <w:pPr>
+              <w:cnfStyle w:val="000000000000" w:firstRow="0" w:lastRow="0" w:firstColumn="0" w:lastColumn="0" w:oddVBand="0" w:evenVBand="0" w:oddHBand="0" w:evenHBand="0" w:firstRowFirstColumn="0" w:firstRowLastColumn="0" w:lastRowFirstColumn="0" w:lastRowLastColumn="0"/>
+              <w:rPr>
+                <w:lang w:val="es-CR"/>
+              </w:rPr>
+            </w:pPr>
+            <w:proofErr w:type="spellStart"/>
+            <w:r>
+              <w:rPr>
+                <w:lang w:val="es-CR"/>
+              </w:rPr>
+              <w:t>username</w:t>
+            </w:r>
+            <w:proofErr w:type="spellEnd"/>
+          </w:p>
+        </w:tc>
+      </w:tr>
+      <w:tr>
+        <w:trPr>
+          <w:cnfStyle w:val="000000100000" w:firstRow="0" w:lastRow="0" w:firstColumn="0" w:lastColumn="0" w:oddVBand="0" w:evenVBand="0" w:oddHBand="1" w:evenHBand="0" w:firstRowFirstColumn="0" w:firstRowLastColumn="0" w:lastRowFirstColumn="0" w:lastRowLastColumn="0"/>
+        </w:trPr>
+        <w:tc>
+          <w:tcPr>
+            <w:cnfStyle w:val="001000000000" w:firstRow="0" w:lastRow="0" w:firstColumn="1" w:lastColumn="0" w:oddVBand="0" w:evenVBand="0" w:oddHBand="0" w:evenHBand="0" w:firstRowFirstColumn="0" w:firstRowLastColumn="0" w:lastRowFirstColumn="0" w:lastRowLastColumn="0"/>
+            <w:tcW w:w="2322" w:type="dxa"/>
+          </w:tcPr>
+          <w:p>
+            <w:pPr>
+              <w:rPr>
+                <w:lang w:val="es-CR"/>
+              </w:rPr>
+            </w:pPr>
+            <w:r>
+              <w:rPr>
+                <w:lang w:val="es-CR"/>
+              </w:rPr>
+              <w:t>/</w:t>
+            </w:r>
+            <w:proofErr w:type="spellStart"/>
+            <w:r>
+              <w:rPr>
+                <w:lang w:val="es-CR"/>
+              </w:rPr>
+              <w:t>setReview</w:t>
+            </w:r>
+            <w:proofErr w:type="spellEnd"/>
+          </w:p>
+        </w:tc>
+        <w:tc>
+          <w:tcPr>
+            <w:tcW w:w="2292" w:type="dxa"/>
+          </w:tcPr>
+          <w:p>
+            <w:pPr>
+              <w:cnfStyle w:val="000000100000" w:firstRow="0" w:lastRow="0" w:firstColumn="0" w:lastColumn="0" w:oddVBand="0" w:evenVBand="0" w:oddHBand="1" w:evenHBand="0" w:firstRowFirstColumn="0" w:firstRowLastColumn="0" w:lastRowFirstColumn="0" w:lastRowLastColumn="0"/>
+              <w:rPr>
+                <w:lang w:val="es-CR"/>
+              </w:rPr>
+            </w:pPr>
+            <w:r>
+              <w:rPr>
+                <w:lang w:val="es-CR"/>
+              </w:rPr>
+              <w:t>Realiza un comentario acerca de un usuario.</w:t>
+            </w:r>
+          </w:p>
+        </w:tc>
+        <w:tc>
+          <w:tcPr>
+            <w:tcW w:w="2186" w:type="dxa"/>
+          </w:tcPr>
+          <w:p>
+            <w:pPr>
+              <w:cnfStyle w:val="000000100000" w:firstRow="0" w:lastRow="0" w:firstColumn="0" w:lastColumn="0" w:oddVBand="0" w:evenVBand="0" w:oddHBand="1" w:evenHBand="0" w:firstRowFirstColumn="0" w:firstRowLastColumn="0" w:lastRowFirstColumn="0" w:lastRowLastColumn="0"/>
+              <w:rPr>
+                <w:lang w:val="es-CR"/>
+              </w:rPr>
+            </w:pPr>
+            <w:r>
+              <w:rPr>
+                <w:lang w:val="es-CR"/>
+              </w:rPr>
+              <w:t>POST</w:t>
+            </w:r>
+          </w:p>
+        </w:tc>
+        <w:tc>
+          <w:tcPr>
+            <w:tcW w:w="2254" w:type="dxa"/>
+          </w:tcPr>
+          <w:p>
+            <w:pPr>
+              <w:cnfStyle w:val="000000100000" w:firstRow="0" w:lastRow="0" w:firstColumn="0" w:lastColumn="0" w:oddVBand="0" w:evenVBand="0" w:oddHBand="1" w:evenHBand="0" w:firstRowFirstColumn="0" w:firstRowLastColumn="0" w:lastRowFirstColumn="0" w:lastRowLastColumn="0"/>
+              <w:rPr>
+                <w:lang w:val="es-CR"/>
+              </w:rPr>
+            </w:pPr>
+            <w:proofErr w:type="spellStart"/>
+            <w:r>
+              <w:rPr>
+                <w:lang w:val="es-CR"/>
+              </w:rPr>
+              <w:t>Username</w:t>
+            </w:r>
+            <w:proofErr w:type="spellEnd"/>
+          </w:p>
+          <w:p>
+            <w:pPr>
+              <w:cnfStyle w:val="000000100000" w:firstRow="0" w:lastRow="0" w:firstColumn="0" w:lastColumn="0" w:oddVBand="0" w:evenVBand="0" w:oddHBand="1" w:evenHBand="0" w:firstRowFirstColumn="0" w:firstRowLastColumn="0" w:lastRowFirstColumn="0" w:lastRowLastColumn="0"/>
+              <w:rPr>
+                <w:lang w:val="es-CR"/>
+              </w:rPr>
+            </w:pPr>
+            <w:proofErr w:type="spellStart"/>
+            <w:r>
+              <w:rPr>
+                <w:lang w:val="es-CR"/>
+              </w:rPr>
+              <w:t>review</w:t>
+            </w:r>
+            <w:proofErr w:type="spellEnd"/>
+          </w:p>
+        </w:tc>
+      </w:tr>
+      <w:tr>
+        <w:tc>
+          <w:tcPr>
+            <w:cnfStyle w:val="001000000000" w:firstRow="0" w:lastRow="0" w:firstColumn="1" w:lastColumn="0" w:oddVBand="0" w:evenVBand="0" w:oddHBand="0" w:evenHBand="0" w:firstRowFirstColumn="0" w:firstRowLastColumn="0" w:lastRowFirstColumn="0" w:lastRowLastColumn="0"/>
+            <w:tcW w:w="2322" w:type="dxa"/>
+          </w:tcPr>
+          <w:p>
+            <w:pPr>
+              <w:rPr>
+                <w:lang w:val="es-CR"/>
+              </w:rPr>
+            </w:pPr>
+            <w:r>
+              <w:rPr>
+                <w:lang w:val="es-CR"/>
+              </w:rPr>
+              <w:t>/</w:t>
+            </w:r>
+            <w:proofErr w:type="spellStart"/>
+            <w:r>
+              <w:rPr>
+                <w:lang w:val="es-CR"/>
+              </w:rPr>
+              <w:t>searchPlace</w:t>
+            </w:r>
+            <w:proofErr w:type="spellEnd"/>
+          </w:p>
+        </w:tc>
+        <w:tc>
+          <w:tcPr>
+            <w:tcW w:w="2292" w:type="dxa"/>
+          </w:tcPr>
+          <w:p>
+            <w:pPr>
+              <w:cnfStyle w:val="000000000000" w:firstRow="0" w:lastRow="0" w:firstColumn="0" w:lastColumn="0" w:oddVBand="0" w:evenVBand="0" w:oddHBand="0" w:evenHBand="0" w:firstRowFirstColumn="0" w:firstRowLastColumn="0" w:lastRowFirstColumn="0" w:lastRowLastColumn="0"/>
+              <w:rPr>
+                <w:lang w:val="es-CR"/>
+              </w:rPr>
+            </w:pPr>
+            <w:r>
+              <w:rPr>
+                <w:lang w:val="es-CR"/>
+              </w:rPr>
+              <w:t>Búsqueda de lugares</w:t>
+            </w:r>
+          </w:p>
+        </w:tc>
+        <w:tc>
+          <w:tcPr>
+            <w:tcW w:w="2186" w:type="dxa"/>
+          </w:tcPr>
+          <w:p>
+            <w:pPr>
+              <w:cnfStyle w:val="000000000000" w:firstRow="0" w:lastRow="0" w:firstColumn="0" w:lastColumn="0" w:oddVBand="0" w:evenVBand="0" w:oddHBand="0" w:evenHBand="0" w:firstRowFirstColumn="0" w:firstRowLastColumn="0" w:lastRowFirstColumn="0" w:lastRowLastColumn="0"/>
+              <w:rPr>
+                <w:lang w:val="es-CR"/>
+              </w:rPr>
+            </w:pPr>
+            <w:r>
+              <w:rPr>
+                <w:lang w:val="es-CR"/>
+              </w:rPr>
+              <w:t>POST</w:t>
+            </w:r>
+          </w:p>
+        </w:tc>
+        <w:tc>
+          <w:tcPr>
+            <w:tcW w:w="2254" w:type="dxa"/>
+          </w:tcPr>
+          <w:p>
+            <w:pPr>
+              <w:cnfStyle w:val="000000000000" w:firstRow="0" w:lastRow="0" w:firstColumn="0" w:lastColumn="0" w:oddVBand="0" w:evenVBand="0" w:oddHBand="0" w:evenHBand="0" w:firstRowFirstColumn="0" w:firstRowLastColumn="0" w:lastRowFirstColumn="0" w:lastRowLastColumn="0"/>
+              <w:rPr>
+                <w:lang w:val="es-CR"/>
+              </w:rPr>
+            </w:pPr>
+            <w:proofErr w:type="spellStart"/>
+            <w:r>
+              <w:rPr>
+                <w:lang w:val="es-CR"/>
+              </w:rPr>
+              <w:t>info</w:t>
+            </w:r>
+            <w:proofErr w:type="spellEnd"/>
+          </w:p>
+        </w:tc>
+      </w:tr>
+      <w:tr>
+        <w:trPr>
+          <w:cnfStyle w:val="000000100000" w:firstRow="0" w:lastRow="0" w:firstColumn="0" w:lastColumn="0" w:oddVBand="0" w:evenVBand="0" w:oddHBand="1" w:evenHBand="0" w:firstRowFirstColumn="0" w:firstRowLastColumn="0" w:lastRowFirstColumn="0" w:lastRowLastColumn="0"/>
+        </w:trPr>
+        <w:tc>
+          <w:tcPr>
+            <w:cnfStyle w:val="001000000000" w:firstRow="0" w:lastRow="0" w:firstColumn="1" w:lastColumn="0" w:oddVBand="0" w:evenVBand="0" w:oddHBand="0" w:evenHBand="0" w:firstRowFirstColumn="0" w:firstRowLastColumn="0" w:lastRowFirstColumn="0" w:lastRowLastColumn="0"/>
+            <w:tcW w:w="2322" w:type="dxa"/>
+          </w:tcPr>
+          <w:p>
+            <w:pPr>
+              <w:rPr>
+                <w:lang w:val="es-CR"/>
+              </w:rPr>
+            </w:pPr>
+            <w:r>
+              <w:rPr>
+                <w:lang w:val="es-CR"/>
+              </w:rPr>
+              <w:lastRenderedPageBreak/>
+              <w:t>/</w:t>
+            </w:r>
+            <w:proofErr w:type="spellStart"/>
+            <w:r>
+              <w:rPr>
+                <w:lang w:val="es-CR"/>
+              </w:rPr>
+              <w:t>searchUser</w:t>
+            </w:r>
+            <w:proofErr w:type="spellEnd"/>
+          </w:p>
+        </w:tc>
+        <w:tc>
+          <w:tcPr>
+            <w:tcW w:w="2292" w:type="dxa"/>
+          </w:tcPr>
+          <w:p>
+            <w:pPr>
+              <w:cnfStyle w:val="000000100000" w:firstRow="0" w:lastRow="0" w:firstColumn="0" w:lastColumn="0" w:oddVBand="0" w:evenVBand="0" w:oddHBand="1" w:evenHBand="0" w:firstRowFirstColumn="0" w:firstRowLastColumn="0" w:lastRowFirstColumn="0" w:lastRowLastColumn="0"/>
+              <w:rPr>
+                <w:lang w:val="es-CR"/>
+              </w:rPr>
+            </w:pPr>
+            <w:r>
+              <w:rPr>
+                <w:lang w:val="es-CR"/>
+              </w:rPr>
+              <w:t>Búsqueda de usuarios</w:t>
+            </w:r>
+          </w:p>
+        </w:tc>
+        <w:tc>
+          <w:tcPr>
+            <w:tcW w:w="2186" w:type="dxa"/>
+          </w:tcPr>
+          <w:p>
+            <w:pPr>
+              <w:cnfStyle w:val="000000100000" w:firstRow="0" w:lastRow="0" w:firstColumn="0" w:lastColumn="0" w:oddVBand="0" w:evenVBand="0" w:oddHBand="1" w:evenHBand="0" w:firstRowFirstColumn="0" w:firstRowLastColumn="0" w:lastRowFirstColumn="0" w:lastRowLastColumn="0"/>
+              <w:rPr>
+                <w:lang w:val="es-CR"/>
+              </w:rPr>
+            </w:pPr>
+            <w:r>
+              <w:rPr>
+                <w:lang w:val="es-CR"/>
+              </w:rPr>
+              <w:t>POST</w:t>
+            </w:r>
+          </w:p>
+        </w:tc>
+        <w:tc>
+          <w:tcPr>
+            <w:tcW w:w="2254" w:type="dxa"/>
+          </w:tcPr>
+          <w:p>
+            <w:pPr>
+              <w:cnfStyle w:val="000000100000" w:firstRow="0" w:lastRow="0" w:firstColumn="0" w:lastColumn="0" w:oddVBand="0" w:evenVBand="0" w:oddHBand="1" w:evenHBand="0" w:firstRowFirstColumn="0" w:firstRowLastColumn="0" w:lastRowFirstColumn="0" w:lastRowLastColumn="0"/>
+              <w:rPr>
+                <w:lang w:val="es-CR"/>
+              </w:rPr>
+            </w:pPr>
+            <w:proofErr w:type="spellStart"/>
+            <w:r>
+              <w:rPr>
+                <w:lang w:val="es-CR"/>
+              </w:rPr>
+              <w:t>info</w:t>
+            </w:r>
+            <w:proofErr w:type="spellEnd"/>
+          </w:p>
+        </w:tc>
+      </w:tr>
+      <w:tr>
+        <w:tc>
+          <w:tcPr>
+            <w:cnfStyle w:val="001000000000" w:firstRow="0" w:lastRow="0" w:firstColumn="1" w:lastColumn="0" w:oddVBand="0" w:evenVBand="0" w:oddHBand="0" w:evenHBand="0" w:firstRowFirstColumn="0" w:firstRowLastColumn="0" w:lastRowFirstColumn="0" w:lastRowLastColumn="0"/>
+            <w:tcW w:w="2322" w:type="dxa"/>
+          </w:tcPr>
+          <w:p>
+            <w:r>
+              <w:t>/</w:t>
+            </w:r>
+            <w:proofErr w:type="spellStart"/>
+            <w:r>
+              <w:t>get</w:t>
+            </w:r>
+            <w:r>
+              <w:t>Gastos</w:t>
+            </w:r>
+            <w:proofErr w:type="spellEnd"/>
+          </w:p>
+        </w:tc>
+        <w:tc>
+          <w:tcPr>
+            <w:tcW w:w="2292" w:type="dxa"/>
+          </w:tcPr>
+          <w:p>
+            <w:pPr>
+              <w:cnfStyle w:val="000000000000" w:firstRow="0" w:lastRow="0" w:firstColumn="0" w:lastColumn="0" w:oddVBand="0" w:evenVBand="0" w:oddHBand="0" w:evenHBand="0" w:firstRowFirstColumn="0" w:firstRowLastColumn="0" w:lastRowFirstColumn="0" w:lastRowLastColumn="0"/>
+              <w:rPr>
+                <w:lang w:val="es-CR"/>
+              </w:rPr>
+            </w:pPr>
+            <w:r>
+              <w:rPr>
+                <w:lang w:val="es-CR"/>
+              </w:rPr>
+              <w:t xml:space="preserve">Obtener </w:t>
+            </w:r>
+            <w:proofErr w:type="spellStart"/>
+            <w:r>
+              <w:rPr>
+                <w:lang w:val="es-CR"/>
+              </w:rPr>
+              <w:t>informacion</w:t>
+            </w:r>
+            <w:proofErr w:type="spellEnd"/>
+            <w:r>
+              <w:rPr>
+                <w:lang w:val="es-CR"/>
+              </w:rPr>
+              <w:t xml:space="preserve"> de gastos por los viajes</w:t>
+            </w:r>
+          </w:p>
+        </w:tc>
+        <w:tc>
+          <w:tcPr>
+            <w:tcW w:w="2186" w:type="dxa"/>
+          </w:tcPr>
+          <w:p>
+            <w:pPr>
+              <w:cnfStyle w:val="000000000000" w:firstRow="0" w:lastRow="0" w:firstColumn="0" w:lastColumn="0" w:oddVBand="0" w:evenVBand="0" w:oddHBand="0" w:evenHBand="0" w:firstRowFirstColumn="0" w:firstRowLastColumn="0" w:lastRowFirstColumn="0" w:lastRowLastColumn="0"/>
+              <w:rPr>
+                <w:lang w:val="es-CR"/>
+              </w:rPr>
+            </w:pPr>
+            <w:r>
+              <w:rPr>
+                <w:lang w:val="es-CR"/>
+              </w:rPr>
+              <w:t>POST</w:t>
+            </w:r>
+          </w:p>
+        </w:tc>
+        <w:tc>
+          <w:tcPr>
+            <w:tcW w:w="2254" w:type="dxa"/>
+          </w:tcPr>
+          <w:p>
+            <w:pPr>
+              <w:cnfStyle w:val="000000000000" w:firstRow="0" w:lastRow="0" w:firstColumn="0" w:lastColumn="0" w:oddVBand="0" w:evenVBand="0" w:oddHBand="0" w:evenHBand="0" w:firstRowFirstColumn="0" w:firstRowLastColumn="0" w:lastRowFirstColumn="0" w:lastRowLastColumn="0"/>
+              <w:rPr>
+                <w:lang w:val="es-CR"/>
+              </w:rPr>
+            </w:pPr>
+            <w:proofErr w:type="spellStart"/>
+            <w:r>
+              <w:rPr>
+                <w:lang w:val="es-CR"/>
+              </w:rPr>
+              <w:t>username</w:t>
+            </w:r>
+            <w:proofErr w:type="spellEnd"/>
+          </w:p>
+        </w:tc>
+      </w:tr>
+      <w:tr>
+        <w:trPr>
+          <w:cnfStyle w:val="000000100000" w:firstRow="0" w:lastRow="0" w:firstColumn="0" w:lastColumn="0" w:oddVBand="0" w:evenVBand="0" w:oddHBand="1" w:evenHBand="0" w:firstRowFirstColumn="0" w:firstRowLastColumn="0" w:lastRowFirstColumn="0" w:lastRowLastColumn="0"/>
+        </w:trPr>
+        <w:tc>
+          <w:tcPr>
+            <w:cnfStyle w:val="001000000000" w:firstRow="0" w:lastRow="0" w:firstColumn="1" w:lastColumn="0" w:oddVBand="0" w:evenVBand="0" w:oddHBand="0" w:evenHBand="0" w:firstRowFirstColumn="0" w:firstRowLastColumn="0" w:lastRowFirstColumn="0" w:lastRowLastColumn="0"/>
+            <w:tcW w:w="2322" w:type="dxa"/>
+          </w:tcPr>
+          <w:p>
+            <w:r>
+              <w:t>/</w:t>
+            </w:r>
+            <w:proofErr w:type="spellStart"/>
+            <w:r>
+              <w:t>addGastos</w:t>
+            </w:r>
+            <w:proofErr w:type="spellEnd"/>
+          </w:p>
+        </w:tc>
+        <w:tc>
+          <w:tcPr>
+            <w:tcW w:w="2292" w:type="dxa"/>
+          </w:tcPr>
+          <w:p>
+            <w:pPr>
+              <w:cnfStyle w:val="000000100000" w:firstRow="0" w:lastRow="0" w:firstColumn="0" w:lastColumn="0" w:oddVBand="0" w:evenVBand="0" w:oddHBand="1" w:evenHBand="0" w:firstRowFirstColumn="0" w:firstRowLastColumn="0" w:lastRowFirstColumn="0" w:lastRowLastColumn="0"/>
+            </w:pPr>
+            <w:proofErr w:type="spellStart"/>
+            <w:r>
+              <w:t>Agregar</w:t>
+            </w:r>
+            <w:proofErr w:type="spellEnd"/>
+            <w:r>
+              <w:t xml:space="preserve"> </w:t>
+            </w:r>
+            <w:proofErr w:type="spellStart"/>
+            <w:r>
+              <w:t>informacion</w:t>
+            </w:r>
+            <w:proofErr w:type="spellEnd"/>
+            <w:r>
+              <w:t xml:space="preserve"> de </w:t>
+            </w:r>
+            <w:proofErr w:type="spellStart"/>
+            <w:r>
+              <w:t>gastos</w:t>
+            </w:r>
+            <w:proofErr w:type="spellEnd"/>
+          </w:p>
+        </w:tc>
+        <w:tc>
+          <w:tcPr>
+            <w:tcW w:w="2186" w:type="dxa"/>
+          </w:tcPr>
+          <w:p>
+            <w:pPr>
+              <w:cnfStyle w:val="000000100000" w:firstRow="0" w:lastRow="0" w:firstColumn="0" w:lastColumn="0" w:oddVBand="0" w:evenVBand="0" w:oddHBand="1" w:evenHBand="0" w:firstRowFirstColumn="0" w:firstRowLastColumn="0" w:lastRowFirstColumn="0" w:lastRowLastColumn="0"/>
+            </w:pPr>
+            <w:r>
+              <w:t>POST</w:t>
+            </w:r>
+          </w:p>
+        </w:tc>
+        <w:tc>
+          <w:tcPr>
+            <w:tcW w:w="2254" w:type="dxa"/>
+          </w:tcPr>
+          <w:p>
+            <w:pPr>
+              <w:cnfStyle w:val="000000100000" w:firstRow="0" w:lastRow="0" w:firstColumn="0" w:lastColumn="0" w:oddVBand="0" w:evenVBand="0" w:oddHBand="1" w:evenHBand="0" w:firstRowFirstColumn="0" w:firstRowLastColumn="0" w:lastRowFirstColumn="0" w:lastRowLastColumn="0"/>
+            </w:pPr>
+            <w:r>
+              <w:t>username</w:t>
+            </w:r>
+          </w:p>
+        </w:tc>
+      </w:tr>
+      <w:tr>
+        <w:tc>
+          <w:tcPr>
+            <w:cnfStyle w:val="001000000000" w:firstRow="0" w:lastRow="0" w:firstColumn="1" w:lastColumn="0" w:oddVBand="0" w:evenVBand="0" w:oddHBand="0" w:evenHBand="0" w:firstRowFirstColumn="0" w:firstRowLastColumn="0" w:lastRowFirstColumn="0" w:lastRowLastColumn="0"/>
+            <w:tcW w:w="2322" w:type="dxa"/>
+          </w:tcPr>
+          <w:p>
+            <w:pPr>
+              <w:rPr>
+                <w:lang w:val="es-CR"/>
+              </w:rPr>
+            </w:pPr>
+            <w:r>
+              <w:rPr>
+                <w:lang w:val="es-CR"/>
+              </w:rPr>
+              <w:t>/</w:t>
+            </w:r>
+            <w:proofErr w:type="spellStart"/>
+            <w:r>
+              <w:rPr>
+                <w:lang w:val="es-CR"/>
+              </w:rPr>
+              <w:t>setPlace</w:t>
+            </w:r>
+            <w:proofErr w:type="spellEnd"/>
+          </w:p>
+        </w:tc>
+        <w:tc>
+          <w:tcPr>
+            <w:tcW w:w="2292" w:type="dxa"/>
+          </w:tcPr>
+          <w:p>
+            <w:pPr>
+              <w:cnfStyle w:val="000000000000" w:firstRow="0" w:lastRow="0" w:firstColumn="0" w:lastColumn="0" w:oddVBand="0" w:evenVBand="0" w:oddHBand="0" w:evenHBand="0" w:firstRowFirstColumn="0" w:firstRowLastColumn="0" w:lastRowFirstColumn="0" w:lastRowLastColumn="0"/>
+              <w:rPr>
+                <w:lang w:val="es-CR"/>
+              </w:rPr>
+            </w:pPr>
+            <w:r>
+              <w:rPr>
+                <w:lang w:val="es-CR"/>
+              </w:rPr>
+              <w:t>Asociar usuario a un lugar</w:t>
+            </w:r>
+          </w:p>
+        </w:tc>
+        <w:tc>
+          <w:tcPr>
+            <w:tcW w:w="2186" w:type="dxa"/>
+          </w:tcPr>
+          <w:p>
+            <w:pPr>
+              <w:cnfStyle w:val="000000000000" w:firstRow="0" w:lastRow="0" w:firstColumn="0" w:lastColumn="0" w:oddVBand="0" w:evenVBand="0" w:oddHBand="0" w:evenHBand="0" w:firstRowFirstColumn="0" w:firstRowLastColumn="0" w:lastRowFirstColumn="0" w:lastRowLastColumn="0"/>
+              <w:rPr>
+                <w:lang w:val="es-CR"/>
+              </w:rPr>
+            </w:pPr>
+            <w:r>
+              <w:rPr>
+                <w:lang w:val="es-CR"/>
+              </w:rPr>
+              <w:t>POST</w:t>
+            </w:r>
+          </w:p>
+        </w:tc>
+        <w:tc>
+          <w:tcPr>
+            <w:tcW w:w="2254" w:type="dxa"/>
+          </w:tcPr>
+          <w:p>
+            <w:pPr>
+              <w:cnfStyle w:val="000000000000" w:firstRow="0" w:lastRow="0" w:firstColumn="0" w:lastColumn="0" w:oddVBand="0" w:evenVBand="0" w:oddHBand="0" w:evenHBand="0" w:firstRowFirstColumn="0" w:firstRowLastColumn="0" w:lastRowFirstColumn="0" w:lastRowLastColumn="0"/>
+              <w:rPr>
+                <w:lang w:val="es-CR"/>
+              </w:rPr>
+            </w:pPr>
+            <w:proofErr w:type="spellStart"/>
+            <w:r>
+              <w:rPr>
+                <w:lang w:val="es-CR"/>
+              </w:rPr>
+              <w:t>Username</w:t>
+            </w:r>
+            <w:proofErr w:type="spellEnd"/>
+          </w:p>
+          <w:p>
+            <w:pPr>
+              <w:cnfStyle w:val="000000000000" w:firstRow="0" w:lastRow="0" w:firstColumn="0" w:lastColumn="0" w:oddVBand="0" w:evenVBand="0" w:oddHBand="0" w:evenHBand="0" w:firstRowFirstColumn="0" w:firstRowLastColumn="0" w:lastRowFirstColumn="0" w:lastRowLastColumn="0"/>
+              <w:rPr>
+                <w:lang w:val="es-CR"/>
+              </w:rPr>
+            </w:pPr>
+            <w:r>
+              <w:rPr>
+                <w:lang w:val="es-CR"/>
+              </w:rPr>
+              <w:t>place</w:t>
+            </w:r>
+          </w:p>
+        </w:tc>
+      </w:tr>
+      <w:tr>
+        <w:trPr>
+          <w:cnfStyle w:val="000000100000" w:firstRow="0" w:lastRow="0" w:firstColumn="0" w:lastColumn="0" w:oddVBand="0" w:evenVBand="0" w:oddHBand="1" w:evenHBand="0" w:firstRowFirstColumn="0" w:firstRowLastColumn="0" w:lastRowFirstColumn="0" w:lastRowLastColumn="0"/>
+        </w:trPr>
+        <w:tc>
+          <w:tcPr>
+            <w:cnfStyle w:val="001000000000" w:firstRow="0" w:lastRow="0" w:firstColumn="1" w:lastColumn="0" w:oddVBand="0" w:evenVBand="0" w:oddHBand="0" w:evenHBand="0" w:firstRowFirstColumn="0" w:firstRowLastColumn="0" w:lastRowFirstColumn="0" w:lastRowLastColumn="0"/>
+            <w:tcW w:w="2322" w:type="dxa"/>
+          </w:tcPr>
+          <w:p>
+            <w:r>
+              <w:t>/</w:t>
+            </w:r>
+            <w:proofErr w:type="spellStart"/>
+            <w:r>
+              <w:t>getPublicidad</w:t>
+            </w:r>
+            <w:proofErr w:type="spellEnd"/>
+          </w:p>
+        </w:tc>
+        <w:tc>
+          <w:tcPr>
+            <w:tcW w:w="2292" w:type="dxa"/>
+          </w:tcPr>
+          <w:p>
+            <w:pPr>
+              <w:cnfStyle w:val="000000100000" w:firstRow="0" w:lastRow="0" w:firstColumn="0" w:lastColumn="0" w:oddVBand="0" w:evenVBand="0" w:oddHBand="1" w:evenHBand="0" w:firstRowFirstColumn="0" w:firstRowLastColumn="0" w:lastRowFirstColumn="0" w:lastRowLastColumn="0"/>
+            </w:pPr>
+            <w:proofErr w:type="spellStart"/>
+            <w:r>
+              <w:t>Obtiene</w:t>
+            </w:r>
+            <w:proofErr w:type="spellEnd"/>
+            <w:r>
+              <w:t xml:space="preserve"> </w:t>
+            </w:r>
+            <w:proofErr w:type="spellStart"/>
+            <w:r>
+              <w:t>informacion</w:t>
+            </w:r>
+            <w:proofErr w:type="spellEnd"/>
+            <w:r>
+              <w:t xml:space="preserve"> de </w:t>
+            </w:r>
+            <w:proofErr w:type="spellStart"/>
+            <w:r>
+              <w:t>publicidad</w:t>
+            </w:r>
+            <w:proofErr w:type="spellEnd"/>
+          </w:p>
+        </w:tc>
+        <w:tc>
+          <w:tcPr>
+            <w:tcW w:w="2186" w:type="dxa"/>
+          </w:tcPr>
+          <w:p>
+            <w:pPr>
+              <w:cnfStyle w:val="000000100000" w:firstRow="0" w:lastRow="0" w:firstColumn="0" w:lastColumn="0" w:oddVBand="0" w:evenVBand="0" w:oddHBand="1" w:evenHBand="0" w:firstRowFirstColumn="0" w:firstRowLastColumn="0" w:lastRowFirstColumn="0" w:lastRowLastColumn="0"/>
+            </w:pPr>
+            <w:r>
+              <w:t>GET</w:t>
+            </w:r>
+          </w:p>
+        </w:tc>
+        <w:tc>
+          <w:tcPr>
+            <w:tcW w:w="2254" w:type="dxa"/>
+          </w:tcPr>
+          <w:p>
+            <w:pPr>
+              <w:cnfStyle w:val="000000100000" w:firstRow="0" w:lastRow="0" w:firstColumn="0" w:lastColumn="0" w:oddVBand="0" w:evenVBand="0" w:oddHBand="1" w:evenHBand="0" w:firstRowFirstColumn="0" w:firstRowLastColumn="0" w:lastRowFirstColumn="0" w:lastRowLastColumn="0"/>
+            </w:pPr>
+          </w:p>
+        </w:tc>
+      </w:tr>
+    </w:tbl>
+    <w:p/>
+    <w:p>
+      <w:pPr>
+        <w:pStyle w:val="Ttulo1"/>
       </w:pPr>
       <w:bookmarkStart w:id="21" w:name="_Toc387188081"/>
       <w:r>
@@ -5762,7 +7296,7 @@
     </w:p>
     <w:p>
       <w:pPr>
-        <w:pStyle w:val="Heading1"/>
+        <w:pStyle w:val="Ttulo1"/>
         <w:jc w:val="left"/>
       </w:pPr>
       <w:bookmarkStart w:id="22" w:name="_Toc384598468"/>
@@ -5789,7 +7323,7 @@
 </file>
 
 <file path=word/endnotes.xml><?xml version="1.0" encoding="utf-8"?>
-<w:endnotes xmlns:wpc="http://schemas.microsoft.com/office/word/2010/wordprocessingCanvas" xmlns:mc="http://schemas.openxmlformats.org/markup-compatibility/2006" xmlns:o="urn:schemas-microsoft-com:office:office" xmlns:r="http://schemas.openxmlformats.org/officeDocument/2006/relationships" xmlns:m="http://schemas.openxmlformats.org/officeDocument/2006/math" xmlns:v="urn:schemas-microsoft-com:vml" xmlns:wp14="http://schemas.microsoft.com/office/word/2010/wordprocessingDrawing" xmlns:wp="http://schemas.openxmlformats.org/drawingml/2006/wordprocessingDrawing" xmlns:w10="urn:schemas-microsoft-com:office:word" xmlns:w="http://schemas.openxmlformats.org/wordprocessingml/2006/main" xmlns:w14="http://schemas.microsoft.com/office/word/2010/wordml" xmlns:w15="http://schemas.microsoft.com/office/word/2012/wordml" xmlns:wpg="http://schemas.microsoft.com/office/word/2010/wordprocessingGroup" xmlns:wpi="http://schemas.microsoft.com/office/word/2010/wordprocessingInk" xmlns:wne="http://schemas.microsoft.com/office/word/2006/wordml" xmlns:wps="http://schemas.microsoft.com/office/word/2010/wordprocessingShape" mc:Ignorable="w14 w15 wp14">
+<w:endnotes xmlns:wpc="http://schemas.microsoft.com/office/word/2010/wordprocessingCanvas" xmlns:mc="http://schemas.openxmlformats.org/markup-compatibility/2006" xmlns:o="urn:schemas-microsoft-com:office:office" xmlns:r="http://schemas.openxmlformats.org/officeDocument/2006/relationships" xmlns:m="http://schemas.openxmlformats.org/officeDocument/2006/math" xmlns:v="urn:schemas-microsoft-com:vml" xmlns:wp14="http://schemas.microsoft.com/office/word/2010/wordprocessingDrawing" xmlns:wp="http://schemas.openxmlformats.org/drawingml/2006/wordprocessingDrawing" xmlns:w10="urn:schemas-microsoft-com:office:word" xmlns:w="http://schemas.openxmlformats.org/wordprocessingml/2006/main" xmlns:w14="http://schemas.microsoft.com/office/word/2010/wordml" xmlns:wpg="http://schemas.microsoft.com/office/word/2010/wordprocessingGroup" xmlns:wpi="http://schemas.microsoft.com/office/word/2010/wordprocessingInk" xmlns:wne="http://schemas.microsoft.com/office/word/2006/wordml" xmlns:wps="http://schemas.microsoft.com/office/word/2010/wordprocessingShape" mc:Ignorable="w14 wp14">
   <w:endnote w:type="separator" w:id="-1">
     <w:p>
       <w:pPr>
@@ -5814,7 +7348,7 @@
 </file>
 
 <file path=word/footnotes.xml><?xml version="1.0" encoding="utf-8"?>
-<w:footnotes xmlns:wpc="http://schemas.microsoft.com/office/word/2010/wordprocessingCanvas" xmlns:mc="http://schemas.openxmlformats.org/markup-compatibility/2006" xmlns:o="urn:schemas-microsoft-com:office:office" xmlns:r="http://schemas.openxmlformats.org/officeDocument/2006/relationships" xmlns:m="http://schemas.openxmlformats.org/officeDocument/2006/math" xmlns:v="urn:schemas-microsoft-com:vml" xmlns:wp14="http://schemas.microsoft.com/office/word/2010/wordprocessingDrawing" xmlns:wp="http://schemas.openxmlformats.org/drawingml/2006/wordprocessingDrawing" xmlns:w10="urn:schemas-microsoft-com:office:word" xmlns:w="http://schemas.openxmlformats.org/wordprocessingml/2006/main" xmlns:w14="http://schemas.microsoft.com/office/word/2010/wordml" xmlns:w15="http://schemas.microsoft.com/office/word/2012/wordml" xmlns:wpg="http://schemas.microsoft.com/office/word/2010/wordprocessingGroup" xmlns:wpi="http://schemas.microsoft.com/office/word/2010/wordprocessingInk" xmlns:wne="http://schemas.microsoft.com/office/word/2006/wordml" xmlns:wps="http://schemas.microsoft.com/office/word/2010/wordprocessingShape" mc:Ignorable="w14 w15 wp14">
+<w:footnotes xmlns:wpc="http://schemas.microsoft.com/office/word/2010/wordprocessingCanvas" xmlns:mc="http://schemas.openxmlformats.org/markup-compatibility/2006" xmlns:o="urn:schemas-microsoft-com:office:office" xmlns:r="http://schemas.openxmlformats.org/officeDocument/2006/relationships" xmlns:m="http://schemas.openxmlformats.org/officeDocument/2006/math" xmlns:v="urn:schemas-microsoft-com:vml" xmlns:wp14="http://schemas.microsoft.com/office/word/2010/wordprocessingDrawing" xmlns:wp="http://schemas.openxmlformats.org/drawingml/2006/wordprocessingDrawing" xmlns:w10="urn:schemas-microsoft-com:office:word" xmlns:w="http://schemas.openxmlformats.org/wordprocessingml/2006/main" xmlns:w14="http://schemas.microsoft.com/office/word/2010/wordml" xmlns:wpg="http://schemas.microsoft.com/office/word/2010/wordprocessingGroup" xmlns:wpi="http://schemas.microsoft.com/office/word/2010/wordprocessingInk" xmlns:wne="http://schemas.microsoft.com/office/word/2006/wordml" xmlns:wps="http://schemas.microsoft.com/office/word/2010/wordprocessingShape" mc:Ignorable="w14 wp14">
   <w:footnote w:type="separator" w:id="-1">
     <w:p>
       <w:pPr>
@@ -5839,7 +7373,7 @@
 </file>
 
 <file path=word/numbering.xml><?xml version="1.0" encoding="utf-8"?>
-<w:numbering xmlns:wpc="http://schemas.microsoft.com/office/word/2010/wordprocessingCanvas" xmlns:mc="http://schemas.openxmlformats.org/markup-compatibility/2006" xmlns:o="urn:schemas-microsoft-com:office:office" xmlns:r="http://schemas.openxmlformats.org/officeDocument/2006/relationships" xmlns:m="http://schemas.openxmlformats.org/officeDocument/2006/math" xmlns:v="urn:schemas-microsoft-com:vml" xmlns:wp14="http://schemas.microsoft.com/office/word/2010/wordprocessingDrawing" xmlns:wp="http://schemas.openxmlformats.org/drawingml/2006/wordprocessingDrawing" xmlns:w10="urn:schemas-microsoft-com:office:word" xmlns:w="http://schemas.openxmlformats.org/wordprocessingml/2006/main" xmlns:w14="http://schemas.microsoft.com/office/word/2010/wordml" xmlns:w15="http://schemas.microsoft.com/office/word/2012/wordml" xmlns:wpg="http://schemas.microsoft.com/office/word/2010/wordprocessingGroup" xmlns:wpi="http://schemas.microsoft.com/office/word/2010/wordprocessingInk" xmlns:wne="http://schemas.microsoft.com/office/word/2006/wordml" xmlns:wps="http://schemas.microsoft.com/office/word/2010/wordprocessingShape" mc:Ignorable="w14 w15 wp14">
+<w:numbering xmlns:wpc="http://schemas.microsoft.com/office/word/2010/wordprocessingCanvas" xmlns:mc="http://schemas.openxmlformats.org/markup-compatibility/2006" xmlns:o="urn:schemas-microsoft-com:office:office" xmlns:r="http://schemas.openxmlformats.org/officeDocument/2006/relationships" xmlns:m="http://schemas.openxmlformats.org/officeDocument/2006/math" xmlns:v="urn:schemas-microsoft-com:vml" xmlns:wp14="http://schemas.microsoft.com/office/word/2010/wordprocessingDrawing" xmlns:wp="http://schemas.openxmlformats.org/drawingml/2006/wordprocessingDrawing" xmlns:w10="urn:schemas-microsoft-com:office:word" xmlns:w="http://schemas.openxmlformats.org/wordprocessingml/2006/main" xmlns:w14="http://schemas.microsoft.com/office/word/2010/wordml" xmlns:wpg="http://schemas.microsoft.com/office/word/2010/wordprocessingGroup" xmlns:wpi="http://schemas.microsoft.com/office/word/2010/wordprocessingInk" xmlns:wne="http://schemas.microsoft.com/office/word/2006/wordml" xmlns:wps="http://schemas.microsoft.com/office/word/2010/wordprocessingShape" mc:Ignorable="w14 wp14">
   <w:abstractNum w:abstractNumId="0">
     <w:nsid w:val="00DE708C"/>
     <w:multiLevelType w:val="multilevel"/>
@@ -7880,7 +9414,7 @@
 </file>
 
 <file path=word/styles.xml><?xml version="1.0" encoding="utf-8"?>
-<w:styles xmlns:mc="http://schemas.openxmlformats.org/markup-compatibility/2006" xmlns:r="http://schemas.openxmlformats.org/officeDocument/2006/relationships" xmlns:w="http://schemas.openxmlformats.org/wordprocessingml/2006/main" xmlns:w14="http://schemas.microsoft.com/office/word/2010/wordml" xmlns:w15="http://schemas.microsoft.com/office/word/2012/wordml" mc:Ignorable="w14 w15">
+<w:styles xmlns:mc="http://schemas.openxmlformats.org/markup-compatibility/2006" xmlns:r="http://schemas.openxmlformats.org/officeDocument/2006/relationships" xmlns:w="http://schemas.openxmlformats.org/wordprocessingml/2006/main" xmlns:w14="http://schemas.microsoft.com/office/word/2010/wordml" mc:Ignorable="w14">
   <w:docDefaults>
     <w:rPrDefault>
       <w:rPr>
@@ -7896,378 +9430,144 @@
       </w:pPr>
     </w:pPrDefault>
   </w:docDefaults>
-  <w:latentStyles w:defLockedState="0" w:defUIPriority="99" w:defSemiHidden="0" w:defUnhideWhenUsed="0" w:defQFormat="0" w:count="371">
-    <w:lsdException w:name="Normal" w:uiPriority="0" w:qFormat="1"/>
-    <w:lsdException w:name="heading 1" w:uiPriority="9" w:qFormat="1"/>
-    <w:lsdException w:name="heading 2" w:semiHidden="1" w:uiPriority="9" w:unhideWhenUsed="1" w:qFormat="1"/>
-    <w:lsdException w:name="heading 3" w:semiHidden="1" w:uiPriority="9" w:unhideWhenUsed="1" w:qFormat="1"/>
-    <w:lsdException w:name="heading 4" w:semiHidden="1" w:uiPriority="9" w:unhideWhenUsed="1" w:qFormat="1"/>
-    <w:lsdException w:name="heading 5" w:semiHidden="1" w:uiPriority="9" w:unhideWhenUsed="1" w:qFormat="1"/>
-    <w:lsdException w:name="heading 6" w:semiHidden="1" w:uiPriority="9" w:unhideWhenUsed="1" w:qFormat="1"/>
-    <w:lsdException w:name="heading 7" w:semiHidden="1" w:uiPriority="9" w:unhideWhenUsed="1" w:qFormat="1"/>
-    <w:lsdException w:name="heading 8" w:semiHidden="1" w:uiPriority="9" w:unhideWhenUsed="1" w:qFormat="1"/>
-    <w:lsdException w:name="heading 9" w:semiHidden="1" w:uiPriority="9" w:unhideWhenUsed="1" w:qFormat="1"/>
-    <w:lsdException w:name="index 1" w:semiHidden="1" w:unhideWhenUsed="1"/>
-    <w:lsdException w:name="index 2" w:semiHidden="1" w:unhideWhenUsed="1"/>
-    <w:lsdException w:name="index 3" w:semiHidden="1" w:unhideWhenUsed="1"/>
-    <w:lsdException w:name="index 4" w:semiHidden="1" w:unhideWhenUsed="1"/>
-    <w:lsdException w:name="index 5" w:semiHidden="1" w:unhideWhenUsed="1"/>
-    <w:lsdException w:name="index 6" w:semiHidden="1" w:unhideWhenUsed="1"/>
-    <w:lsdException w:name="index 7" w:semiHidden="1" w:unhideWhenUsed="1"/>
-    <w:lsdException w:name="index 8" w:semiHidden="1" w:unhideWhenUsed="1"/>
-    <w:lsdException w:name="index 9" w:semiHidden="1" w:unhideWhenUsed="1"/>
-    <w:lsdException w:name="toc 1" w:semiHidden="1" w:uiPriority="39" w:unhideWhenUsed="1"/>
-    <w:lsdException w:name="toc 2" w:semiHidden="1" w:uiPriority="39" w:unhideWhenUsed="1"/>
-    <w:lsdException w:name="toc 3" w:semiHidden="1" w:uiPriority="39" w:unhideWhenUsed="1"/>
-    <w:lsdException w:name="toc 4" w:semiHidden="1" w:uiPriority="39" w:unhideWhenUsed="1"/>
-    <w:lsdException w:name="toc 5" w:semiHidden="1" w:uiPriority="39" w:unhideWhenUsed="1"/>
-    <w:lsdException w:name="toc 6" w:semiHidden="1" w:uiPriority="39" w:unhideWhenUsed="1"/>
-    <w:lsdException w:name="toc 7" w:semiHidden="1" w:uiPriority="39" w:unhideWhenUsed="1"/>
-    <w:lsdException w:name="toc 8" w:semiHidden="1" w:uiPriority="39" w:unhideWhenUsed="1"/>
-    <w:lsdException w:name="toc 9" w:semiHidden="1" w:uiPriority="39" w:unhideWhenUsed="1"/>
-    <w:lsdException w:name="Normal Indent" w:semiHidden="1" w:unhideWhenUsed="1"/>
-    <w:lsdException w:name="footnote text" w:semiHidden="1" w:unhideWhenUsed="1"/>
-    <w:lsdException w:name="annotation text" w:semiHidden="1" w:unhideWhenUsed="1"/>
-    <w:lsdException w:name="header" w:semiHidden="1" w:unhideWhenUsed="1"/>
-    <w:lsdException w:name="footer" w:semiHidden="1" w:unhideWhenUsed="1"/>
-    <w:lsdException w:name="index heading" w:semiHidden="1" w:unhideWhenUsed="1"/>
-    <w:lsdException w:name="caption" w:semiHidden="1" w:uiPriority="35" w:unhideWhenUsed="1" w:qFormat="1"/>
-    <w:lsdException w:name="table of figures" w:semiHidden="1" w:unhideWhenUsed="1"/>
-    <w:lsdException w:name="envelope address" w:semiHidden="1" w:unhideWhenUsed="1"/>
-    <w:lsdException w:name="envelope return" w:semiHidden="1" w:unhideWhenUsed="1"/>
-    <w:lsdException w:name="footnote reference" w:semiHidden="1" w:unhideWhenUsed="1"/>
-    <w:lsdException w:name="annotation reference" w:semiHidden="1" w:unhideWhenUsed="1"/>
-    <w:lsdException w:name="line number" w:semiHidden="1" w:unhideWhenUsed="1"/>
-    <w:lsdException w:name="page number" w:semiHidden="1" w:unhideWhenUsed="1"/>
-    <w:lsdException w:name="endnote reference" w:semiHidden="1" w:unhideWhenUsed="1"/>
-    <w:lsdException w:name="endnote text" w:semiHidden="1" w:unhideWhenUsed="1"/>
-    <w:lsdException w:name="table of authorities" w:semiHidden="1" w:unhideWhenUsed="1"/>
-    <w:lsdException w:name="macro" w:semiHidden="1" w:unhideWhenUsed="1"/>
-    <w:lsdException w:name="toa heading" w:semiHidden="1" w:unhideWhenUsed="1"/>
-    <w:lsdException w:name="List" w:semiHidden="1" w:unhideWhenUsed="1"/>
-    <w:lsdException w:name="List Bullet" w:semiHidden="1" w:unhideWhenUsed="1"/>
-    <w:lsdException w:name="List Number" w:semiHidden="1" w:unhideWhenUsed="1"/>
-    <w:lsdException w:name="List 2" w:semiHidden="1" w:unhideWhenUsed="1"/>
-    <w:lsdException w:name="List 3" w:semiHidden="1" w:unhideWhenUsed="1"/>
-    <w:lsdException w:name="List 4" w:semiHidden="1" w:unhideWhenUsed="1"/>
-    <w:lsdException w:name="List 5" w:semiHidden="1" w:unhideWhenUsed="1"/>
-    <w:lsdException w:name="List Bullet 2" w:semiHidden="1" w:unhideWhenUsed="1"/>
-    <w:lsdException w:name="List Bullet 3" w:semiHidden="1" w:unhideWhenUsed="1"/>
-    <w:lsdException w:name="List Bullet 4" w:semiHidden="1" w:unhideWhenUsed="1"/>
-    <w:lsdException w:name="List Bullet 5" w:semiHidden="1" w:unhideWhenUsed="1"/>
-    <w:lsdException w:name="List Number 2" w:semiHidden="1" w:unhideWhenUsed="1"/>
-    <w:lsdException w:name="List Number 3" w:semiHidden="1" w:unhideWhenUsed="1"/>
-    <w:lsdException w:name="List Number 4" w:semiHidden="1" w:unhideWhenUsed="1"/>
-    <w:lsdException w:name="List Number 5" w:semiHidden="1" w:unhideWhenUsed="1"/>
-    <w:lsdException w:name="Title" w:uiPriority="10" w:qFormat="1"/>
-    <w:lsdException w:name="Closing" w:semiHidden="1" w:unhideWhenUsed="1"/>
-    <w:lsdException w:name="Signature" w:semiHidden="1" w:unhideWhenUsed="1"/>
-    <w:lsdException w:name="Default Paragraph Font" w:semiHidden="1" w:uiPriority="1" w:unhideWhenUsed="1"/>
-    <w:lsdException w:name="Body Text" w:semiHidden="1" w:unhideWhenUsed="1"/>
-    <w:lsdException w:name="Body Text Indent" w:semiHidden="1" w:unhideWhenUsed="1"/>
-    <w:lsdException w:name="List Continue" w:semiHidden="1" w:unhideWhenUsed="1"/>
-    <w:lsdException w:name="List Continue 2" w:semiHidden="1" w:unhideWhenUsed="1"/>
-    <w:lsdException w:name="List Continue 3" w:semiHidden="1" w:unhideWhenUsed="1"/>
-    <w:lsdException w:name="List Continue 4" w:semiHidden="1" w:unhideWhenUsed="1"/>
-    <w:lsdException w:name="List Continue 5" w:semiHidden="1" w:unhideWhenUsed="1"/>
-    <w:lsdException w:name="Message Header" w:semiHidden="1" w:unhideWhenUsed="1"/>
-    <w:lsdException w:name="Subtitle" w:uiPriority="11" w:qFormat="1"/>
-    <w:lsdException w:name="Salutation" w:semiHidden="1" w:unhideWhenUsed="1"/>
-    <w:lsdException w:name="Date" w:semiHidden="1" w:unhideWhenUsed="1"/>
-    <w:lsdException w:name="Body Text First Indent" w:semiHidden="1" w:unhideWhenUsed="1"/>
-    <w:lsdException w:name="Body Text First Indent 2" w:semiHidden="1" w:unhideWhenUsed="1"/>
-    <w:lsdException w:name="Note Heading" w:semiHidden="1" w:unhideWhenUsed="1"/>
-    <w:lsdException w:name="Body Text 2" w:semiHidden="1" w:unhideWhenUsed="1"/>
-    <w:lsdException w:name="Body Text 3" w:semiHidden="1" w:unhideWhenUsed="1"/>
-    <w:lsdException w:name="Body Text Indent 2" w:semiHidden="1" w:unhideWhenUsed="1"/>
-    <w:lsdException w:name="Body Text Indent 3" w:semiHidden="1" w:unhideWhenUsed="1"/>
-    <w:lsdException w:name="Block Text" w:semiHidden="1" w:unhideWhenUsed="1"/>
-    <w:lsdException w:name="Hyperlink" w:semiHidden="1" w:unhideWhenUsed="1"/>
-    <w:lsdException w:name="FollowedHyperlink" w:semiHidden="1" w:unhideWhenUsed="1"/>
-    <w:lsdException w:name="Strong" w:uiPriority="22" w:qFormat="1"/>
-    <w:lsdException w:name="Emphasis" w:uiPriority="20" w:qFormat="1"/>
-    <w:lsdException w:name="Document Map" w:semiHidden="1" w:unhideWhenUsed="1"/>
-    <w:lsdException w:name="Plain Text" w:semiHidden="1" w:unhideWhenUsed="1"/>
-    <w:lsdException w:name="E-mail Signature" w:semiHidden="1" w:unhideWhenUsed="1"/>
-    <w:lsdException w:name="HTML Top of Form" w:semiHidden="1" w:unhideWhenUsed="1"/>
-    <w:lsdException w:name="HTML Bottom of Form" w:semiHidden="1" w:unhideWhenUsed="1"/>
-    <w:lsdException w:name="Normal (Web)" w:semiHidden="1" w:unhideWhenUsed="1"/>
-    <w:lsdException w:name="HTML Acronym" w:semiHidden="1" w:unhideWhenUsed="1"/>
-    <w:lsdException w:name="HTML Address" w:semiHidden="1" w:unhideWhenUsed="1"/>
-    <w:lsdException w:name="HTML Cite" w:semiHidden="1" w:unhideWhenUsed="1"/>
-    <w:lsdException w:name="HTML Code" w:semiHidden="1" w:unhideWhenUsed="1"/>
-    <w:lsdException w:name="HTML Definition" w:semiHidden="1" w:unhideWhenUsed="1"/>
-    <w:lsdException w:name="HTML Keyboard" w:semiHidden="1" w:unhideWhenUsed="1"/>
-    <w:lsdException w:name="HTML Preformatted" w:semiHidden="1" w:unhideWhenUsed="1"/>
-    <w:lsdException w:name="HTML Sample" w:semiHidden="1" w:unhideWhenUsed="1"/>
-    <w:lsdException w:name="HTML Typewriter" w:semiHidden="1" w:unhideWhenUsed="1"/>
-    <w:lsdException w:name="HTML Variable" w:semiHidden="1" w:unhideWhenUsed="1"/>
-    <w:lsdException w:name="Normal Table" w:semiHidden="1" w:unhideWhenUsed="1"/>
-    <w:lsdException w:name="annotation subject" w:semiHidden="1" w:unhideWhenUsed="1"/>
-    <w:lsdException w:name="No List" w:semiHidden="1" w:unhideWhenUsed="1"/>
-    <w:lsdException w:name="Outline List 1" w:semiHidden="1" w:unhideWhenUsed="1"/>
-    <w:lsdException w:name="Outline List 2" w:semiHidden="1" w:unhideWhenUsed="1"/>
-    <w:lsdException w:name="Outline List 3" w:semiHidden="1" w:unhideWhenUsed="1"/>
-    <w:lsdException w:name="Table Simple 1" w:semiHidden="1" w:unhideWhenUsed="1"/>
-    <w:lsdException w:name="Table Simple 2" w:semiHidden="1" w:unhideWhenUsed="1"/>
-    <w:lsdException w:name="Table Simple 3" w:semiHidden="1" w:unhideWhenUsed="1"/>
-    <w:lsdException w:name="Table Classic 1" w:semiHidden="1" w:unhideWhenUsed="1"/>
-    <w:lsdException w:name="Table Classic 2" w:semiHidden="1" w:unhideWhenUsed="1"/>
-    <w:lsdException w:name="Table Classic 3" w:semiHidden="1" w:unhideWhenUsed="1"/>
-    <w:lsdException w:name="Table Classic 4" w:semiHidden="1" w:unhideWhenUsed="1"/>
-    <w:lsdException w:name="Table Colorful 1" w:semiHidden="1" w:unhideWhenUsed="1"/>
-    <w:lsdException w:name="Table Colorful 2" w:semiHidden="1" w:unhideWhenUsed="1"/>
-    <w:lsdException w:name="Table Colorful 3" w:semiHidden="1" w:unhideWhenUsed="1"/>
-    <w:lsdException w:name="Table Columns 1" w:semiHidden="1" w:unhideWhenUsed="1"/>
-    <w:lsdException w:name="Table Columns 2" w:semiHidden="1" w:unhideWhenUsed="1"/>
-    <w:lsdException w:name="Table Columns 3" w:semiHidden="1" w:unhideWhenUsed="1"/>
-    <w:lsdException w:name="Table Columns 4" w:semiHidden="1" w:unhideWhenUsed="1"/>
-    <w:lsdException w:name="Table Columns 5" w:semiHidden="1" w:unhideWhenUsed="1"/>
-    <w:lsdException w:name="Table Grid 1" w:semiHidden="1" w:unhideWhenUsed="1"/>
-    <w:lsdException w:name="Table Grid 2" w:semiHidden="1" w:unhideWhenUsed="1"/>
-    <w:lsdException w:name="Table Grid 3" w:semiHidden="1" w:unhideWhenUsed="1"/>
-    <w:lsdException w:name="Table Grid 4" w:semiHidden="1" w:unhideWhenUsed="1"/>
-    <w:lsdException w:name="Table Grid 5" w:semiHidden="1" w:unhideWhenUsed="1"/>
-    <w:lsdException w:name="Table Grid 6" w:semiHidden="1" w:unhideWhenUsed="1"/>
-    <w:lsdException w:name="Table Grid 7" w:semiHidden="1" w:unhideWhenUsed="1"/>
-    <w:lsdException w:name="Table Grid 8" w:semiHidden="1" w:unhideWhenUsed="1"/>
-    <w:lsdException w:name="Table List 1" w:semiHidden="1" w:unhideWhenUsed="1"/>
-    <w:lsdException w:name="Table List 2" w:semiHidden="1" w:unhideWhenUsed="1"/>
-    <w:lsdException w:name="Table List 3" w:semiHidden="1" w:unhideWhenUsed="1"/>
-    <w:lsdException w:name="Table List 4" w:semiHidden="1" w:unhideWhenUsed="1"/>
-    <w:lsdException w:name="Table List 5" w:semiHidden="1" w:unhideWhenUsed="1"/>
-    <w:lsdException w:name="Table List 6" w:semiHidden="1" w:unhideWhenUsed="1"/>
-    <w:lsdException w:name="Table List 7" w:semiHidden="1" w:unhideWhenUsed="1"/>
-    <w:lsdException w:name="Table List 8" w:semiHidden="1" w:unhideWhenUsed="1"/>
-    <w:lsdException w:name="Table 3D effects 1" w:semiHidden="1" w:unhideWhenUsed="1"/>
-    <w:lsdException w:name="Table 3D effects 2" w:semiHidden="1" w:unhideWhenUsed="1"/>
-    <w:lsdException w:name="Table 3D effects 3" w:semiHidden="1" w:unhideWhenUsed="1"/>
-    <w:lsdException w:name="Table Contemporary" w:semiHidden="1" w:unhideWhenUsed="1"/>
-    <w:lsdException w:name="Table Elegant" w:semiHidden="1" w:unhideWhenUsed="1"/>
-    <w:lsdException w:name="Table Professional" w:semiHidden="1" w:unhideWhenUsed="1"/>
-    <w:lsdException w:name="Table Subtle 1" w:semiHidden="1" w:unhideWhenUsed="1"/>
-    <w:lsdException w:name="Table Subtle 2" w:semiHidden="1" w:unhideWhenUsed="1"/>
-    <w:lsdException w:name="Table Web 1" w:semiHidden="1" w:unhideWhenUsed="1"/>
-    <w:lsdException w:name="Table Web 2" w:semiHidden="1" w:unhideWhenUsed="1"/>
-    <w:lsdException w:name="Table Web 3" w:semiHidden="1" w:unhideWhenUsed="1"/>
-    <w:lsdException w:name="Balloon Text" w:semiHidden="1" w:unhideWhenUsed="1"/>
-    <w:lsdException w:name="Table Grid" w:uiPriority="39"/>
-    <w:lsdException w:name="Table Theme" w:semiHidden="1" w:unhideWhenUsed="1"/>
-    <w:lsdException w:name="Placeholder Text" w:semiHidden="1"/>
-    <w:lsdException w:name="No Spacing" w:uiPriority="1" w:qFormat="1"/>
-    <w:lsdException w:name="Light Shading" w:uiPriority="60"/>
-    <w:lsdException w:name="Light List" w:uiPriority="61"/>
-    <w:lsdException w:name="Light Grid" w:uiPriority="62"/>
-    <w:lsdException w:name="Medium Shading 1" w:uiPriority="63"/>
-    <w:lsdException w:name="Medium Shading 2" w:uiPriority="64"/>
-    <w:lsdException w:name="Medium List 1" w:uiPriority="65"/>
-    <w:lsdException w:name="Medium List 2" w:uiPriority="66"/>
-    <w:lsdException w:name="Medium Grid 1" w:uiPriority="67"/>
-    <w:lsdException w:name="Medium Grid 2" w:uiPriority="68"/>
-    <w:lsdException w:name="Medium Grid 3" w:uiPriority="69"/>
-    <w:lsdException w:name="Dark List" w:uiPriority="70"/>
-    <w:lsdException w:name="Colorful Shading" w:uiPriority="71"/>
-    <w:lsdException w:name="Colorful List" w:uiPriority="72"/>
-    <w:lsdException w:name="Colorful Grid" w:uiPriority="73"/>
-    <w:lsdException w:name="Light Shading Accent 1" w:uiPriority="60"/>
-    <w:lsdException w:name="Light List Accent 1" w:uiPriority="61"/>
-    <w:lsdException w:name="Light Grid Accent 1" w:uiPriority="62"/>
-    <w:lsdException w:name="Medium Shading 1 Accent 1" w:uiPriority="63"/>
-    <w:lsdException w:name="Medium Shading 2 Accent 1" w:uiPriority="64"/>
-    <w:lsdException w:name="Medium List 1 Accent 1" w:uiPriority="65"/>
-    <w:lsdException w:name="Revision" w:semiHidden="1"/>
-    <w:lsdException w:name="List Paragraph" w:uiPriority="34" w:qFormat="1"/>
-    <w:lsdException w:name="Quote" w:uiPriority="29" w:qFormat="1"/>
-    <w:lsdException w:name="Intense Quote" w:uiPriority="30" w:qFormat="1"/>
-    <w:lsdException w:name="Medium List 2 Accent 1" w:uiPriority="66"/>
-    <w:lsdException w:name="Medium Grid 1 Accent 1" w:uiPriority="67"/>
-    <w:lsdException w:name="Medium Grid 2 Accent 1" w:uiPriority="68"/>
-    <w:lsdException w:name="Medium Grid 3 Accent 1" w:uiPriority="69"/>
-    <w:lsdException w:name="Dark List Accent 1" w:uiPriority="70"/>
-    <w:lsdException w:name="Colorful Shading Accent 1" w:uiPriority="71"/>
-    <w:lsdException w:name="Colorful List Accent 1" w:uiPriority="72"/>
-    <w:lsdException w:name="Colorful Grid Accent 1" w:uiPriority="73"/>
-    <w:lsdException w:name="Light Shading Accent 2" w:uiPriority="60"/>
-    <w:lsdException w:name="Light List Accent 2" w:uiPriority="61"/>
-    <w:lsdException w:name="Light Grid Accent 2" w:uiPriority="62"/>
-    <w:lsdException w:name="Medium Shading 1 Accent 2" w:uiPriority="63"/>
-    <w:lsdException w:name="Medium Shading 2 Accent 2" w:uiPriority="64"/>
-    <w:lsdException w:name="Medium List 1 Accent 2" w:uiPriority="65"/>
-    <w:lsdException w:name="Medium List 2 Accent 2" w:uiPriority="66"/>
-    <w:lsdException w:name="Medium Grid 1 Accent 2" w:uiPriority="67"/>
-    <w:lsdException w:name="Medium Grid 2 Accent 2" w:uiPriority="68"/>
-    <w:lsdException w:name="Medium Grid 3 Accent 2" w:uiPriority="69"/>
-    <w:lsdException w:name="Dark List Accent 2" w:uiPriority="70"/>
-    <w:lsdException w:name="Colorful Shading Accent 2" w:uiPriority="71"/>
-    <w:lsdException w:name="Colorful List Accent 2" w:uiPriority="72"/>
-    <w:lsdException w:name="Colorful Grid Accent 2" w:uiPriority="73"/>
-    <w:lsdException w:name="Light Shading Accent 3" w:uiPriority="60"/>
-    <w:lsdException w:name="Light List Accent 3" w:uiPriority="61"/>
-    <w:lsdException w:name="Light Grid Accent 3" w:uiPriority="62"/>
-    <w:lsdException w:name="Medium Shading 1 Accent 3" w:uiPriority="63"/>
-    <w:lsdException w:name="Medium Shading 2 Accent 3" w:uiPriority="64"/>
-    <w:lsdException w:name="Medium List 1 Accent 3" w:uiPriority="65"/>
-    <w:lsdException w:name="Medium List 2 Accent 3" w:uiPriority="66"/>
-    <w:lsdException w:name="Medium Grid 1 Accent 3" w:uiPriority="67"/>
-    <w:lsdException w:name="Medium Grid 2 Accent 3" w:uiPriority="68"/>
-    <w:lsdException w:name="Medium Grid 3 Accent 3" w:uiPriority="69"/>
-    <w:lsdException w:name="Dark List Accent 3" w:uiPriority="70"/>
-    <w:lsdException w:name="Colorful Shading Accent 3" w:uiPriority="71"/>
-    <w:lsdException w:name="Colorful List Accent 3" w:uiPriority="72"/>
-    <w:lsdException w:name="Colorful Grid Accent 3" w:uiPriority="73"/>
-    <w:lsdException w:name="Light Shading Accent 4" w:uiPriority="60"/>
-    <w:lsdException w:name="Light List Accent 4" w:uiPriority="61"/>
-    <w:lsdException w:name="Light Grid Accent 4" w:uiPriority="62"/>
-    <w:lsdException w:name="Medium Shading 1 Accent 4" w:uiPriority="63"/>
-    <w:lsdException w:name="Medium Shading 2 Accent 4" w:uiPriority="64"/>
-    <w:lsdException w:name="Medium List 1 Accent 4" w:uiPriority="65"/>
-    <w:lsdException w:name="Medium List 2 Accent 4" w:uiPriority="66"/>
-    <w:lsdException w:name="Medium Grid 1 Accent 4" w:uiPriority="67"/>
-    <w:lsdException w:name="Medium Grid 2 Accent 4" w:uiPriority="68"/>
-    <w:lsdException w:name="Medium Grid 3 Accent 4" w:uiPriority="69"/>
-    <w:lsdException w:name="Dark List Accent 4" w:uiPriority="70"/>
-    <w:lsdException w:name="Colorful Shading Accent 4" w:uiPriority="71"/>
-    <w:lsdException w:name="Colorful List Accent 4" w:uiPriority="72"/>
-    <w:lsdException w:name="Colorful Grid Accent 4" w:uiPriority="73"/>
-    <w:lsdException w:name="Light Shading Accent 5" w:uiPriority="60"/>
-    <w:lsdException w:name="Light List Accent 5" w:uiPriority="61"/>
-    <w:lsdException w:name="Light Grid Accent 5" w:uiPriority="62"/>
-    <w:lsdException w:name="Medium Shading 1 Accent 5" w:uiPriority="63"/>
-    <w:lsdException w:name="Medium Shading 2 Accent 5" w:uiPriority="64"/>
-    <w:lsdException w:name="Medium List 1 Accent 5" w:uiPriority="65"/>
-    <w:lsdException w:name="Medium List 2 Accent 5" w:uiPriority="66"/>
-    <w:lsdException w:name="Medium Grid 1 Accent 5" w:uiPriority="67"/>
-    <w:lsdException w:name="Medium Grid 2 Accent 5" w:uiPriority="68"/>
-    <w:lsdException w:name="Medium Grid 3 Accent 5" w:uiPriority="69"/>
-    <w:lsdException w:name="Dark List Accent 5" w:uiPriority="70"/>
-    <w:lsdException w:name="Colorful Shading Accent 5" w:uiPriority="71"/>
-    <w:lsdException w:name="Colorful List Accent 5" w:uiPriority="72"/>
-    <w:lsdException w:name="Colorful Grid Accent 5" w:uiPriority="73"/>
-    <w:lsdException w:name="Light Shading Accent 6" w:uiPriority="60"/>
-    <w:lsdException w:name="Light List Accent 6" w:uiPriority="61"/>
-    <w:lsdException w:name="Light Grid Accent 6" w:uiPriority="62"/>
-    <w:lsdException w:name="Medium Shading 1 Accent 6" w:uiPriority="63"/>
-    <w:lsdException w:name="Medium Shading 2 Accent 6" w:uiPriority="64"/>
-    <w:lsdException w:name="Medium List 1 Accent 6" w:uiPriority="65"/>
-    <w:lsdException w:name="Medium List 2 Accent 6" w:uiPriority="66"/>
-    <w:lsdException w:name="Medium Grid 1 Accent 6" w:uiPriority="67"/>
-    <w:lsdException w:name="Medium Grid 2 Accent 6" w:uiPriority="68"/>
-    <w:lsdException w:name="Medium Grid 3 Accent 6" w:uiPriority="69"/>
-    <w:lsdException w:name="Dark List Accent 6" w:uiPriority="70"/>
-    <w:lsdException w:name="Colorful Shading Accent 6" w:uiPriority="71"/>
-    <w:lsdException w:name="Colorful List Accent 6" w:uiPriority="72"/>
-    <w:lsdException w:name="Colorful Grid Accent 6" w:uiPriority="73"/>
-    <w:lsdException w:name="Subtle Emphasis" w:uiPriority="19" w:qFormat="1"/>
-    <w:lsdException w:name="Intense Emphasis" w:uiPriority="21" w:qFormat="1"/>
-    <w:lsdException w:name="Subtle Reference" w:uiPriority="31" w:qFormat="1"/>
-    <w:lsdException w:name="Intense Reference" w:uiPriority="32" w:qFormat="1"/>
-    <w:lsdException w:name="Book Title" w:uiPriority="33" w:qFormat="1"/>
-    <w:lsdException w:name="Bibliography" w:semiHidden="1" w:uiPriority="37" w:unhideWhenUsed="1"/>
-    <w:lsdException w:name="TOC Heading" w:semiHidden="1" w:uiPriority="39" w:unhideWhenUsed="1" w:qFormat="1"/>
-    <w:lsdException w:name="Plain Table 1" w:uiPriority="41"/>
-    <w:lsdException w:name="Plain Table 2" w:uiPriority="42"/>
-    <w:lsdException w:name="Plain Table 3" w:uiPriority="43"/>
-    <w:lsdException w:name="Plain Table 4" w:uiPriority="44"/>
-    <w:lsdException w:name="Plain Table 5" w:uiPriority="45"/>
-    <w:lsdException w:name="Grid Table Light" w:uiPriority="40"/>
-    <w:lsdException w:name="Grid Table 1 Light" w:uiPriority="46"/>
-    <w:lsdException w:name="Grid Table 2" w:uiPriority="47"/>
-    <w:lsdException w:name="Grid Table 3" w:uiPriority="48"/>
-    <w:lsdException w:name="Grid Table 4" w:uiPriority="49"/>
-    <w:lsdException w:name="Grid Table 5 Dark" w:uiPriority="50"/>
-    <w:lsdException w:name="Grid Table 6 Colorful" w:uiPriority="51"/>
-    <w:lsdException w:name="Grid Table 7 Colorful" w:uiPriority="52"/>
-    <w:lsdException w:name="Grid Table 1 Light Accent 1" w:uiPriority="46"/>
-    <w:lsdException w:name="Grid Table 2 Accent 1" w:uiPriority="47"/>
-    <w:lsdException w:name="Grid Table 3 Accent 1" w:uiPriority="48"/>
-    <w:lsdException w:name="Grid Table 4 Accent 1" w:uiPriority="49"/>
-    <w:lsdException w:name="Grid Table 5 Dark Accent 1" w:uiPriority="50"/>
-    <w:lsdException w:name="Grid Table 6 Colorful Accent 1" w:uiPriority="51"/>
-    <w:lsdException w:name="Grid Table 7 Colorful Accent 1" w:uiPriority="52"/>
-    <w:lsdException w:name="Grid Table 1 Light Accent 2" w:uiPriority="46"/>
-    <w:lsdException w:name="Grid Table 2 Accent 2" w:uiPriority="47"/>
-    <w:lsdException w:name="Grid Table 3 Accent 2" w:uiPriority="48"/>
-    <w:lsdException w:name="Grid Table 4 Accent 2" w:uiPriority="49"/>
-    <w:lsdException w:name="Grid Table 5 Dark Accent 2" w:uiPriority="50"/>
-    <w:lsdException w:name="Grid Table 6 Colorful Accent 2" w:uiPriority="51"/>
-    <w:lsdException w:name="Grid Table 7 Colorful Accent 2" w:uiPriority="52"/>
-    <w:lsdException w:name="Grid Table 1 Light Accent 3" w:uiPriority="46"/>
-    <w:lsdException w:name="Grid Table 2 Accent 3" w:uiPriority="47"/>
-    <w:lsdException w:name="Grid Table 3 Accent 3" w:uiPriority="48"/>
-    <w:lsdException w:name="Grid Table 4 Accent 3" w:uiPriority="49"/>
-    <w:lsdException w:name="Grid Table 5 Dark Accent 3" w:uiPriority="50"/>
-    <w:lsdException w:name="Grid Table 6 Colorful Accent 3" w:uiPriority="51"/>
-    <w:lsdException w:name="Grid Table 7 Colorful Accent 3" w:uiPriority="52"/>
-    <w:lsdException w:name="Grid Table 1 Light Accent 4" w:uiPriority="46"/>
-    <w:lsdException w:name="Grid Table 2 Accent 4" w:uiPriority="47"/>
-    <w:lsdException w:name="Grid Table 3 Accent 4" w:uiPriority="48"/>
-    <w:lsdException w:name="Grid Table 4 Accent 4" w:uiPriority="49"/>
-    <w:lsdException w:name="Grid Table 5 Dark Accent 4" w:uiPriority="50"/>
-    <w:lsdException w:name="Grid Table 6 Colorful Accent 4" w:uiPriority="51"/>
-    <w:lsdException w:name="Grid Table 7 Colorful Accent 4" w:uiPriority="52"/>
-    <w:lsdException w:name="Grid Table 1 Light Accent 5" w:uiPriority="46"/>
-    <w:lsdException w:name="Grid Table 2 Accent 5" w:uiPriority="47"/>
-    <w:lsdException w:name="Grid Table 3 Accent 5" w:uiPriority="48"/>
-    <w:lsdException w:name="Grid Table 4 Accent 5" w:uiPriority="49"/>
-    <w:lsdException w:name="Grid Table 5 Dark Accent 5" w:uiPriority="50"/>
-    <w:lsdException w:name="Grid Table 6 Colorful Accent 5" w:uiPriority="51"/>
-    <w:lsdException w:name="Grid Table 7 Colorful Accent 5" w:uiPriority="52"/>
-    <w:lsdException w:name="Grid Table 1 Light Accent 6" w:uiPriority="46"/>
-    <w:lsdException w:name="Grid Table 2 Accent 6" w:uiPriority="47"/>
-    <w:lsdException w:name="Grid Table 3 Accent 6" w:uiPriority="48"/>
-    <w:lsdException w:name="Grid Table 4 Accent 6" w:uiPriority="49"/>
-    <w:lsdException w:name="Grid Table 5 Dark Accent 6" w:uiPriority="50"/>
-    <w:lsdException w:name="Grid Table 6 Colorful Accent 6" w:uiPriority="51"/>
-    <w:lsdException w:name="Grid Table 7 Colorful Accent 6" w:uiPriority="52"/>
-    <w:lsdException w:name="List Table 1 Light" w:uiPriority="46"/>
-    <w:lsdException w:name="List Table 2" w:uiPriority="47"/>
-    <w:lsdException w:name="List Table 3" w:uiPriority="48"/>
-    <w:lsdException w:name="List Table 4" w:uiPriority="49"/>
-    <w:lsdException w:name="List Table 5 Dark" w:uiPriority="50"/>
-    <w:lsdException w:name="List Table 6 Colorful" w:uiPriority="51"/>
-    <w:lsdException w:name="List Table 7 Colorful" w:uiPriority="52"/>
-    <w:lsdException w:name="List Table 1 Light Accent 1" w:uiPriority="46"/>
-    <w:lsdException w:name="List Table 2 Accent 1" w:uiPriority="47"/>
-    <w:lsdException w:name="List Table 3 Accent 1" w:uiPriority="48"/>
-    <w:lsdException w:name="List Table 4 Accent 1" w:uiPriority="49"/>
-    <w:lsdException w:name="List Table 5 Dark Accent 1" w:uiPriority="50"/>
-    <w:lsdException w:name="List Table 6 Colorful Accent 1" w:uiPriority="51"/>
-    <w:lsdException w:name="List Table 7 Colorful Accent 1" w:uiPriority="52"/>
-    <w:lsdException w:name="List Table 1 Light Accent 2" w:uiPriority="46"/>
-    <w:lsdException w:name="List Table 2 Accent 2" w:uiPriority="47"/>
-    <w:lsdException w:name="List Table 3 Accent 2" w:uiPriority="48"/>
-    <w:lsdException w:name="List Table 4 Accent 2" w:uiPriority="49"/>
-    <w:lsdException w:name="List Table 5 Dark Accent 2" w:uiPriority="50"/>
-    <w:lsdException w:name="List Table 6 Colorful Accent 2" w:uiPriority="51"/>
-    <w:lsdException w:name="List Table 7 Colorful Accent 2" w:uiPriority="52"/>
-    <w:lsdException w:name="List Table 1 Light Accent 3" w:uiPriority="46"/>
-    <w:lsdException w:name="List Table 2 Accent 3" w:uiPriority="47"/>
-    <w:lsdException w:name="List Table 3 Accent 3" w:uiPriority="48"/>
-    <w:lsdException w:name="List Table 4 Accent 3" w:uiPriority="49"/>
-    <w:lsdException w:name="List Table 5 Dark Accent 3" w:uiPriority="50"/>
-    <w:lsdException w:name="List Table 6 Colorful Accent 3" w:uiPriority="51"/>
-    <w:lsdException w:name="List Table 7 Colorful Accent 3" w:uiPriority="52"/>
-    <w:lsdException w:name="List Table 1 Light Accent 4" w:uiPriority="46"/>
-    <w:lsdException w:name="List Table 2 Accent 4" w:uiPriority="47"/>
-    <w:lsdException w:name="List Table 3 Accent 4" w:uiPriority="48"/>
-    <w:lsdException w:name="List Table 4 Accent 4" w:uiPriority="49"/>
-    <w:lsdException w:name="List Table 5 Dark Accent 4" w:uiPriority="50"/>
-    <w:lsdException w:name="List Table 6 Colorful Accent 4" w:uiPriority="51"/>
-    <w:lsdException w:name="List Table 7 Colorful Accent 4" w:uiPriority="52"/>
-    <w:lsdException w:name="List Table 1 Light Accent 5" w:uiPriority="46"/>
-    <w:lsdException w:name="List Table 2 Accent 5" w:uiPriority="47"/>
-    <w:lsdException w:name="List Table 3 Accent 5" w:uiPriority="48"/>
-    <w:lsdException w:name="List Table 4 Accent 5" w:uiPriority="49"/>
-    <w:lsdException w:name="List Table 5 Dark Accent 5" w:uiPriority="50"/>
-    <w:lsdException w:name="List Table 6 Colorful Accent 5" w:uiPriority="51"/>
-    <w:lsdException w:name="List Table 7 Colorful Accent 5" w:uiPriority="52"/>
-    <w:lsdException w:name="List Table 1 Light Accent 6" w:uiPriority="46"/>
-    <w:lsdException w:name="List Table 2 Accent 6" w:uiPriority="47"/>
-    <w:lsdException w:name="List Table 3 Accent 6" w:uiPriority="48"/>
-    <w:lsdException w:name="List Table 4 Accent 6" w:uiPriority="49"/>
-    <w:lsdException w:name="List Table 5 Dark Accent 6" w:uiPriority="50"/>
-    <w:lsdException w:name="List Table 6 Colorful Accent 6" w:uiPriority="51"/>
-    <w:lsdException w:name="List Table 7 Colorful Accent 6" w:uiPriority="52"/>
+  <w:latentStyles w:defLockedState="0" w:defUIPriority="99" w:defSemiHidden="1" w:defUnhideWhenUsed="1" w:defQFormat="0" w:count="267">
+    <w:lsdException w:name="Normal" w:semiHidden="0" w:uiPriority="0" w:unhideWhenUsed="0" w:qFormat="1"/>
+    <w:lsdException w:name="heading 1" w:semiHidden="0" w:uiPriority="9" w:unhideWhenUsed="0" w:qFormat="1"/>
+    <w:lsdException w:name="heading 2" w:uiPriority="9" w:qFormat="1"/>
+    <w:lsdException w:name="heading 3" w:uiPriority="9" w:qFormat="1"/>
+    <w:lsdException w:name="heading 4" w:uiPriority="9" w:qFormat="1"/>
+    <w:lsdException w:name="heading 5" w:uiPriority="9" w:qFormat="1"/>
+    <w:lsdException w:name="heading 6" w:uiPriority="9" w:qFormat="1"/>
+    <w:lsdException w:name="heading 7" w:uiPriority="9" w:qFormat="1"/>
+    <w:lsdException w:name="heading 8" w:uiPriority="9" w:qFormat="1"/>
+    <w:lsdException w:name="heading 9" w:uiPriority="9" w:qFormat="1"/>
+    <w:lsdException w:name="toc 1" w:uiPriority="39"/>
+    <w:lsdException w:name="toc 2" w:uiPriority="39"/>
+    <w:lsdException w:name="toc 3" w:uiPriority="39"/>
+    <w:lsdException w:name="toc 4" w:uiPriority="39"/>
+    <w:lsdException w:name="toc 5" w:uiPriority="39"/>
+    <w:lsdException w:name="toc 6" w:uiPriority="39"/>
+    <w:lsdException w:name="toc 7" w:uiPriority="39"/>
+    <w:lsdException w:name="toc 8" w:uiPriority="39"/>
+    <w:lsdException w:name="toc 9" w:uiPriority="39"/>
+    <w:lsdException w:name="caption" w:uiPriority="35" w:qFormat="1"/>
+    <w:lsdException w:name="Title" w:semiHidden="0" w:uiPriority="10" w:unhideWhenUsed="0" w:qFormat="1"/>
+    <w:lsdException w:name="Default Paragraph Font" w:uiPriority="1"/>
+    <w:lsdException w:name="Subtitle" w:semiHidden="0" w:uiPriority="11" w:unhideWhenUsed="0" w:qFormat="1"/>
+    <w:lsdException w:name="Strong" w:semiHidden="0" w:uiPriority="22" w:unhideWhenUsed="0" w:qFormat="1"/>
+    <w:lsdException w:name="Emphasis" w:semiHidden="0" w:uiPriority="20" w:unhideWhenUsed="0" w:qFormat="1"/>
+    <w:lsdException w:name="Table Grid" w:semiHidden="0" w:uiPriority="39" w:unhideWhenUsed="0"/>
+    <w:lsdException w:name="Placeholder Text" w:unhideWhenUsed="0"/>
+    <w:lsdException w:name="No Spacing" w:semiHidden="0" w:uiPriority="1" w:unhideWhenUsed="0" w:qFormat="1"/>
+    <w:lsdException w:name="Light Shading" w:semiHidden="0" w:uiPriority="60" w:unhideWhenUsed="0"/>
+    <w:lsdException w:name="Light List" w:semiHidden="0" w:uiPriority="61" w:unhideWhenUsed="0"/>
+    <w:lsdException w:name="Light Grid" w:semiHidden="0" w:uiPriority="62" w:unhideWhenUsed="0"/>
+    <w:lsdException w:name="Medium Shading 1" w:semiHidden="0" w:uiPriority="63" w:unhideWhenUsed="0"/>
+    <w:lsdException w:name="Medium Shading 2" w:semiHidden="0" w:uiPriority="64" w:unhideWhenUsed="0"/>
+    <w:lsdException w:name="Medium List 1" w:semiHidden="0" w:uiPriority="65" w:unhideWhenUsed="0"/>
+    <w:lsdException w:name="Medium List 2" w:semiHidden="0" w:uiPriority="66" w:unhideWhenUsed="0"/>
+    <w:lsdException w:name="Medium Grid 1" w:semiHidden="0" w:uiPriority="67" w:unhideWhenUsed="0"/>
+    <w:lsdException w:name="Medium Grid 2" w:semiHidden="0" w:uiPriority="68" w:unhideWhenUsed="0"/>
+    <w:lsdException w:name="Medium Grid 3" w:semiHidden="0" w:uiPriority="69" w:unhideWhenUsed="0"/>
+    <w:lsdException w:name="Dark List" w:semiHidden="0" w:uiPriority="70" w:unhideWhenUsed="0"/>
+    <w:lsdException w:name="Colorful Shading" w:semiHidden="0" w:uiPriority="71" w:unhideWhenUsed="0"/>
+    <w:lsdException w:name="Colorful List" w:semiHidden="0" w:uiPriority="72" w:unhideWhenUsed="0"/>
+    <w:lsdException w:name="Colorful Grid" w:semiHidden="0" w:uiPriority="73" w:unhideWhenUsed="0"/>
+    <w:lsdException w:name="Light Shading Accent 1" w:semiHidden="0" w:uiPriority="60" w:unhideWhenUsed="0"/>
+    <w:lsdException w:name="Light List Accent 1" w:semiHidden="0" w:uiPriority="61" w:unhideWhenUsed="0"/>
+    <w:lsdException w:name="Light Grid Accent 1" w:semiHidden="0" w:uiPriority="62" w:unhideWhenUsed="0"/>
+    <w:lsdException w:name="Medium Shading 1 Accent 1" w:semiHidden="0" w:uiPriority="63" w:unhideWhenUsed="0"/>
+    <w:lsdException w:name="Medium Shading 2 Accent 1" w:semiHidden="0" w:uiPriority="64" w:unhideWhenUsed="0"/>
+    <w:lsdException w:name="Medium List 1 Accent 1" w:semiHidden="0" w:uiPriority="65" w:unhideWhenUsed="0"/>
+    <w:lsdException w:name="Revision" w:unhideWhenUsed="0"/>
+    <w:lsdException w:name="List Paragraph" w:semiHidden="0" w:uiPriority="34" w:unhideWhenUsed="0" w:qFormat="1"/>
+    <w:lsdException w:name="Quote" w:semiHidden="0" w:uiPriority="29" w:unhideWhenUsed="0" w:qFormat="1"/>
+    <w:lsdException w:name="Intense Quote" w:semiHidden="0" w:uiPriority="30" w:unhideWhenUsed="0" w:qFormat="1"/>
+    <w:lsdException w:name="Medium List 2 Accent 1" w:semiHidden="0" w:uiPriority="66" w:unhideWhenUsed="0"/>
+    <w:lsdException w:name="Medium Grid 1 Accent 1" w:semiHidden="0" w:uiPriority="67" w:unhideWhenUsed="0"/>
+    <w:lsdException w:name="Medium Grid 2 Accent 1" w:semiHidden="0" w:uiPriority="68" w:unhideWhenUsed="0"/>
+    <w:lsdException w:name="Medium Grid 3 Accent 1" w:semiHidden="0" w:uiPriority="69" w:unhideWhenUsed="0"/>
+    <w:lsdException w:name="Dark List Accent 1" w:semiHidden="0" w:uiPriority="70" w:unhideWhenUsed="0"/>
+    <w:lsdException w:name="Colorful Shading Accent 1" w:semiHidden="0" w:uiPriority="71" w:unhideWhenUsed="0"/>
+    <w:lsdException w:name="Colorful List Accent 1" w:semiHidden="0" w:uiPriority="72" w:unhideWhenUsed="0"/>
+    <w:lsdException w:name="Colorful Grid Accent 1" w:semiHidden="0" w:uiPriority="73" w:unhideWhenUsed="0"/>
+    <w:lsdException w:name="Light Shading Accent 2" w:semiHidden="0" w:uiPriority="60" w:unhideWhenUsed="0"/>
+    <w:lsdException w:name="Light List Accent 2" w:semiHidden="0" w:uiPriority="61" w:unhideWhenUsed="0"/>
+    <w:lsdException w:name="Light Grid Accent 2" w:semiHidden="0" w:uiPriority="62" w:unhideWhenUsed="0"/>
+    <w:lsdException w:name="Medium Shading 1 Accent 2" w:semiHidden="0" w:uiPriority="63" w:unhideWhenUsed="0"/>
+    <w:lsdException w:name="Medium Shading 2 Accent 2" w:semiHidden="0" w:uiPriority="64" w:unhideWhenUsed="0"/>
+    <w:lsdException w:name="Medium List 1 Accent 2" w:semiHidden="0" w:uiPriority="65" w:unhideWhenUsed="0"/>
+    <w:lsdException w:name="Medium List 2 Accent 2" w:semiHidden="0" w:uiPriority="66" w:unhideWhenUsed="0"/>
+    <w:lsdException w:name="Medium Grid 1 Accent 2" w:semiHidden="0" w:uiPriority="67" w:unhideWhenUsed="0"/>
+    <w:lsdException w:name="Medium Grid 2 Accent 2" w:semiHidden="0" w:uiPriority="68" w:unhideWhenUsed="0"/>
+    <w:lsdException w:name="Medium Grid 3 Accent 2" w:semiHidden="0" w:uiPriority="69" w:unhideWhenUsed="0"/>
+    <w:lsdException w:name="Dark List Accent 2" w:semiHidden="0" w:uiPriority="70" w:unhideWhenUsed="0"/>
+    <w:lsdException w:name="Colorful Shading Accent 2" w:semiHidden="0" w:uiPriority="71" w:unhideWhenUsed="0"/>
+    <w:lsdException w:name="Colorful List Accent 2" w:semiHidden="0" w:uiPriority="72" w:unhideWhenUsed="0"/>
+    <w:lsdException w:name="Colorful Grid Accent 2" w:semiHidden="0" w:uiPriority="73" w:unhideWhenUsed="0"/>
+    <w:lsdException w:name="Light Shading Accent 3" w:semiHidden="0" w:uiPriority="60" w:unhideWhenUsed="0"/>
+    <w:lsdException w:name="Light List Accent 3" w:semiHidden="0" w:uiPriority="61" w:unhideWhenUsed="0"/>
+    <w:lsdException w:name="Light Grid Accent 3" w:semiHidden="0" w:uiPriority="62" w:unhideWhenUsed="0"/>
+    <w:lsdException w:name="Medium Shading 1 Accent 3" w:semiHidden="0" w:uiPriority="63" w:unhideWhenUsed="0"/>
+    <w:lsdException w:name="Medium Shading 2 Accent 3" w:semiHidden="0" w:uiPriority="64" w:unhideWhenUsed="0"/>
+    <w:lsdException w:name="Medium List 1 Accent 3" w:semiHidden="0" w:uiPriority="65" w:unhideWhenUsed="0"/>
+    <w:lsdException w:name="Medium List 2 Accent 3" w:semiHidden="0" w:uiPriority="66" w:unhideWhenUsed="0"/>
+    <w:lsdException w:name="Medium Grid 1 Accent 3" w:semiHidden="0" w:uiPriority="67" w:unhideWhenUsed="0"/>
+    <w:lsdException w:name="Medium Grid 2 Accent 3" w:semiHidden="0" w:uiPriority="68" w:unhideWhenUsed="0"/>
+    <w:lsdException w:name="Medium Grid 3 Accent 3" w:semiHidden="0" w:uiPriority="69" w:unhideWhenUsed="0"/>
+    <w:lsdException w:name="Dark List Accent 3" w:semiHidden="0" w:uiPriority="70" w:unhideWhenUsed="0"/>
+    <w:lsdException w:name="Colorful Shading Accent 3" w:semiHidden="0" w:uiPriority="71" w:unhideWhenUsed="0"/>
+    <w:lsdException w:name="Colorful List Accent 3" w:semiHidden="0" w:uiPriority="72" w:unhideWhenUsed="0"/>
+    <w:lsdException w:name="Colorful Grid Accent 3" w:semiHidden="0" w:uiPriority="73" w:unhideWhenUsed="0"/>
+    <w:lsdException w:name="Light Shading Accent 4" w:semiHidden="0" w:uiPriority="60" w:unhideWhenUsed="0"/>
+    <w:lsdException w:name="Light List Accent 4" w:semiHidden="0" w:uiPriority="61" w:unhideWhenUsed="0"/>
+    <w:lsdException w:name="Light Grid Accent 4" w:semiHidden="0" w:uiPriority="62" w:unhideWhenUsed="0"/>
+    <w:lsdException w:name="Medium Shading 1 Accent 4" w:semiHidden="0" w:uiPriority="63" w:unhideWhenUsed="0"/>
+    <w:lsdException w:name="Medium Shading 2 Accent 4" w:semiHidden="0" w:uiPriority="64" w:unhideWhenUsed="0"/>
+    <w:lsdException w:name="Medium List 1 Accent 4" w:semiHidden="0" w:uiPriority="65" w:unhideWhenUsed="0"/>
+    <w:lsdException w:name="Medium List 2 Accent 4" w:semiHidden="0" w:uiPriority="66" w:unhideWhenUsed="0"/>
+    <w:lsdException w:name="Medium Grid 1 Accent 4" w:semiHidden="0" w:uiPriority="67" w:unhideWhenUsed="0"/>
+    <w:lsdException w:name="Medium Grid 2 Accent 4" w:semiHidden="0" w:uiPriority="68" w:unhideWhenUsed="0"/>
+    <w:lsdException w:name="Medium Grid 3 Accent 4" w:semiHidden="0" w:uiPriority="69" w:unhideWhenUsed="0"/>
+    <w:lsdException w:name="Dark List Accent 4" w:semiHidden="0" w:uiPriority="70" w:unhideWhenUsed="0"/>
+    <w:lsdException w:name="Colorful Shading Accent 4" w:semiHidden="0" w:uiPriority="71" w:unhideWhenUsed="0"/>
+    <w:lsdException w:name="Colorful List Accent 4" w:semiHidden="0" w:uiPriority="72" w:unhideWhenUsed="0"/>
+    <w:lsdException w:name="Colorful Grid Accent 4" w:semiHidden="0" w:uiPriority="73" w:unhideWhenUsed="0"/>
+    <w:lsdException w:name="Light Shading Accent 5" w:semiHidden="0" w:uiPriority="60" w:unhideWhenUsed="0"/>
+    <w:lsdException w:name="Light List Accent 5" w:semiHidden="0" w:uiPriority="61" w:unhideWhenUsed="0"/>
+    <w:lsdException w:name="Light Grid Accent 5" w:semiHidden="0" w:uiPriority="62" w:unhideWhenUsed="0"/>
+    <w:lsdException w:name="Medium Shading 1 Accent 5" w:semiHidden="0" w:uiPriority="63" w:unhideWhenUsed="0"/>
+    <w:lsdException w:name="Medium Shading 2 Accent 5" w:semiHidden="0" w:uiPriority="64" w:unhideWhenUsed="0"/>
+    <w:lsdException w:name="Medium List 1 Accent 5" w:semiHidden="0" w:uiPriority="65" w:unhideWhenUsed="0"/>
+    <w:lsdException w:name="Medium List 2 Accent 5" w:semiHidden="0" w:uiPriority="66" w:unhideWhenUsed="0"/>
+    <w:lsdException w:name="Medium Grid 1 Accent 5" w:semiHidden="0" w:uiPriority="67" w:unhideWhenUsed="0"/>
+    <w:lsdException w:name="Medium Grid 2 Accent 5" w:semiHidden="0" w:uiPriority="68" w:unhideWhenUsed="0"/>
+    <w:lsdException w:name="Medium Grid 3 Accent 5" w:semiHidden="0" w:uiPriority="69" w:unhideWhenUsed="0"/>
+    <w:lsdException w:name="Dark List Accent 5" w:semiHidden="0" w:uiPriority="70" w:unhideWhenUsed="0"/>
+    <w:lsdException w:name="Colorful Shading Accent 5" w:semiHidden="0" w:uiPriority="71" w:unhideWhenUsed="0"/>
+    <w:lsdException w:name="Colorful List Accent 5" w:semiHidden="0" w:uiPriority="72" w:unhideWhenUsed="0"/>
+    <w:lsdException w:name="Colorful Grid Accent 5" w:semiHidden="0" w:uiPriority="73" w:unhideWhenUsed="0"/>
+    <w:lsdException w:name="Light Shading Accent 6" w:semiHidden="0" w:uiPriority="60" w:unhideWhenUsed="0"/>
+    <w:lsdException w:name="Light List Accent 6" w:semiHidden="0" w:uiPriority="61" w:unhideWhenUsed="0"/>
+    <w:lsdException w:name="Light Grid Accent 6" w:semiHidden="0" w:uiPriority="62" w:unhideWhenUsed="0"/>
+    <w:lsdException w:name="Medium Shading 1 Accent 6" w:semiHidden="0" w:uiPriority="63" w:unhideWhenUsed="0"/>
+    <w:lsdException w:name="Medium Shading 2 Accent 6" w:semiHidden="0" w:uiPriority="64" w:unhideWhenUsed="0"/>
+    <w:lsdException w:name="Medium List 1 Accent 6" w:semiHidden="0" w:uiPriority="65" w:unhideWhenUsed="0"/>
+    <w:lsdException w:name="Medium List 2 Accent 6" w:semiHidden="0" w:uiPriority="66" w:unhideWhenUsed="0"/>
+    <w:lsdException w:name="Medium Grid 1 Accent 6" w:semiHidden="0" w:uiPriority="67" w:unhideWhenUsed="0"/>
+    <w:lsdException w:name="Medium Grid 2 Accent 6" w:semiHidden="0" w:uiPriority="68" w:unhideWhenUsed="0"/>
+    <w:lsdException w:name="Medium Grid 3 Accent 6" w:semiHidden="0" w:uiPriority="69" w:unhideWhenUsed="0"/>
+    <w:lsdException w:name="Dark List Accent 6" w:semiHidden="0" w:uiPriority="70" w:unhideWhenUsed="0"/>
+    <w:lsdException w:name="Colorful Shading Accent 6" w:semiHidden="0" w:uiPriority="71" w:unhideWhenUsed="0"/>
+    <w:lsdException w:name="Colorful List Accent 6" w:semiHidden="0" w:uiPriority="72" w:unhideWhenUsed="0"/>
+    <w:lsdException w:name="Colorful Grid Accent 6" w:semiHidden="0" w:uiPriority="73" w:unhideWhenUsed="0"/>
+    <w:lsdException w:name="Subtle Emphasis" w:semiHidden="0" w:uiPriority="19" w:unhideWhenUsed="0" w:qFormat="1"/>
+    <w:lsdException w:name="Intense Emphasis" w:semiHidden="0" w:uiPriority="21" w:unhideWhenUsed="0" w:qFormat="1"/>
+    <w:lsdException w:name="Subtle Reference" w:semiHidden="0" w:uiPriority="31" w:unhideWhenUsed="0" w:qFormat="1"/>
+    <w:lsdException w:name="Intense Reference" w:semiHidden="0" w:uiPriority="32" w:unhideWhenUsed="0" w:qFormat="1"/>
+    <w:lsdException w:name="Book Title" w:semiHidden="0" w:uiPriority="33" w:unhideWhenUsed="0" w:qFormat="1"/>
+    <w:lsdException w:name="Bibliography" w:uiPriority="37"/>
+    <w:lsdException w:name="TOC Heading" w:uiPriority="39" w:qFormat="1"/>
   </w:latentStyles>
   <w:style w:type="paragraph" w:default="1" w:styleId="Normal">
     <w:name w:val="Normal"/>
@@ -8282,11 +9582,11 @@
       <w:sz w:val="24"/>
     </w:rPr>
   </w:style>
-  <w:style w:type="paragraph" w:styleId="Heading1">
+  <w:style w:type="paragraph" w:styleId="Ttulo1">
     <w:name w:val="heading 1"/>
     <w:basedOn w:val="Normal"/>
     <w:next w:val="Normal"/>
-    <w:link w:val="Heading1Char"/>
+    <w:link w:val="Ttulo1Car"/>
     <w:uiPriority w:val="9"/>
     <w:qFormat/>
     <w:rsid w:val="00927640"/>
@@ -8303,11 +9603,11 @@
       <w:szCs w:val="32"/>
     </w:rPr>
   </w:style>
-  <w:style w:type="paragraph" w:styleId="Heading2">
+  <w:style w:type="paragraph" w:styleId="Ttulo2">
     <w:name w:val="heading 2"/>
     <w:basedOn w:val="Normal"/>
     <w:next w:val="Normal"/>
-    <w:link w:val="Heading2Char"/>
+    <w:link w:val="Ttulo2Car"/>
     <w:uiPriority w:val="9"/>
     <w:unhideWhenUsed/>
     <w:qFormat/>
@@ -8325,13 +9625,13 @@
       <w:szCs w:val="26"/>
     </w:rPr>
   </w:style>
-  <w:style w:type="character" w:default="1" w:styleId="DefaultParagraphFont">
+  <w:style w:type="character" w:default="1" w:styleId="Fuentedeprrafopredeter">
     <w:name w:val="Default Paragraph Font"/>
     <w:uiPriority w:val="1"/>
     <w:semiHidden/>
     <w:unhideWhenUsed/>
   </w:style>
-  <w:style w:type="table" w:default="1" w:styleId="TableNormal">
+  <w:style w:type="table" w:default="1" w:styleId="Tablanormal">
     <w:name w:val="Normal Table"/>
     <w:uiPriority w:val="99"/>
     <w:semiHidden/>
@@ -8346,16 +9646,16 @@
       </w:tblCellMar>
     </w:tblPr>
   </w:style>
-  <w:style w:type="numbering" w:default="1" w:styleId="NoList">
+  <w:style w:type="numbering" w:default="1" w:styleId="Sinlista">
     <w:name w:val="No List"/>
     <w:uiPriority w:val="99"/>
     <w:semiHidden/>
     <w:unhideWhenUsed/>
   </w:style>
-  <w:style w:type="character" w:customStyle="1" w:styleId="Heading1Char">
-    <w:name w:val="Heading 1 Char"/>
-    <w:basedOn w:val="DefaultParagraphFont"/>
-    <w:link w:val="Heading1"/>
+  <w:style w:type="character" w:customStyle="1" w:styleId="Ttulo1Car">
+    <w:name w:val="Título 1 Car"/>
+    <w:basedOn w:val="Fuentedeprrafopredeter"/>
+    <w:link w:val="Ttulo1"/>
     <w:uiPriority w:val="9"/>
     <w:rsid w:val="00927640"/>
     <w:rPr>
@@ -8367,14 +9667,14 @@
   </w:style>
   <w:style w:type="character" w:customStyle="1" w:styleId="apple-converted-space">
     <w:name w:val="apple-converted-space"/>
-    <w:basedOn w:val="DefaultParagraphFont"/>
+    <w:basedOn w:val="Fuentedeprrafopredeter"/>
     <w:rsid w:val="00D37039"/>
   </w:style>
-  <w:style w:type="paragraph" w:styleId="Title">
+  <w:style w:type="paragraph" w:styleId="Ttulo">
     <w:name w:val="Title"/>
     <w:basedOn w:val="Normal"/>
     <w:next w:val="Normal"/>
-    <w:link w:val="TitleChar"/>
+    <w:link w:val="TtuloCar"/>
     <w:uiPriority w:val="10"/>
     <w:qFormat/>
     <w:rsid w:val="00D27CBB"/>
@@ -8390,10 +9690,10 @@
       <w:szCs w:val="56"/>
     </w:rPr>
   </w:style>
-  <w:style w:type="character" w:customStyle="1" w:styleId="TitleChar">
-    <w:name w:val="Title Char"/>
-    <w:basedOn w:val="DefaultParagraphFont"/>
-    <w:link w:val="Title"/>
+  <w:style w:type="character" w:customStyle="1" w:styleId="TtuloCar">
+    <w:name w:val="Título Car"/>
+    <w:basedOn w:val="Fuentedeprrafopredeter"/>
+    <w:link w:val="Ttulo"/>
     <w:uiPriority w:val="10"/>
     <w:rsid w:val="00D27CBB"/>
     <w:rPr>
@@ -8404,7 +9704,7 @@
       <w:szCs w:val="56"/>
     </w:rPr>
   </w:style>
-  <w:style w:type="paragraph" w:styleId="ListParagraph">
+  <w:style w:type="paragraph" w:styleId="Prrafodelista">
     <w:name w:val="List Paragraph"/>
     <w:basedOn w:val="Normal"/>
     <w:uiPriority w:val="34"/>
@@ -8415,9 +9715,9 @@
       <w:contextualSpacing/>
     </w:pPr>
   </w:style>
-  <w:style w:type="character" w:styleId="Hyperlink">
+  <w:style w:type="character" w:styleId="Hipervnculo">
     <w:name w:val="Hyperlink"/>
-    <w:basedOn w:val="DefaultParagraphFont"/>
+    <w:basedOn w:val="Fuentedeprrafopredeter"/>
     <w:uiPriority w:val="99"/>
     <w:unhideWhenUsed/>
     <w:rsid w:val="003A43DF"/>
@@ -8426,10 +9726,10 @@
       <w:u w:val="single"/>
     </w:rPr>
   </w:style>
-  <w:style w:type="character" w:customStyle="1" w:styleId="Heading2Char">
-    <w:name w:val="Heading 2 Char"/>
-    <w:basedOn w:val="DefaultParagraphFont"/>
-    <w:link w:val="Heading2"/>
+  <w:style w:type="character" w:customStyle="1" w:styleId="Ttulo2Car">
+    <w:name w:val="Título 2 Car"/>
+    <w:basedOn w:val="Fuentedeprrafopredeter"/>
+    <w:link w:val="Ttulo2"/>
     <w:uiPriority w:val="9"/>
     <w:rsid w:val="003A43DF"/>
     <w:rPr>
@@ -8439,9 +9739,9 @@
       <w:szCs w:val="26"/>
     </w:rPr>
   </w:style>
-  <w:style w:type="paragraph" w:styleId="TOCHeading">
+  <w:style w:type="paragraph" w:styleId="TtulodeTDC">
     <w:name w:val="TOC Heading"/>
-    <w:basedOn w:val="Heading1"/>
+    <w:basedOn w:val="Ttulo1"/>
     <w:next w:val="Normal"/>
     <w:uiPriority w:val="39"/>
     <w:unhideWhenUsed/>
@@ -8456,7 +9756,7 @@
       <w:lang w:val="en-US"/>
     </w:rPr>
   </w:style>
-  <w:style w:type="paragraph" w:styleId="TOC1">
+  <w:style w:type="paragraph" w:styleId="TDC1">
     <w:name w:val="toc 1"/>
     <w:basedOn w:val="Normal"/>
     <w:next w:val="Normal"/>
@@ -8468,10 +9768,10 @@
       <w:spacing w:after="100"/>
     </w:pPr>
   </w:style>
-  <w:style w:type="paragraph" w:styleId="Header">
+  <w:style w:type="paragraph" w:styleId="Encabezado">
     <w:name w:val="header"/>
     <w:basedOn w:val="Normal"/>
-    <w:link w:val="HeaderChar"/>
+    <w:link w:val="EncabezadoCar"/>
     <w:uiPriority w:val="99"/>
     <w:unhideWhenUsed/>
     <w:rsid w:val="00222523"/>
@@ -8483,10 +9783,10 @@
       <w:spacing w:before="0" w:after="0" w:line="240" w:lineRule="auto"/>
     </w:pPr>
   </w:style>
-  <w:style w:type="character" w:customStyle="1" w:styleId="HeaderChar">
-    <w:name w:val="Header Char"/>
-    <w:basedOn w:val="DefaultParagraphFont"/>
-    <w:link w:val="Header"/>
+  <w:style w:type="character" w:customStyle="1" w:styleId="EncabezadoCar">
+    <w:name w:val="Encabezado Car"/>
+    <w:basedOn w:val="Fuentedeprrafopredeter"/>
+    <w:link w:val="Encabezado"/>
     <w:uiPriority w:val="99"/>
     <w:rsid w:val="00222523"/>
     <w:rPr>
@@ -8494,10 +9794,10 @@
       <w:sz w:val="24"/>
     </w:rPr>
   </w:style>
-  <w:style w:type="paragraph" w:styleId="Footer">
+  <w:style w:type="paragraph" w:styleId="Piedepgina">
     <w:name w:val="footer"/>
     <w:basedOn w:val="Normal"/>
-    <w:link w:val="FooterChar"/>
+    <w:link w:val="PiedepginaCar"/>
     <w:uiPriority w:val="99"/>
     <w:unhideWhenUsed/>
     <w:rsid w:val="00222523"/>
@@ -8509,10 +9809,10 @@
       <w:spacing w:before="0" w:after="0" w:line="240" w:lineRule="auto"/>
     </w:pPr>
   </w:style>
-  <w:style w:type="character" w:customStyle="1" w:styleId="FooterChar">
-    <w:name w:val="Footer Char"/>
-    <w:basedOn w:val="DefaultParagraphFont"/>
-    <w:link w:val="Footer"/>
+  <w:style w:type="character" w:customStyle="1" w:styleId="PiedepginaCar">
+    <w:name w:val="Pie de página Car"/>
+    <w:basedOn w:val="Fuentedeprrafopredeter"/>
+    <w:link w:val="Piedepgina"/>
     <w:uiPriority w:val="99"/>
     <w:rsid w:val="00222523"/>
     <w:rPr>
@@ -8536,6 +9836,683 @@
       <w:szCs w:val="24"/>
       <w:lang w:val="en-US"/>
     </w:rPr>
+  </w:style>
+  <w:style w:type="paragraph" w:styleId="Textodeglobo">
+    <w:name w:val="Balloon Text"/>
+    <w:basedOn w:val="Normal"/>
+    <w:link w:val="TextodegloboCar"/>
+    <w:uiPriority w:val="99"/>
+    <w:semiHidden/>
+    <w:unhideWhenUsed/>
+    <w:rsid w:val="00B43D93"/>
+    <w:pPr>
+      <w:spacing w:before="0" w:after="0" w:line="240" w:lineRule="auto"/>
+    </w:pPr>
+    <w:rPr>
+      <w:rFonts w:ascii="Tahoma" w:hAnsi="Tahoma" w:cs="Tahoma"/>
+      <w:sz w:val="16"/>
+      <w:szCs w:val="16"/>
+    </w:rPr>
+  </w:style>
+  <w:style w:type="character" w:customStyle="1" w:styleId="TextodegloboCar">
+    <w:name w:val="Texto de globo Car"/>
+    <w:basedOn w:val="Fuentedeprrafopredeter"/>
+    <w:link w:val="Textodeglobo"/>
+    <w:uiPriority w:val="99"/>
+    <w:semiHidden/>
+    <w:rsid w:val="00B43D93"/>
+    <w:rPr>
+      <w:rFonts w:ascii="Tahoma" w:hAnsi="Tahoma" w:cs="Tahoma"/>
+      <w:sz w:val="16"/>
+      <w:szCs w:val="16"/>
+    </w:rPr>
+  </w:style>
+  <w:style w:type="table" w:styleId="Listaclara-nfasis5">
+    <w:name w:val="Light List Accent 5"/>
+    <w:basedOn w:val="Tablanormal"/>
+    <w:uiPriority w:val="61"/>
+    <w:rsid w:val="00B43D93"/>
+    <w:pPr>
+      <w:spacing w:after="0" w:line="240" w:lineRule="auto"/>
+    </w:pPr>
+    <w:rPr>
+      <w:lang w:val="en-US"/>
+    </w:rPr>
+    <w:tblPr>
+      <w:tblStyleRowBandSize w:val="1"/>
+      <w:tblStyleColBandSize w:val="1"/>
+      <w:tblInd w:w="0" w:type="dxa"/>
+      <w:tblBorders>
+        <w:top w:val="single" w:sz="8" w:space="0" w:color="4472C4" w:themeColor="accent5"/>
+        <w:left w:val="single" w:sz="8" w:space="0" w:color="4472C4" w:themeColor="accent5"/>
+        <w:bottom w:val="single" w:sz="8" w:space="0" w:color="4472C4" w:themeColor="accent5"/>
+        <w:right w:val="single" w:sz="8" w:space="0" w:color="4472C4" w:themeColor="accent5"/>
+      </w:tblBorders>
+      <w:tblCellMar>
+        <w:top w:w="0" w:type="dxa"/>
+        <w:left w:w="108" w:type="dxa"/>
+        <w:bottom w:w="0" w:type="dxa"/>
+        <w:right w:w="108" w:type="dxa"/>
+      </w:tblCellMar>
+    </w:tblPr>
+    <w:tblStylePr w:type="firstRow">
+      <w:pPr>
+        <w:spacing w:before="0" w:after="0" w:line="240" w:lineRule="auto"/>
+      </w:pPr>
+      <w:rPr>
+        <w:b/>
+        <w:bCs/>
+        <w:color w:val="FFFFFF" w:themeColor="background1"/>
+      </w:rPr>
+      <w:tblPr/>
+      <w:tcPr>
+        <w:shd w:val="clear" w:color="auto" w:fill="4472C4" w:themeFill="accent5"/>
+      </w:tcPr>
+    </w:tblStylePr>
+    <w:tblStylePr w:type="lastRow">
+      <w:pPr>
+        <w:spacing w:before="0" w:after="0" w:line="240" w:lineRule="auto"/>
+      </w:pPr>
+      <w:rPr>
+        <w:b/>
+        <w:bCs/>
+      </w:rPr>
+      <w:tblPr/>
+      <w:tcPr>
+        <w:tcBorders>
+          <w:top w:val="double" w:sz="6" w:space="0" w:color="4472C4" w:themeColor="accent5"/>
+          <w:left w:val="single" w:sz="8" w:space="0" w:color="4472C4" w:themeColor="accent5"/>
+          <w:bottom w:val="single" w:sz="8" w:space="0" w:color="4472C4" w:themeColor="accent5"/>
+          <w:right w:val="single" w:sz="8" w:space="0" w:color="4472C4" w:themeColor="accent5"/>
+        </w:tcBorders>
+      </w:tcPr>
+    </w:tblStylePr>
+    <w:tblStylePr w:type="firstCol">
+      <w:rPr>
+        <w:b/>
+        <w:bCs/>
+      </w:rPr>
+    </w:tblStylePr>
+    <w:tblStylePr w:type="lastCol">
+      <w:rPr>
+        <w:b/>
+        <w:bCs/>
+      </w:rPr>
+    </w:tblStylePr>
+    <w:tblStylePr w:type="band1Vert">
+      <w:tblPr/>
+      <w:tcPr>
+        <w:tcBorders>
+          <w:top w:val="single" w:sz="8" w:space="0" w:color="4472C4" w:themeColor="accent5"/>
+          <w:left w:val="single" w:sz="8" w:space="0" w:color="4472C4" w:themeColor="accent5"/>
+          <w:bottom w:val="single" w:sz="8" w:space="0" w:color="4472C4" w:themeColor="accent5"/>
+          <w:right w:val="single" w:sz="8" w:space="0" w:color="4472C4" w:themeColor="accent5"/>
+        </w:tcBorders>
+      </w:tcPr>
+    </w:tblStylePr>
+    <w:tblStylePr w:type="band1Horz">
+      <w:tblPr/>
+      <w:tcPr>
+        <w:tcBorders>
+          <w:top w:val="single" w:sz="8" w:space="0" w:color="4472C4" w:themeColor="accent5"/>
+          <w:left w:val="single" w:sz="8" w:space="0" w:color="4472C4" w:themeColor="accent5"/>
+          <w:bottom w:val="single" w:sz="8" w:space="0" w:color="4472C4" w:themeColor="accent5"/>
+          <w:right w:val="single" w:sz="8" w:space="0" w:color="4472C4" w:themeColor="accent5"/>
+        </w:tcBorders>
+      </w:tcPr>
+    </w:tblStylePr>
+  </w:style>
+</w:styles>
+</file>
+
+<file path=word/stylesWithEffects.xml><?xml version="1.0" encoding="utf-8"?>
+<w:styles xmlns:wpc="http://schemas.microsoft.com/office/word/2010/wordprocessingCanvas" xmlns:mc="http://schemas.openxmlformats.org/markup-compatibility/2006" xmlns:o="urn:schemas-microsoft-com:office:office" xmlns:r="http://schemas.openxmlformats.org/officeDocument/2006/relationships" xmlns:m="http://schemas.openxmlformats.org/officeDocument/2006/math" xmlns:v="urn:schemas-microsoft-com:vml" xmlns:wp14="http://schemas.microsoft.com/office/word/2010/wordprocessingDrawing" xmlns:wp="http://schemas.openxmlformats.org/drawingml/2006/wordprocessingDrawing" xmlns:w10="urn:schemas-microsoft-com:office:word" xmlns:w="http://schemas.openxmlformats.org/wordprocessingml/2006/main" xmlns:w14="http://schemas.microsoft.com/office/word/2010/wordml" xmlns:wpg="http://schemas.microsoft.com/office/word/2010/wordprocessingGroup" xmlns:wpi="http://schemas.microsoft.com/office/word/2010/wordprocessingInk" xmlns:wne="http://schemas.microsoft.com/office/word/2006/wordml" xmlns:wps="http://schemas.microsoft.com/office/word/2010/wordprocessingShape" mc:Ignorable="w14 wp14">
+  <w:docDefaults>
+    <w:rPrDefault>
+      <w:rPr>
+        <w:rFonts w:asciiTheme="minorHAnsi" w:eastAsiaTheme="minorHAnsi" w:hAnsiTheme="minorHAnsi" w:cstheme="minorBidi"/>
+        <w:sz w:val="22"/>
+        <w:szCs w:val="22"/>
+        <w:lang w:val="es-CR" w:eastAsia="en-US" w:bidi="ar-SA"/>
+      </w:rPr>
+    </w:rPrDefault>
+    <w:pPrDefault>
+      <w:pPr>
+        <w:spacing w:after="160" w:line="259" w:lineRule="auto"/>
+      </w:pPr>
+    </w:pPrDefault>
+  </w:docDefaults>
+  <w:latentStyles w:defLockedState="0" w:defUIPriority="99" w:defSemiHidden="1" w:defUnhideWhenUsed="1" w:defQFormat="0" w:count="267">
+    <w:lsdException w:name="Normal" w:semiHidden="0" w:uiPriority="0" w:unhideWhenUsed="0" w:qFormat="1"/>
+    <w:lsdException w:name="heading 1" w:semiHidden="0" w:uiPriority="9" w:unhideWhenUsed="0" w:qFormat="1"/>
+    <w:lsdException w:name="heading 2" w:uiPriority="9" w:qFormat="1"/>
+    <w:lsdException w:name="heading 3" w:uiPriority="9" w:qFormat="1"/>
+    <w:lsdException w:name="heading 4" w:uiPriority="9" w:qFormat="1"/>
+    <w:lsdException w:name="heading 5" w:uiPriority="9" w:qFormat="1"/>
+    <w:lsdException w:name="heading 6" w:uiPriority="9" w:qFormat="1"/>
+    <w:lsdException w:name="heading 7" w:uiPriority="9" w:qFormat="1"/>
+    <w:lsdException w:name="heading 8" w:uiPriority="9" w:qFormat="1"/>
+    <w:lsdException w:name="heading 9" w:uiPriority="9" w:qFormat="1"/>
+    <w:lsdException w:name="toc 1" w:uiPriority="39"/>
+    <w:lsdException w:name="toc 2" w:uiPriority="39"/>
+    <w:lsdException w:name="toc 3" w:uiPriority="39"/>
+    <w:lsdException w:name="toc 4" w:uiPriority="39"/>
+    <w:lsdException w:name="toc 5" w:uiPriority="39"/>
+    <w:lsdException w:name="toc 6" w:uiPriority="39"/>
+    <w:lsdException w:name="toc 7" w:uiPriority="39"/>
+    <w:lsdException w:name="toc 8" w:uiPriority="39"/>
+    <w:lsdException w:name="toc 9" w:uiPriority="39"/>
+    <w:lsdException w:name="caption" w:uiPriority="35" w:qFormat="1"/>
+    <w:lsdException w:name="Title" w:semiHidden="0" w:uiPriority="10" w:unhideWhenUsed="0" w:qFormat="1"/>
+    <w:lsdException w:name="Default Paragraph Font" w:uiPriority="1"/>
+    <w:lsdException w:name="Subtitle" w:semiHidden="0" w:uiPriority="11" w:unhideWhenUsed="0" w:qFormat="1"/>
+    <w:lsdException w:name="Strong" w:semiHidden="0" w:uiPriority="22" w:unhideWhenUsed="0" w:qFormat="1"/>
+    <w:lsdException w:name="Emphasis" w:semiHidden="0" w:uiPriority="20" w:unhideWhenUsed="0" w:qFormat="1"/>
+    <w:lsdException w:name="Table Grid" w:semiHidden="0" w:uiPriority="39" w:unhideWhenUsed="0"/>
+    <w:lsdException w:name="Placeholder Text" w:unhideWhenUsed="0"/>
+    <w:lsdException w:name="No Spacing" w:semiHidden="0" w:uiPriority="1" w:unhideWhenUsed="0" w:qFormat="1"/>
+    <w:lsdException w:name="Light Shading" w:semiHidden="0" w:uiPriority="60" w:unhideWhenUsed="0"/>
+    <w:lsdException w:name="Light List" w:semiHidden="0" w:uiPriority="61" w:unhideWhenUsed="0"/>
+    <w:lsdException w:name="Light Grid" w:semiHidden="0" w:uiPriority="62" w:unhideWhenUsed="0"/>
+    <w:lsdException w:name="Medium Shading 1" w:semiHidden="0" w:uiPriority="63" w:unhideWhenUsed="0"/>
+    <w:lsdException w:name="Medium Shading 2" w:semiHidden="0" w:uiPriority="64" w:unhideWhenUsed="0"/>
+    <w:lsdException w:name="Medium List 1" w:semiHidden="0" w:uiPriority="65" w:unhideWhenUsed="0"/>
+    <w:lsdException w:name="Medium List 2" w:semiHidden="0" w:uiPriority="66" w:unhideWhenUsed="0"/>
+    <w:lsdException w:name="Medium Grid 1" w:semiHidden="0" w:uiPriority="67" w:unhideWhenUsed="0"/>
+    <w:lsdException w:name="Medium Grid 2" w:semiHidden="0" w:uiPriority="68" w:unhideWhenUsed="0"/>
+    <w:lsdException w:name="Medium Grid 3" w:semiHidden="0" w:uiPriority="69" w:unhideWhenUsed="0"/>
+    <w:lsdException w:name="Dark List" w:semiHidden="0" w:uiPriority="70" w:unhideWhenUsed="0"/>
+    <w:lsdException w:name="Colorful Shading" w:semiHidden="0" w:uiPriority="71" w:unhideWhenUsed="0"/>
+    <w:lsdException w:name="Colorful List" w:semiHidden="0" w:uiPriority="72" w:unhideWhenUsed="0"/>
+    <w:lsdException w:name="Colorful Grid" w:semiHidden="0" w:uiPriority="73" w:unhideWhenUsed="0"/>
+    <w:lsdException w:name="Light Shading Accent 1" w:semiHidden="0" w:uiPriority="60" w:unhideWhenUsed="0"/>
+    <w:lsdException w:name="Light List Accent 1" w:semiHidden="0" w:uiPriority="61" w:unhideWhenUsed="0"/>
+    <w:lsdException w:name="Light Grid Accent 1" w:semiHidden="0" w:uiPriority="62" w:unhideWhenUsed="0"/>
+    <w:lsdException w:name="Medium Shading 1 Accent 1" w:semiHidden="0" w:uiPriority="63" w:unhideWhenUsed="0"/>
+    <w:lsdException w:name="Medium Shading 2 Accent 1" w:semiHidden="0" w:uiPriority="64" w:unhideWhenUsed="0"/>
+    <w:lsdException w:name="Medium List 1 Accent 1" w:semiHidden="0" w:uiPriority="65" w:unhideWhenUsed="0"/>
+    <w:lsdException w:name="Revision" w:unhideWhenUsed="0"/>
+    <w:lsdException w:name="List Paragraph" w:semiHidden="0" w:uiPriority="34" w:unhideWhenUsed="0" w:qFormat="1"/>
+    <w:lsdException w:name="Quote" w:semiHidden="0" w:uiPriority="29" w:unhideWhenUsed="0" w:qFormat="1"/>
+    <w:lsdException w:name="Intense Quote" w:semiHidden="0" w:uiPriority="30" w:unhideWhenUsed="0" w:qFormat="1"/>
+    <w:lsdException w:name="Medium List 2 Accent 1" w:semiHidden="0" w:uiPriority="66" w:unhideWhenUsed="0"/>
+    <w:lsdException w:name="Medium Grid 1 Accent 1" w:semiHidden="0" w:uiPriority="67" w:unhideWhenUsed="0"/>
+    <w:lsdException w:name="Medium Grid 2 Accent 1" w:semiHidden="0" w:uiPriority="68" w:unhideWhenUsed="0"/>
+    <w:lsdException w:name="Medium Grid 3 Accent 1" w:semiHidden="0" w:uiPriority="69" w:unhideWhenUsed="0"/>
+    <w:lsdException w:name="Dark List Accent 1" w:semiHidden="0" w:uiPriority="70" w:unhideWhenUsed="0"/>
+    <w:lsdException w:name="Colorful Shading Accent 1" w:semiHidden="0" w:uiPriority="71" w:unhideWhenUsed="0"/>
+    <w:lsdException w:name="Colorful List Accent 1" w:semiHidden="0" w:uiPriority="72" w:unhideWhenUsed="0"/>
+    <w:lsdException w:name="Colorful Grid Accent 1" w:semiHidden="0" w:uiPriority="73" w:unhideWhenUsed="0"/>
+    <w:lsdException w:name="Light Shading Accent 2" w:semiHidden="0" w:uiPriority="60" w:unhideWhenUsed="0"/>
+    <w:lsdException w:name="Light List Accent 2" w:semiHidden="0" w:uiPriority="61" w:unhideWhenUsed="0"/>
+    <w:lsdException w:name="Light Grid Accent 2" w:semiHidden="0" w:uiPriority="62" w:unhideWhenUsed="0"/>
+    <w:lsdException w:name="Medium Shading 1 Accent 2" w:semiHidden="0" w:uiPriority="63" w:unhideWhenUsed="0"/>
+    <w:lsdException w:name="Medium Shading 2 Accent 2" w:semiHidden="0" w:uiPriority="64" w:unhideWhenUsed="0"/>
+    <w:lsdException w:name="Medium List 1 Accent 2" w:semiHidden="0" w:uiPriority="65" w:unhideWhenUsed="0"/>
+    <w:lsdException w:name="Medium List 2 Accent 2" w:semiHidden="0" w:uiPriority="66" w:unhideWhenUsed="0"/>
+    <w:lsdException w:name="Medium Grid 1 Accent 2" w:semiHidden="0" w:uiPriority="67" w:unhideWhenUsed="0"/>
+    <w:lsdException w:name="Medium Grid 2 Accent 2" w:semiHidden="0" w:uiPriority="68" w:unhideWhenUsed="0"/>
+    <w:lsdException w:name="Medium Grid 3 Accent 2" w:semiHidden="0" w:uiPriority="69" w:unhideWhenUsed="0"/>
+    <w:lsdException w:name="Dark List Accent 2" w:semiHidden="0" w:uiPriority="70" w:unhideWhenUsed="0"/>
+    <w:lsdException w:name="Colorful Shading Accent 2" w:semiHidden="0" w:uiPriority="71" w:unhideWhenUsed="0"/>
+    <w:lsdException w:name="Colorful List Accent 2" w:semiHidden="0" w:uiPriority="72" w:unhideWhenUsed="0"/>
+    <w:lsdException w:name="Colorful Grid Accent 2" w:semiHidden="0" w:uiPriority="73" w:unhideWhenUsed="0"/>
+    <w:lsdException w:name="Light Shading Accent 3" w:semiHidden="0" w:uiPriority="60" w:unhideWhenUsed="0"/>
+    <w:lsdException w:name="Light List Accent 3" w:semiHidden="0" w:uiPriority="61" w:unhideWhenUsed="0"/>
+    <w:lsdException w:name="Light Grid Accent 3" w:semiHidden="0" w:uiPriority="62" w:unhideWhenUsed="0"/>
+    <w:lsdException w:name="Medium Shading 1 Accent 3" w:semiHidden="0" w:uiPriority="63" w:unhideWhenUsed="0"/>
+    <w:lsdException w:name="Medium Shading 2 Accent 3" w:semiHidden="0" w:uiPriority="64" w:unhideWhenUsed="0"/>
+    <w:lsdException w:name="Medium List 1 Accent 3" w:semiHidden="0" w:uiPriority="65" w:unhideWhenUsed="0"/>
+    <w:lsdException w:name="Medium List 2 Accent 3" w:semiHidden="0" w:uiPriority="66" w:unhideWhenUsed="0"/>
+    <w:lsdException w:name="Medium Grid 1 Accent 3" w:semiHidden="0" w:uiPriority="67" w:unhideWhenUsed="0"/>
+    <w:lsdException w:name="Medium Grid 2 Accent 3" w:semiHidden="0" w:uiPriority="68" w:unhideWhenUsed="0"/>
+    <w:lsdException w:name="Medium Grid 3 Accent 3" w:semiHidden="0" w:uiPriority="69" w:unhideWhenUsed="0"/>
+    <w:lsdException w:name="Dark List Accent 3" w:semiHidden="0" w:uiPriority="70" w:unhideWhenUsed="0"/>
+    <w:lsdException w:name="Colorful Shading Accent 3" w:semiHidden="0" w:uiPriority="71" w:unhideWhenUsed="0"/>
+    <w:lsdException w:name="Colorful List Accent 3" w:semiHidden="0" w:uiPriority="72" w:unhideWhenUsed="0"/>
+    <w:lsdException w:name="Colorful Grid Accent 3" w:semiHidden="0" w:uiPriority="73" w:unhideWhenUsed="0"/>
+    <w:lsdException w:name="Light Shading Accent 4" w:semiHidden="0" w:uiPriority="60" w:unhideWhenUsed="0"/>
+    <w:lsdException w:name="Light List Accent 4" w:semiHidden="0" w:uiPriority="61" w:unhideWhenUsed="0"/>
+    <w:lsdException w:name="Light Grid Accent 4" w:semiHidden="0" w:uiPriority="62" w:unhideWhenUsed="0"/>
+    <w:lsdException w:name="Medium Shading 1 Accent 4" w:semiHidden="0" w:uiPriority="63" w:unhideWhenUsed="0"/>
+    <w:lsdException w:name="Medium Shading 2 Accent 4" w:semiHidden="0" w:uiPriority="64" w:unhideWhenUsed="0"/>
+    <w:lsdException w:name="Medium List 1 Accent 4" w:semiHidden="0" w:uiPriority="65" w:unhideWhenUsed="0"/>
+    <w:lsdException w:name="Medium List 2 Accent 4" w:semiHidden="0" w:uiPriority="66" w:unhideWhenUsed="0"/>
+    <w:lsdException w:name="Medium Grid 1 Accent 4" w:semiHidden="0" w:uiPriority="67" w:unhideWhenUsed="0"/>
+    <w:lsdException w:name="Medium Grid 2 Accent 4" w:semiHidden="0" w:uiPriority="68" w:unhideWhenUsed="0"/>
+    <w:lsdException w:name="Medium Grid 3 Accent 4" w:semiHidden="0" w:uiPriority="69" w:unhideWhenUsed="0"/>
+    <w:lsdException w:name="Dark List Accent 4" w:semiHidden="0" w:uiPriority="70" w:unhideWhenUsed="0"/>
+    <w:lsdException w:name="Colorful Shading Accent 4" w:semiHidden="0" w:uiPriority="71" w:unhideWhenUsed="0"/>
+    <w:lsdException w:name="Colorful List Accent 4" w:semiHidden="0" w:uiPriority="72" w:unhideWhenUsed="0"/>
+    <w:lsdException w:name="Colorful Grid Accent 4" w:semiHidden="0" w:uiPriority="73" w:unhideWhenUsed="0"/>
+    <w:lsdException w:name="Light Shading Accent 5" w:semiHidden="0" w:uiPriority="60" w:unhideWhenUsed="0"/>
+    <w:lsdException w:name="Light List Accent 5" w:semiHidden="0" w:uiPriority="61" w:unhideWhenUsed="0"/>
+    <w:lsdException w:name="Light Grid Accent 5" w:semiHidden="0" w:uiPriority="62" w:unhideWhenUsed="0"/>
+    <w:lsdException w:name="Medium Shading 1 Accent 5" w:semiHidden="0" w:uiPriority="63" w:unhideWhenUsed="0"/>
+    <w:lsdException w:name="Medium Shading 2 Accent 5" w:semiHidden="0" w:uiPriority="64" w:unhideWhenUsed="0"/>
+    <w:lsdException w:name="Medium List 1 Accent 5" w:semiHidden="0" w:uiPriority="65" w:unhideWhenUsed="0"/>
+    <w:lsdException w:name="Medium List 2 Accent 5" w:semiHidden="0" w:uiPriority="66" w:unhideWhenUsed="0"/>
+    <w:lsdException w:name="Medium Grid 1 Accent 5" w:semiHidden="0" w:uiPriority="67" w:unhideWhenUsed="0"/>
+    <w:lsdException w:name="Medium Grid 2 Accent 5" w:semiHidden="0" w:uiPriority="68" w:unhideWhenUsed="0"/>
+    <w:lsdException w:name="Medium Grid 3 Accent 5" w:semiHidden="0" w:uiPriority="69" w:unhideWhenUsed="0"/>
+    <w:lsdException w:name="Dark List Accent 5" w:semiHidden="0" w:uiPriority="70" w:unhideWhenUsed="0"/>
+    <w:lsdException w:name="Colorful Shading Accent 5" w:semiHidden="0" w:uiPriority="71" w:unhideWhenUsed="0"/>
+    <w:lsdException w:name="Colorful List Accent 5" w:semiHidden="0" w:uiPriority="72" w:unhideWhenUsed="0"/>
+    <w:lsdException w:name="Colorful Grid Accent 5" w:semiHidden="0" w:uiPriority="73" w:unhideWhenUsed="0"/>
+    <w:lsdException w:name="Light Shading Accent 6" w:semiHidden="0" w:uiPriority="60" w:unhideWhenUsed="0"/>
+    <w:lsdException w:name="Light List Accent 6" w:semiHidden="0" w:uiPriority="61" w:unhideWhenUsed="0"/>
+    <w:lsdException w:name="Light Grid Accent 6" w:semiHidden="0" w:uiPriority="62" w:unhideWhenUsed="0"/>
+    <w:lsdException w:name="Medium Shading 1 Accent 6" w:semiHidden="0" w:uiPriority="63" w:unhideWhenUsed="0"/>
+    <w:lsdException w:name="Medium Shading 2 Accent 6" w:semiHidden="0" w:uiPriority="64" w:unhideWhenUsed="0"/>
+    <w:lsdException w:name="Medium List 1 Accent 6" w:semiHidden="0" w:uiPriority="65" w:unhideWhenUsed="0"/>
+    <w:lsdException w:name="Medium List 2 Accent 6" w:semiHidden="0" w:uiPriority="66" w:unhideWhenUsed="0"/>
+    <w:lsdException w:name="Medium Grid 1 Accent 6" w:semiHidden="0" w:uiPriority="67" w:unhideWhenUsed="0"/>
+    <w:lsdException w:name="Medium Grid 2 Accent 6" w:semiHidden="0" w:uiPriority="68" w:unhideWhenUsed="0"/>
+    <w:lsdException w:name="Medium Grid 3 Accent 6" w:semiHidden="0" w:uiPriority="69" w:unhideWhenUsed="0"/>
+    <w:lsdException w:name="Dark List Accent 6" w:semiHidden="0" w:uiPriority="70" w:unhideWhenUsed="0"/>
+    <w:lsdException w:name="Colorful Shading Accent 6" w:semiHidden="0" w:uiPriority="71" w:unhideWhenUsed="0"/>
+    <w:lsdException w:name="Colorful List Accent 6" w:semiHidden="0" w:uiPriority="72" w:unhideWhenUsed="0"/>
+    <w:lsdException w:name="Colorful Grid Accent 6" w:semiHidden="0" w:uiPriority="73" w:unhideWhenUsed="0"/>
+    <w:lsdException w:name="Subtle Emphasis" w:semiHidden="0" w:uiPriority="19" w:unhideWhenUsed="0" w:qFormat="1"/>
+    <w:lsdException w:name="Intense Emphasis" w:semiHidden="0" w:uiPriority="21" w:unhideWhenUsed="0" w:qFormat="1"/>
+    <w:lsdException w:name="Subtle Reference" w:semiHidden="0" w:uiPriority="31" w:unhideWhenUsed="0" w:qFormat="1"/>
+    <w:lsdException w:name="Intense Reference" w:semiHidden="0" w:uiPriority="32" w:unhideWhenUsed="0" w:qFormat="1"/>
+    <w:lsdException w:name="Book Title" w:semiHidden="0" w:uiPriority="33" w:unhideWhenUsed="0" w:qFormat="1"/>
+    <w:lsdException w:name="Bibliography" w:uiPriority="37"/>
+    <w:lsdException w:name="TOC Heading" w:uiPriority="39" w:qFormat="1"/>
+  </w:latentStyles>
+  <w:style w:type="paragraph" w:default="1" w:styleId="Normal">
+    <w:name w:val="Normal"/>
+    <w:qFormat/>
+    <w:rsid w:val="00927640"/>
+    <w:pPr>
+      <w:spacing w:before="120" w:after="280"/>
+      <w:jc w:val="both"/>
+    </w:pPr>
+    <w:rPr>
+      <w:rFonts w:ascii="Arial" w:hAnsi="Arial"/>
+      <w:sz w:val="24"/>
+    </w:rPr>
+  </w:style>
+  <w:style w:type="paragraph" w:styleId="Ttulo1">
+    <w:name w:val="heading 1"/>
+    <w:basedOn w:val="Normal"/>
+    <w:next w:val="Normal"/>
+    <w:link w:val="Ttulo1Car"/>
+    <w:uiPriority w:val="9"/>
+    <w:qFormat/>
+    <w:rsid w:val="00927640"/>
+    <w:pPr>
+      <w:keepNext/>
+      <w:keepLines/>
+      <w:spacing w:before="360" w:after="120"/>
+      <w:outlineLvl w:val="0"/>
+    </w:pPr>
+    <w:rPr>
+      <w:rFonts w:asciiTheme="majorHAnsi" w:eastAsiaTheme="majorEastAsia" w:hAnsiTheme="majorHAnsi" w:cstheme="majorBidi"/>
+      <w:color w:val="2E74B5" w:themeColor="accent1" w:themeShade="BF"/>
+      <w:sz w:val="32"/>
+      <w:szCs w:val="32"/>
+    </w:rPr>
+  </w:style>
+  <w:style w:type="paragraph" w:styleId="Ttulo2">
+    <w:name w:val="heading 2"/>
+    <w:basedOn w:val="Normal"/>
+    <w:next w:val="Normal"/>
+    <w:link w:val="Ttulo2Car"/>
+    <w:uiPriority w:val="9"/>
+    <w:unhideWhenUsed/>
+    <w:qFormat/>
+    <w:rsid w:val="003A43DF"/>
+    <w:pPr>
+      <w:keepNext/>
+      <w:keepLines/>
+      <w:spacing w:before="40" w:after="0"/>
+      <w:outlineLvl w:val="1"/>
+    </w:pPr>
+    <w:rPr>
+      <w:rFonts w:asciiTheme="majorHAnsi" w:eastAsiaTheme="majorEastAsia" w:hAnsiTheme="majorHAnsi" w:cstheme="majorBidi"/>
+      <w:color w:val="2E74B5" w:themeColor="accent1" w:themeShade="BF"/>
+      <w:sz w:val="26"/>
+      <w:szCs w:val="26"/>
+    </w:rPr>
+  </w:style>
+  <w:style w:type="character" w:default="1" w:styleId="Fuentedeprrafopredeter">
+    <w:name w:val="Default Paragraph Font"/>
+    <w:uiPriority w:val="1"/>
+    <w:semiHidden/>
+    <w:unhideWhenUsed/>
+  </w:style>
+  <w:style w:type="table" w:default="1" w:styleId="Tablanormal">
+    <w:name w:val="Normal Table"/>
+    <w:uiPriority w:val="99"/>
+    <w:semiHidden/>
+    <w:unhideWhenUsed/>
+    <w:tblPr>
+      <w:tblInd w:w="0" w:type="dxa"/>
+      <w:tblCellMar>
+        <w:top w:w="0" w:type="dxa"/>
+        <w:left w:w="108" w:type="dxa"/>
+        <w:bottom w:w="0" w:type="dxa"/>
+        <w:right w:w="108" w:type="dxa"/>
+      </w:tblCellMar>
+    </w:tblPr>
+  </w:style>
+  <w:style w:type="numbering" w:default="1" w:styleId="Sinlista">
+    <w:name w:val="No List"/>
+    <w:uiPriority w:val="99"/>
+    <w:semiHidden/>
+    <w:unhideWhenUsed/>
+  </w:style>
+  <w:style w:type="character" w:customStyle="1" w:styleId="Ttulo1Car">
+    <w:name w:val="Título 1 Car"/>
+    <w:basedOn w:val="Fuentedeprrafopredeter"/>
+    <w:link w:val="Ttulo1"/>
+    <w:uiPriority w:val="9"/>
+    <w:rsid w:val="00927640"/>
+    <w:rPr>
+      <w:rFonts w:asciiTheme="majorHAnsi" w:eastAsiaTheme="majorEastAsia" w:hAnsiTheme="majorHAnsi" w:cstheme="majorBidi"/>
+      <w:color w:val="2E74B5" w:themeColor="accent1" w:themeShade="BF"/>
+      <w:sz w:val="32"/>
+      <w:szCs w:val="32"/>
+    </w:rPr>
+  </w:style>
+  <w:style w:type="character" w:customStyle="1" w:styleId="apple-converted-space">
+    <w:name w:val="apple-converted-space"/>
+    <w:basedOn w:val="Fuentedeprrafopredeter"/>
+    <w:rsid w:val="00D37039"/>
+  </w:style>
+  <w:style w:type="paragraph" w:styleId="Ttulo">
+    <w:name w:val="Title"/>
+    <w:basedOn w:val="Normal"/>
+    <w:next w:val="Normal"/>
+    <w:link w:val="TtuloCar"/>
+    <w:uiPriority w:val="10"/>
+    <w:qFormat/>
+    <w:rsid w:val="00D27CBB"/>
+    <w:pPr>
+      <w:spacing w:before="0" w:after="0" w:line="240" w:lineRule="auto"/>
+      <w:contextualSpacing/>
+    </w:pPr>
+    <w:rPr>
+      <w:rFonts w:asciiTheme="majorHAnsi" w:eastAsiaTheme="majorEastAsia" w:hAnsiTheme="majorHAnsi" w:cstheme="majorBidi"/>
+      <w:spacing w:val="-10"/>
+      <w:kern w:val="28"/>
+      <w:sz w:val="56"/>
+      <w:szCs w:val="56"/>
+    </w:rPr>
+  </w:style>
+  <w:style w:type="character" w:customStyle="1" w:styleId="TtuloCar">
+    <w:name w:val="Título Car"/>
+    <w:basedOn w:val="Fuentedeprrafopredeter"/>
+    <w:link w:val="Ttulo"/>
+    <w:uiPriority w:val="10"/>
+    <w:rsid w:val="00D27CBB"/>
+    <w:rPr>
+      <w:rFonts w:asciiTheme="majorHAnsi" w:eastAsiaTheme="majorEastAsia" w:hAnsiTheme="majorHAnsi" w:cstheme="majorBidi"/>
+      <w:spacing w:val="-10"/>
+      <w:kern w:val="28"/>
+      <w:sz w:val="56"/>
+      <w:szCs w:val="56"/>
+    </w:rPr>
+  </w:style>
+  <w:style w:type="paragraph" w:styleId="Prrafodelista">
+    <w:name w:val="List Paragraph"/>
+    <w:basedOn w:val="Normal"/>
+    <w:uiPriority w:val="34"/>
+    <w:qFormat/>
+    <w:rsid w:val="002C7FF8"/>
+    <w:pPr>
+      <w:ind w:left="720"/>
+      <w:contextualSpacing/>
+    </w:pPr>
+  </w:style>
+  <w:style w:type="character" w:styleId="Hipervnculo">
+    <w:name w:val="Hyperlink"/>
+    <w:basedOn w:val="Fuentedeprrafopredeter"/>
+    <w:uiPriority w:val="99"/>
+    <w:unhideWhenUsed/>
+    <w:rsid w:val="003A43DF"/>
+    <w:rPr>
+      <w:color w:val="0563C1" w:themeColor="hyperlink"/>
+      <w:u w:val="single"/>
+    </w:rPr>
+  </w:style>
+  <w:style w:type="character" w:customStyle="1" w:styleId="Ttulo2Car">
+    <w:name w:val="Título 2 Car"/>
+    <w:basedOn w:val="Fuentedeprrafopredeter"/>
+    <w:link w:val="Ttulo2"/>
+    <w:uiPriority w:val="9"/>
+    <w:rsid w:val="003A43DF"/>
+    <w:rPr>
+      <w:rFonts w:asciiTheme="majorHAnsi" w:eastAsiaTheme="majorEastAsia" w:hAnsiTheme="majorHAnsi" w:cstheme="majorBidi"/>
+      <w:color w:val="2E74B5" w:themeColor="accent1" w:themeShade="BF"/>
+      <w:sz w:val="26"/>
+      <w:szCs w:val="26"/>
+    </w:rPr>
+  </w:style>
+  <w:style w:type="paragraph" w:styleId="TtulodeTDC">
+    <w:name w:val="TOC Heading"/>
+    <w:basedOn w:val="Ttulo1"/>
+    <w:next w:val="Normal"/>
+    <w:uiPriority w:val="39"/>
+    <w:unhideWhenUsed/>
+    <w:qFormat/>
+    <w:rsid w:val="003A43DF"/>
+    <w:pPr>
+      <w:spacing w:before="240" w:after="0"/>
+      <w:jc w:val="left"/>
+      <w:outlineLvl w:val="9"/>
+    </w:pPr>
+    <w:rPr>
+      <w:lang w:val="en-US"/>
+    </w:rPr>
+  </w:style>
+  <w:style w:type="paragraph" w:styleId="TDC1">
+    <w:name w:val="toc 1"/>
+    <w:basedOn w:val="Normal"/>
+    <w:next w:val="Normal"/>
+    <w:autoRedefine/>
+    <w:uiPriority w:val="39"/>
+    <w:unhideWhenUsed/>
+    <w:rsid w:val="003A43DF"/>
+    <w:pPr>
+      <w:spacing w:after="100"/>
+    </w:pPr>
+  </w:style>
+  <w:style w:type="paragraph" w:styleId="Encabezado">
+    <w:name w:val="header"/>
+    <w:basedOn w:val="Normal"/>
+    <w:link w:val="EncabezadoCar"/>
+    <w:uiPriority w:val="99"/>
+    <w:unhideWhenUsed/>
+    <w:rsid w:val="00222523"/>
+    <w:pPr>
+      <w:tabs>
+        <w:tab w:val="center" w:pos="4680"/>
+        <w:tab w:val="right" w:pos="9360"/>
+      </w:tabs>
+      <w:spacing w:before="0" w:after="0" w:line="240" w:lineRule="auto"/>
+    </w:pPr>
+  </w:style>
+  <w:style w:type="character" w:customStyle="1" w:styleId="EncabezadoCar">
+    <w:name w:val="Encabezado Car"/>
+    <w:basedOn w:val="Fuentedeprrafopredeter"/>
+    <w:link w:val="Encabezado"/>
+    <w:uiPriority w:val="99"/>
+    <w:rsid w:val="00222523"/>
+    <w:rPr>
+      <w:rFonts w:ascii="Arial" w:hAnsi="Arial"/>
+      <w:sz w:val="24"/>
+    </w:rPr>
+  </w:style>
+  <w:style w:type="paragraph" w:styleId="Piedepgina">
+    <w:name w:val="footer"/>
+    <w:basedOn w:val="Normal"/>
+    <w:link w:val="PiedepginaCar"/>
+    <w:uiPriority w:val="99"/>
+    <w:unhideWhenUsed/>
+    <w:rsid w:val="00222523"/>
+    <w:pPr>
+      <w:tabs>
+        <w:tab w:val="center" w:pos="4680"/>
+        <w:tab w:val="right" w:pos="9360"/>
+      </w:tabs>
+      <w:spacing w:before="0" w:after="0" w:line="240" w:lineRule="auto"/>
+    </w:pPr>
+  </w:style>
+  <w:style w:type="character" w:customStyle="1" w:styleId="PiedepginaCar">
+    <w:name w:val="Pie de página Car"/>
+    <w:basedOn w:val="Fuentedeprrafopredeter"/>
+    <w:link w:val="Piedepgina"/>
+    <w:uiPriority w:val="99"/>
+    <w:rsid w:val="00222523"/>
+    <w:rPr>
+      <w:rFonts w:ascii="Arial" w:hAnsi="Arial"/>
+      <w:sz w:val="24"/>
+    </w:rPr>
+  </w:style>
+  <w:style w:type="paragraph" w:styleId="NormalWeb">
+    <w:name w:val="Normal (Web)"/>
+    <w:basedOn w:val="Normal"/>
+    <w:uiPriority w:val="99"/>
+    <w:semiHidden/>
+    <w:unhideWhenUsed/>
+    <w:rsid w:val="00222523"/>
+    <w:pPr>
+      <w:spacing w:before="100" w:beforeAutospacing="1" w:after="100" w:afterAutospacing="1" w:line="240" w:lineRule="auto"/>
+      <w:jc w:val="left"/>
+    </w:pPr>
+    <w:rPr>
+      <w:rFonts w:ascii="Times New Roman" w:eastAsia="Times New Roman" w:hAnsi="Times New Roman" w:cs="Times New Roman"/>
+      <w:szCs w:val="24"/>
+      <w:lang w:val="en-US"/>
+    </w:rPr>
+  </w:style>
+  <w:style w:type="paragraph" w:styleId="Textodeglobo">
+    <w:name w:val="Balloon Text"/>
+    <w:basedOn w:val="Normal"/>
+    <w:link w:val="TextodegloboCar"/>
+    <w:uiPriority w:val="99"/>
+    <w:semiHidden/>
+    <w:unhideWhenUsed/>
+    <w:rsid w:val="00B43D93"/>
+    <w:pPr>
+      <w:spacing w:before="0" w:after="0" w:line="240" w:lineRule="auto"/>
+    </w:pPr>
+    <w:rPr>
+      <w:rFonts w:ascii="Tahoma" w:hAnsi="Tahoma" w:cs="Tahoma"/>
+      <w:sz w:val="16"/>
+      <w:szCs w:val="16"/>
+    </w:rPr>
+  </w:style>
+  <w:style w:type="character" w:customStyle="1" w:styleId="TextodegloboCar">
+    <w:name w:val="Texto de globo Car"/>
+    <w:basedOn w:val="Fuentedeprrafopredeter"/>
+    <w:link w:val="Textodeglobo"/>
+    <w:uiPriority w:val="99"/>
+    <w:semiHidden/>
+    <w:rsid w:val="00B43D93"/>
+    <w:rPr>
+      <w:rFonts w:ascii="Tahoma" w:hAnsi="Tahoma" w:cs="Tahoma"/>
+      <w:sz w:val="16"/>
+      <w:szCs w:val="16"/>
+    </w:rPr>
+  </w:style>
+  <w:style w:type="table" w:styleId="Listaclara-nfasis5">
+    <w:name w:val="Light List Accent 5"/>
+    <w:basedOn w:val="Tablanormal"/>
+    <w:uiPriority w:val="61"/>
+    <w:rsid w:val="00B43D93"/>
+    <w:pPr>
+      <w:spacing w:after="0" w:line="240" w:lineRule="auto"/>
+    </w:pPr>
+    <w:rPr>
+      <w:lang w:val="en-US"/>
+    </w:rPr>
+    <w:tblPr>
+      <w:tblStyleRowBandSize w:val="1"/>
+      <w:tblStyleColBandSize w:val="1"/>
+      <w:tblInd w:w="0" w:type="dxa"/>
+      <w:tblBorders>
+        <w:top w:val="single" w:sz="8" w:space="0" w:color="4472C4" w:themeColor="accent5"/>
+        <w:left w:val="single" w:sz="8" w:space="0" w:color="4472C4" w:themeColor="accent5"/>
+        <w:bottom w:val="single" w:sz="8" w:space="0" w:color="4472C4" w:themeColor="accent5"/>
+        <w:right w:val="single" w:sz="8" w:space="0" w:color="4472C4" w:themeColor="accent5"/>
+      </w:tblBorders>
+      <w:tblCellMar>
+        <w:top w:w="0" w:type="dxa"/>
+        <w:left w:w="108" w:type="dxa"/>
+        <w:bottom w:w="0" w:type="dxa"/>
+        <w:right w:w="108" w:type="dxa"/>
+      </w:tblCellMar>
+    </w:tblPr>
+    <w:tblStylePr w:type="firstRow">
+      <w:pPr>
+        <w:spacing w:before="0" w:after="0" w:line="240" w:lineRule="auto"/>
+      </w:pPr>
+      <w:rPr>
+        <w:b/>
+        <w:bCs/>
+        <w:color w:val="FFFFFF" w:themeColor="background1"/>
+      </w:rPr>
+      <w:tblPr/>
+      <w:tcPr>
+        <w:shd w:val="clear" w:color="auto" w:fill="4472C4" w:themeFill="accent5"/>
+      </w:tcPr>
+    </w:tblStylePr>
+    <w:tblStylePr w:type="lastRow">
+      <w:pPr>
+        <w:spacing w:before="0" w:after="0" w:line="240" w:lineRule="auto"/>
+      </w:pPr>
+      <w:rPr>
+        <w:b/>
+        <w:bCs/>
+      </w:rPr>
+      <w:tblPr/>
+      <w:tcPr>
+        <w:tcBorders>
+          <w:top w:val="double" w:sz="6" w:space="0" w:color="4472C4" w:themeColor="accent5"/>
+          <w:left w:val="single" w:sz="8" w:space="0" w:color="4472C4" w:themeColor="accent5"/>
+          <w:bottom w:val="single" w:sz="8" w:space="0" w:color="4472C4" w:themeColor="accent5"/>
+          <w:right w:val="single" w:sz="8" w:space="0" w:color="4472C4" w:themeColor="accent5"/>
+        </w:tcBorders>
+      </w:tcPr>
+    </w:tblStylePr>
+    <w:tblStylePr w:type="firstCol">
+      <w:rPr>
+        <w:b/>
+        <w:bCs/>
+      </w:rPr>
+    </w:tblStylePr>
+    <w:tblStylePr w:type="lastCol">
+      <w:rPr>
+        <w:b/>
+        <w:bCs/>
+      </w:rPr>
+    </w:tblStylePr>
+    <w:tblStylePr w:type="band1Vert">
+      <w:tblPr/>
+      <w:tcPr>
+        <w:tcBorders>
+          <w:top w:val="single" w:sz="8" w:space="0" w:color="4472C4" w:themeColor="accent5"/>
+          <w:left w:val="single" w:sz="8" w:space="0" w:color="4472C4" w:themeColor="accent5"/>
+          <w:bottom w:val="single" w:sz="8" w:space="0" w:color="4472C4" w:themeColor="accent5"/>
+          <w:right w:val="single" w:sz="8" w:space="0" w:color="4472C4" w:themeColor="accent5"/>
+        </w:tcBorders>
+      </w:tcPr>
+    </w:tblStylePr>
+    <w:tblStylePr w:type="band1Horz">
+      <w:tblPr/>
+      <w:tcPr>
+        <w:tcBorders>
+          <w:top w:val="single" w:sz="8" w:space="0" w:color="4472C4" w:themeColor="accent5"/>
+          <w:left w:val="single" w:sz="8" w:space="0" w:color="4472C4" w:themeColor="accent5"/>
+          <w:bottom w:val="single" w:sz="8" w:space="0" w:color="4472C4" w:themeColor="accent5"/>
+          <w:right w:val="single" w:sz="8" w:space="0" w:color="4472C4" w:themeColor="accent5"/>
+        </w:tcBorders>
+      </w:tcPr>
+    </w:tblStylePr>
   </w:style>
 </w:styles>
 </file>
@@ -9688,44 +11665,44 @@
     </dgm:pt>
   </dgm:ptLst>
   <dgm:cxnLst>
+    <dgm:cxn modelId="{E1737B03-2A55-4449-8B3D-910ECA47FF2D}" type="presOf" srcId="{02E22516-DFC5-4145-B932-28A55317446D}" destId="{F464FCF7-245E-4692-87CA-444317EDE7CC}" srcOrd="0" destOrd="0" presId="urn:microsoft.com/office/officeart/2005/8/layout/radial5"/>
+    <dgm:cxn modelId="{C65AC54D-79F9-445F-AAA0-3D409742B3E5}" type="presOf" srcId="{1CB8ED86-E585-4EBD-AD66-E0DF86A4A61D}" destId="{0856F82C-8EC1-4D8E-9F26-2FC9FC4FA888}" srcOrd="1" destOrd="0" presId="urn:microsoft.com/office/officeart/2005/8/layout/radial5"/>
+    <dgm:cxn modelId="{EA14E853-09E6-48AB-BD9F-A88C5396E412}" type="presOf" srcId="{A55D3F20-477B-4817-BF9E-ED5DD633DB44}" destId="{A71F255B-C133-4F1F-A51A-FEFEE3B13EB4}" srcOrd="0" destOrd="0" presId="urn:microsoft.com/office/officeart/2005/8/layout/radial5"/>
+    <dgm:cxn modelId="{579F38E8-2780-4404-A0D3-1389DE783889}" type="presOf" srcId="{7AC93F07-9612-438A-95C6-089CE55B82DE}" destId="{5B922780-40F7-4292-B42E-3CFDCE947955}" srcOrd="1" destOrd="0" presId="urn:microsoft.com/office/officeart/2005/8/layout/radial5"/>
+    <dgm:cxn modelId="{AABA55F8-44C4-4EC4-9674-C77169BF4BA2}" type="presOf" srcId="{45FF32CA-A5F8-4565-AF7D-4F23D571B47E}" destId="{70F8BBCE-2496-4AB5-B07B-C94DB2CCE2DA}" srcOrd="0" destOrd="0" presId="urn:microsoft.com/office/officeart/2005/8/layout/radial5"/>
+    <dgm:cxn modelId="{5507779A-DB52-4B38-92B3-8648F7D43199}" type="presOf" srcId="{160E9C2A-A18F-4263-9B3E-916164D21AC7}" destId="{D25D99E0-6135-4E78-B2D2-873A6E2A4CE3}" srcOrd="0" destOrd="0" presId="urn:microsoft.com/office/officeart/2005/8/layout/radial5"/>
+    <dgm:cxn modelId="{1001EC2F-36B0-42B5-927D-B2CA85704682}" type="presOf" srcId="{7AC93F07-9612-438A-95C6-089CE55B82DE}" destId="{119CCF0C-A9E1-4CD0-8672-94BC54988131}" srcOrd="0" destOrd="0" presId="urn:microsoft.com/office/officeart/2005/8/layout/radial5"/>
+    <dgm:cxn modelId="{10015081-C5BF-42E9-AF1D-A55BA400E75D}" type="presOf" srcId="{DA2DB47E-E7B7-4395-86E7-BE3EDF522B29}" destId="{9D76FAE9-6563-4A0E-8253-2C566BD3072C}" srcOrd="0" destOrd="0" presId="urn:microsoft.com/office/officeart/2005/8/layout/radial5"/>
+    <dgm:cxn modelId="{751E2854-93C8-44AC-9BCB-7B1DAC1EB83A}" srcId="{160E9C2A-A18F-4263-9B3E-916164D21AC7}" destId="{8506DC0F-653E-4C1D-B2CA-3B1F994AD674}" srcOrd="0" destOrd="0" parTransId="{55ACE83C-3C9E-484E-88F6-2F5897FA8007}" sibTransId="{D4866480-C8E9-48C5-AFF5-13CA3252F0AF}"/>
+    <dgm:cxn modelId="{43823155-8BAC-4B62-99DC-47FC0418A996}" srcId="{8506DC0F-653E-4C1D-B2CA-3B1F994AD674}" destId="{02E22516-DFC5-4145-B932-28A55317446D}" srcOrd="3" destOrd="0" parTransId="{1CB8ED86-E585-4EBD-AD66-E0DF86A4A61D}" sibTransId="{F6AE3B4F-5F75-4FF9-ADED-DB24B281A581}"/>
+    <dgm:cxn modelId="{BBC331CC-F3F6-4DA5-B9E9-E7E36F499226}" type="presOf" srcId="{22CDC383-B388-495F-8720-8526CD962DE1}" destId="{052359AC-5647-4353-858C-C0986A12C195}" srcOrd="0" destOrd="0" presId="urn:microsoft.com/office/officeart/2005/8/layout/radial5"/>
+    <dgm:cxn modelId="{D94F8BDA-F134-44F1-9CCC-010526ECFE39}" type="presOf" srcId="{173CB3EC-47D0-4D93-BDB4-E8BF49B28C46}" destId="{4831BDA9-7257-404C-A038-A6452DFB55BB}" srcOrd="0" destOrd="0" presId="urn:microsoft.com/office/officeart/2005/8/layout/radial5"/>
+    <dgm:cxn modelId="{17EC314F-0A4C-4B20-AC5D-BED9379B0C3C}" srcId="{8506DC0F-653E-4C1D-B2CA-3B1F994AD674}" destId="{173CB3EC-47D0-4D93-BDB4-E8BF49B28C46}" srcOrd="2" destOrd="0" parTransId="{A55D3F20-477B-4817-BF9E-ED5DD633DB44}" sibTransId="{09733A80-93E7-4EC1-A719-F7BC228E36DF}"/>
+    <dgm:cxn modelId="{0D8D0208-A7AE-4750-AFA8-FEC8F4FD5100}" type="presOf" srcId="{1CB8ED86-E585-4EBD-AD66-E0DF86A4A61D}" destId="{D92AA47B-50F8-4E13-97A8-D704A0FCB8CC}" srcOrd="0" destOrd="0" presId="urn:microsoft.com/office/officeart/2005/8/layout/radial5"/>
     <dgm:cxn modelId="{7F8A7F77-5B82-496B-93AA-506DBAB75123}" srcId="{8506DC0F-653E-4C1D-B2CA-3B1F994AD674}" destId="{DA2DB47E-E7B7-4395-86E7-BE3EDF522B29}" srcOrd="0" destOrd="0" parTransId="{7AC93F07-9612-438A-95C6-089CE55B82DE}" sibTransId="{35625176-2E90-46BB-8401-76879E191CB3}"/>
-    <dgm:cxn modelId="{9B7A0BDB-280B-4CB3-A7F5-D9F15F58697D}" type="presOf" srcId="{7AC93F07-9612-438A-95C6-089CE55B82DE}" destId="{5B922780-40F7-4292-B42E-3CFDCE947955}" srcOrd="1" destOrd="0" presId="urn:microsoft.com/office/officeart/2005/8/layout/radial5"/>
-    <dgm:cxn modelId="{29BE995D-C8E2-4F84-A79E-AE1DCEAC6044}" type="presOf" srcId="{DA2DB47E-E7B7-4395-86E7-BE3EDF522B29}" destId="{9D76FAE9-6563-4A0E-8253-2C566BD3072C}" srcOrd="0" destOrd="0" presId="urn:microsoft.com/office/officeart/2005/8/layout/radial5"/>
-    <dgm:cxn modelId="{751E2854-93C8-44AC-9BCB-7B1DAC1EB83A}" srcId="{160E9C2A-A18F-4263-9B3E-916164D21AC7}" destId="{8506DC0F-653E-4C1D-B2CA-3B1F994AD674}" srcOrd="0" destOrd="0" parTransId="{55ACE83C-3C9E-484E-88F6-2F5897FA8007}" sibTransId="{D4866480-C8E9-48C5-AFF5-13CA3252F0AF}"/>
-    <dgm:cxn modelId="{4E8A9C58-17F4-42CD-AFB1-6A2E7EE06058}" type="presOf" srcId="{1CB8ED86-E585-4EBD-AD66-E0DF86A4A61D}" destId="{D92AA47B-50F8-4E13-97A8-D704A0FCB8CC}" srcOrd="0" destOrd="0" presId="urn:microsoft.com/office/officeart/2005/8/layout/radial5"/>
-    <dgm:cxn modelId="{17EC314F-0A4C-4B20-AC5D-BED9379B0C3C}" srcId="{8506DC0F-653E-4C1D-B2CA-3B1F994AD674}" destId="{173CB3EC-47D0-4D93-BDB4-E8BF49B28C46}" srcOrd="2" destOrd="0" parTransId="{A55D3F20-477B-4817-BF9E-ED5DD633DB44}" sibTransId="{09733A80-93E7-4EC1-A719-F7BC228E36DF}"/>
-    <dgm:cxn modelId="{0C25450D-33E7-4631-8B3E-9A59397B0AA3}" type="presOf" srcId="{45FF32CA-A5F8-4565-AF7D-4F23D571B47E}" destId="{70F8BBCE-2496-4AB5-B07B-C94DB2CCE2DA}" srcOrd="0" destOrd="0" presId="urn:microsoft.com/office/officeart/2005/8/layout/radial5"/>
-    <dgm:cxn modelId="{6449CF76-5343-46D0-9729-75263C5C422E}" type="presOf" srcId="{02E22516-DFC5-4145-B932-28A55317446D}" destId="{F464FCF7-245E-4692-87CA-444317EDE7CC}" srcOrd="0" destOrd="0" presId="urn:microsoft.com/office/officeart/2005/8/layout/radial5"/>
-    <dgm:cxn modelId="{43823155-8BAC-4B62-99DC-47FC0418A996}" srcId="{8506DC0F-653E-4C1D-B2CA-3B1F994AD674}" destId="{02E22516-DFC5-4145-B932-28A55317446D}" srcOrd="3" destOrd="0" parTransId="{1CB8ED86-E585-4EBD-AD66-E0DF86A4A61D}" sibTransId="{F6AE3B4F-5F75-4FF9-ADED-DB24B281A581}"/>
-    <dgm:cxn modelId="{CCF15982-78D7-4ABA-BDC7-497348064330}" type="presOf" srcId="{A55D3F20-477B-4817-BF9E-ED5DD633DB44}" destId="{C9C94268-42E6-4BFD-8EBB-A272420CA77B}" srcOrd="1" destOrd="0" presId="urn:microsoft.com/office/officeart/2005/8/layout/radial5"/>
     <dgm:cxn modelId="{8E38CDDE-1BDE-4B27-9FF2-34B8DF33BB6C}" srcId="{8506DC0F-653E-4C1D-B2CA-3B1F994AD674}" destId="{22CDC383-B388-495F-8720-8526CD962DE1}" srcOrd="1" destOrd="0" parTransId="{45FF32CA-A5F8-4565-AF7D-4F23D571B47E}" sibTransId="{093B95C8-2609-4642-9984-A7472CD3E8A0}"/>
-    <dgm:cxn modelId="{F4D07B33-14ED-49D8-BDE0-5EDE1ECE2B42}" type="presOf" srcId="{45FF32CA-A5F8-4565-AF7D-4F23D571B47E}" destId="{F127B7B9-FAED-4E6B-8904-86765EB25D40}" srcOrd="1" destOrd="0" presId="urn:microsoft.com/office/officeart/2005/8/layout/radial5"/>
-    <dgm:cxn modelId="{04AEC535-0F8C-439C-BC63-8ED782A8698B}" type="presOf" srcId="{8506DC0F-653E-4C1D-B2CA-3B1F994AD674}" destId="{83A7FAEB-A571-45E0-AA67-B603A0E08F73}" srcOrd="0" destOrd="0" presId="urn:microsoft.com/office/officeart/2005/8/layout/radial5"/>
-    <dgm:cxn modelId="{B3E773A4-6D09-40CE-AE68-A58CED2F28D1}" type="presOf" srcId="{7AC93F07-9612-438A-95C6-089CE55B82DE}" destId="{119CCF0C-A9E1-4CD0-8672-94BC54988131}" srcOrd="0" destOrd="0" presId="urn:microsoft.com/office/officeart/2005/8/layout/radial5"/>
-    <dgm:cxn modelId="{BBC809E3-2F1F-48D9-99E3-A744F6F787A4}" type="presOf" srcId="{160E9C2A-A18F-4263-9B3E-916164D21AC7}" destId="{D25D99E0-6135-4E78-B2D2-873A6E2A4CE3}" srcOrd="0" destOrd="0" presId="urn:microsoft.com/office/officeart/2005/8/layout/radial5"/>
-    <dgm:cxn modelId="{148CF426-8510-46D8-88B3-7FCF6159DD6B}" type="presOf" srcId="{22CDC383-B388-495F-8720-8526CD962DE1}" destId="{052359AC-5647-4353-858C-C0986A12C195}" srcOrd="0" destOrd="0" presId="urn:microsoft.com/office/officeart/2005/8/layout/radial5"/>
-    <dgm:cxn modelId="{431E39DE-0E95-4EBB-BEAB-2E934BECA326}" type="presOf" srcId="{A55D3F20-477B-4817-BF9E-ED5DD633DB44}" destId="{A71F255B-C133-4F1F-A51A-FEFEE3B13EB4}" srcOrd="0" destOrd="0" presId="urn:microsoft.com/office/officeart/2005/8/layout/radial5"/>
-    <dgm:cxn modelId="{8CB75B32-5CB5-42FE-A028-D819AA0EA2F0}" type="presOf" srcId="{173CB3EC-47D0-4D93-BDB4-E8BF49B28C46}" destId="{4831BDA9-7257-404C-A038-A6452DFB55BB}" srcOrd="0" destOrd="0" presId="urn:microsoft.com/office/officeart/2005/8/layout/radial5"/>
-    <dgm:cxn modelId="{68490244-13FE-4861-B59A-6E9A7148671A}" type="presOf" srcId="{1CB8ED86-E585-4EBD-AD66-E0DF86A4A61D}" destId="{0856F82C-8EC1-4D8E-9F26-2FC9FC4FA888}" srcOrd="1" destOrd="0" presId="urn:microsoft.com/office/officeart/2005/8/layout/radial5"/>
-    <dgm:cxn modelId="{60C3885A-AB9E-4495-919F-6EA8D5029722}" type="presParOf" srcId="{D25D99E0-6135-4E78-B2D2-873A6E2A4CE3}" destId="{83A7FAEB-A571-45E0-AA67-B603A0E08F73}" srcOrd="0" destOrd="0" presId="urn:microsoft.com/office/officeart/2005/8/layout/radial5"/>
-    <dgm:cxn modelId="{F2592151-6C79-483D-92B2-A1B13128F9D3}" type="presParOf" srcId="{D25D99E0-6135-4E78-B2D2-873A6E2A4CE3}" destId="{119CCF0C-A9E1-4CD0-8672-94BC54988131}" srcOrd="1" destOrd="0" presId="urn:microsoft.com/office/officeart/2005/8/layout/radial5"/>
-    <dgm:cxn modelId="{BEA6E9A0-BB99-4080-ABE6-8E82430CE6B0}" type="presParOf" srcId="{119CCF0C-A9E1-4CD0-8672-94BC54988131}" destId="{5B922780-40F7-4292-B42E-3CFDCE947955}" srcOrd="0" destOrd="0" presId="urn:microsoft.com/office/officeart/2005/8/layout/radial5"/>
-    <dgm:cxn modelId="{F3DBFC7A-A73C-42E0-A65D-DD7F6D872853}" type="presParOf" srcId="{D25D99E0-6135-4E78-B2D2-873A6E2A4CE3}" destId="{9D76FAE9-6563-4A0E-8253-2C566BD3072C}" srcOrd="2" destOrd="0" presId="urn:microsoft.com/office/officeart/2005/8/layout/radial5"/>
-    <dgm:cxn modelId="{8F91ED37-61B9-4A9D-BF59-D60F7CB0BE6A}" type="presParOf" srcId="{D25D99E0-6135-4E78-B2D2-873A6E2A4CE3}" destId="{70F8BBCE-2496-4AB5-B07B-C94DB2CCE2DA}" srcOrd="3" destOrd="0" presId="urn:microsoft.com/office/officeart/2005/8/layout/radial5"/>
-    <dgm:cxn modelId="{75A2D0F7-9370-4D94-8532-5B8F94804952}" type="presParOf" srcId="{70F8BBCE-2496-4AB5-B07B-C94DB2CCE2DA}" destId="{F127B7B9-FAED-4E6B-8904-86765EB25D40}" srcOrd="0" destOrd="0" presId="urn:microsoft.com/office/officeart/2005/8/layout/radial5"/>
-    <dgm:cxn modelId="{529A5581-8E3C-461C-851C-8D13A07FBD0E}" type="presParOf" srcId="{D25D99E0-6135-4E78-B2D2-873A6E2A4CE3}" destId="{052359AC-5647-4353-858C-C0986A12C195}" srcOrd="4" destOrd="0" presId="urn:microsoft.com/office/officeart/2005/8/layout/radial5"/>
-    <dgm:cxn modelId="{89C0B88A-6588-43E3-AD47-89030B661455}" type="presParOf" srcId="{D25D99E0-6135-4E78-B2D2-873A6E2A4CE3}" destId="{A71F255B-C133-4F1F-A51A-FEFEE3B13EB4}" srcOrd="5" destOrd="0" presId="urn:microsoft.com/office/officeart/2005/8/layout/radial5"/>
-    <dgm:cxn modelId="{339A135E-EE44-41DA-8DF9-9262CE3C68D7}" type="presParOf" srcId="{A71F255B-C133-4F1F-A51A-FEFEE3B13EB4}" destId="{C9C94268-42E6-4BFD-8EBB-A272420CA77B}" srcOrd="0" destOrd="0" presId="urn:microsoft.com/office/officeart/2005/8/layout/radial5"/>
-    <dgm:cxn modelId="{AC3B5805-4F8C-4AE2-AF94-4F303A9FC96C}" type="presParOf" srcId="{D25D99E0-6135-4E78-B2D2-873A6E2A4CE3}" destId="{4831BDA9-7257-404C-A038-A6452DFB55BB}" srcOrd="6" destOrd="0" presId="urn:microsoft.com/office/officeart/2005/8/layout/radial5"/>
-    <dgm:cxn modelId="{438C26BE-F928-4C27-8C7E-53CD8BE70E1A}" type="presParOf" srcId="{D25D99E0-6135-4E78-B2D2-873A6E2A4CE3}" destId="{D92AA47B-50F8-4E13-97A8-D704A0FCB8CC}" srcOrd="7" destOrd="0" presId="urn:microsoft.com/office/officeart/2005/8/layout/radial5"/>
-    <dgm:cxn modelId="{439DE610-C9A8-4CD7-BED9-28584BC791BC}" type="presParOf" srcId="{D92AA47B-50F8-4E13-97A8-D704A0FCB8CC}" destId="{0856F82C-8EC1-4D8E-9F26-2FC9FC4FA888}" srcOrd="0" destOrd="0" presId="urn:microsoft.com/office/officeart/2005/8/layout/radial5"/>
-    <dgm:cxn modelId="{B16CBE3A-63B3-48D8-941F-FE12B8960369}" type="presParOf" srcId="{D25D99E0-6135-4E78-B2D2-873A6E2A4CE3}" destId="{F464FCF7-245E-4692-87CA-444317EDE7CC}" srcOrd="8" destOrd="0" presId="urn:microsoft.com/office/officeart/2005/8/layout/radial5"/>
+    <dgm:cxn modelId="{357F295D-771E-4514-9E0B-AACAE731E735}" type="presOf" srcId="{A55D3F20-477B-4817-BF9E-ED5DD633DB44}" destId="{C9C94268-42E6-4BFD-8EBB-A272420CA77B}" srcOrd="1" destOrd="0" presId="urn:microsoft.com/office/officeart/2005/8/layout/radial5"/>
+    <dgm:cxn modelId="{DA2B5BA8-0E66-4237-A462-1812BCEE341D}" type="presOf" srcId="{8506DC0F-653E-4C1D-B2CA-3B1F994AD674}" destId="{83A7FAEB-A571-45E0-AA67-B603A0E08F73}" srcOrd="0" destOrd="0" presId="urn:microsoft.com/office/officeart/2005/8/layout/radial5"/>
+    <dgm:cxn modelId="{FC9C627F-412A-4458-AA4E-86D2C6EAE181}" type="presOf" srcId="{45FF32CA-A5F8-4565-AF7D-4F23D571B47E}" destId="{F127B7B9-FAED-4E6B-8904-86765EB25D40}" srcOrd="1" destOrd="0" presId="urn:microsoft.com/office/officeart/2005/8/layout/radial5"/>
+    <dgm:cxn modelId="{C89FF83E-E7B1-4266-8503-4FEB6318B2B4}" type="presParOf" srcId="{D25D99E0-6135-4E78-B2D2-873A6E2A4CE3}" destId="{83A7FAEB-A571-45E0-AA67-B603A0E08F73}" srcOrd="0" destOrd="0" presId="urn:microsoft.com/office/officeart/2005/8/layout/radial5"/>
+    <dgm:cxn modelId="{1FDA95AA-D8E5-485D-AA87-74F8846A20A7}" type="presParOf" srcId="{D25D99E0-6135-4E78-B2D2-873A6E2A4CE3}" destId="{119CCF0C-A9E1-4CD0-8672-94BC54988131}" srcOrd="1" destOrd="0" presId="urn:microsoft.com/office/officeart/2005/8/layout/radial5"/>
+    <dgm:cxn modelId="{6419CA51-9D6C-4D66-AA03-017B486022C7}" type="presParOf" srcId="{119CCF0C-A9E1-4CD0-8672-94BC54988131}" destId="{5B922780-40F7-4292-B42E-3CFDCE947955}" srcOrd="0" destOrd="0" presId="urn:microsoft.com/office/officeart/2005/8/layout/radial5"/>
+    <dgm:cxn modelId="{3E3BE0CE-8873-4F7B-B465-3CABA0301D5C}" type="presParOf" srcId="{D25D99E0-6135-4E78-B2D2-873A6E2A4CE3}" destId="{9D76FAE9-6563-4A0E-8253-2C566BD3072C}" srcOrd="2" destOrd="0" presId="urn:microsoft.com/office/officeart/2005/8/layout/radial5"/>
+    <dgm:cxn modelId="{B55B5419-BD7F-40C1-8FEC-205483EC409F}" type="presParOf" srcId="{D25D99E0-6135-4E78-B2D2-873A6E2A4CE3}" destId="{70F8BBCE-2496-4AB5-B07B-C94DB2CCE2DA}" srcOrd="3" destOrd="0" presId="urn:microsoft.com/office/officeart/2005/8/layout/radial5"/>
+    <dgm:cxn modelId="{A323FA0F-3B4D-4986-8734-76BC1C179DF7}" type="presParOf" srcId="{70F8BBCE-2496-4AB5-B07B-C94DB2CCE2DA}" destId="{F127B7B9-FAED-4E6B-8904-86765EB25D40}" srcOrd="0" destOrd="0" presId="urn:microsoft.com/office/officeart/2005/8/layout/radial5"/>
+    <dgm:cxn modelId="{868D5297-B0CB-4BFE-A2A4-56AEB19A0A4A}" type="presParOf" srcId="{D25D99E0-6135-4E78-B2D2-873A6E2A4CE3}" destId="{052359AC-5647-4353-858C-C0986A12C195}" srcOrd="4" destOrd="0" presId="urn:microsoft.com/office/officeart/2005/8/layout/radial5"/>
+    <dgm:cxn modelId="{23EF7B0C-5701-4E7C-BFCC-581F244E5760}" type="presParOf" srcId="{D25D99E0-6135-4E78-B2D2-873A6E2A4CE3}" destId="{A71F255B-C133-4F1F-A51A-FEFEE3B13EB4}" srcOrd="5" destOrd="0" presId="urn:microsoft.com/office/officeart/2005/8/layout/radial5"/>
+    <dgm:cxn modelId="{66747674-92B6-4148-88D8-ACEA6A55A44F}" type="presParOf" srcId="{A71F255B-C133-4F1F-A51A-FEFEE3B13EB4}" destId="{C9C94268-42E6-4BFD-8EBB-A272420CA77B}" srcOrd="0" destOrd="0" presId="urn:microsoft.com/office/officeart/2005/8/layout/radial5"/>
+    <dgm:cxn modelId="{E3CABD36-70B9-4705-BB7D-DB9074F44DBE}" type="presParOf" srcId="{D25D99E0-6135-4E78-B2D2-873A6E2A4CE3}" destId="{4831BDA9-7257-404C-A038-A6452DFB55BB}" srcOrd="6" destOrd="0" presId="urn:microsoft.com/office/officeart/2005/8/layout/radial5"/>
+    <dgm:cxn modelId="{CFE7192C-D983-43A8-AC42-77A5172F24E4}" type="presParOf" srcId="{D25D99E0-6135-4E78-B2D2-873A6E2A4CE3}" destId="{D92AA47B-50F8-4E13-97A8-D704A0FCB8CC}" srcOrd="7" destOrd="0" presId="urn:microsoft.com/office/officeart/2005/8/layout/radial5"/>
+    <dgm:cxn modelId="{2F1068CA-80AA-4993-B66A-FDED4933307E}" type="presParOf" srcId="{D92AA47B-50F8-4E13-97A8-D704A0FCB8CC}" destId="{0856F82C-8EC1-4D8E-9F26-2FC9FC4FA888}" srcOrd="0" destOrd="0" presId="urn:microsoft.com/office/officeart/2005/8/layout/radial5"/>
+    <dgm:cxn modelId="{72966395-B95D-49B4-9F34-7D94ACC0F865}" type="presParOf" srcId="{D25D99E0-6135-4E78-B2D2-873A6E2A4CE3}" destId="{F464FCF7-245E-4692-87CA-444317EDE7CC}" srcOrd="8" destOrd="0" presId="urn:microsoft.com/office/officeart/2005/8/layout/radial5"/>
   </dgm:cxnLst>
   <dgm:bg/>
   <dgm:whole/>
   <dgm:extLst>
     <a:ext uri="http://schemas.microsoft.com/office/drawing/2008/diagram">
-      <dsp:dataModelExt xmlns:dsp="http://schemas.microsoft.com/office/drawing/2008/diagram" relId="rId13" minVer="http://schemas.openxmlformats.org/drawingml/2006/diagram"/>
+      <dsp:dataModelExt xmlns:dsp="http://schemas.microsoft.com/office/drawing/2008/diagram" relId="rId14" minVer="http://schemas.openxmlformats.org/drawingml/2006/diagram"/>
     </a:ext>
   </dgm:extLst>
 </dgm:dataModel>
@@ -11879,7 +13856,7 @@
     </a:clrScheme>
     <a:fontScheme name="Office">
       <a:majorFont>
-        <a:latin typeface="Calibri Light" panose="020F0302020204030204"/>
+        <a:latin typeface="Calibri Light"/>
         <a:ea typeface=""/>
         <a:cs typeface=""/>
         <a:font script="Jpan" typeface="ＭＳ ゴシック"/>
@@ -11914,7 +13891,7 @@
         <a:font script="Geor" typeface="Sylfaen"/>
       </a:majorFont>
       <a:minorFont>
-        <a:latin typeface="Calibri" panose="020F0502020204030204"/>
+        <a:latin typeface="Calibri"/>
         <a:ea typeface=""/>
         <a:cs typeface=""/>
         <a:font script="Jpan" typeface="ＭＳ 明朝"/>
@@ -12091,7 +14068,7 @@
   <a:extraClrSchemeLst/>
   <a:extLst>
     <a:ext uri="{05A4C25C-085E-4340-85A3-A5531E510DB2}">
-      <thm15:themeFamily xmlns:thm15="http://schemas.microsoft.com/office/thememl/2012/main" name="Office Theme" id="{62F939B6-93AF-4DB8-9C6B-D6C7DFDC589F}" vid="{4A3C46E8-61CC-4603-A589-7422A47A8E4A}"/>
+      <thm15:themeFamily xmlns:thm15="http://schemas.microsoft.com/office/thememl/2012/main" xmlns="" name="Office Theme" id="{62F939B6-93AF-4DB8-9C6B-D6C7DFDC589F}" vid="{4A3C46E8-61CC-4603-A589-7422A47A8E4A}"/>
     </a:ext>
   </a:extLst>
 </a:theme>
@@ -12102,7 +14079,7 @@
 </file>
 
 <file path=customXml/itemProps1.xml><?xml version="1.0" encoding="utf-8"?>
-<ds:datastoreItem xmlns:ds="http://schemas.openxmlformats.org/officeDocument/2006/customXml" ds:itemID="{D437CF24-A7AE-44F4-BFDE-11D2421A2A41}">
+<ds:datastoreItem xmlns:ds="http://schemas.openxmlformats.org/officeDocument/2006/customXml" ds:itemID="{5534B39E-7EB7-4002-BF07-4441928828D5}">
   <ds:schemaRefs>
     <ds:schemaRef ds:uri="http://schemas.openxmlformats.org/officeDocument/2006/bibliography"/>
   </ds:schemaRefs>

</xml_diff>